<commit_message>
Modificato punto 7 documento di analisi
</commit_message>
<xml_diff>
--- a/docs/Analisi dei requisiti.docx
+++ b/docs/Analisi dei requisiti.docx
@@ -4661,8 +4661,7 @@
     <w:p>
       <w:pPr>
         <w:rPr>
-          <w:color w:val="auto"/>
-          <w:bdr w:val="none" w:sz="0" w:space="0" w:color="auto"/>
+          <w:shd w:val="clear" w:color="auto" w:fill="FFFFFF"/>
         </w:rPr>
       </w:pPr>
       <w:r>
@@ -4692,6 +4691,33 @@
           <w:bdr w:val="none" w:sz="0" w:space="0" w:color="auto"/>
         </w:rPr>
       </w:pPr>
+      <w:r>
+        <w:rPr>
+          <w:b/>
+          <w:shd w:val="clear" w:color="auto" w:fill="FFFFFF"/>
+        </w:rPr>
+        <w:t>Scroll</w:t>
+      </w:r>
+      <w:r>
+        <w:rPr>
+          <w:shd w:val="clear" w:color="auto" w:fill="FFFFFF"/>
+        </w:rPr>
+        <w:t xml:space="preserve">: </w:t>
+      </w:r>
+      <w:r>
+        <w:rPr>
+          <w:shd w:val="clear" w:color="auto" w:fill="FFFFFF"/>
+        </w:rPr>
+        <w:t xml:space="preserve">gesture tattile che consiste </w:t>
+      </w:r>
+      <w:r>
+        <w:rPr>
+          <w:shd w:val="clear" w:color="auto" w:fill="FFFFFF"/>
+        </w:rPr>
+        <w:t>nello scorrere una pagina su e giù</w:t>
+      </w:r>
+      <w:bookmarkStart w:id="10" w:name="_GoBack"/>
+      <w:bookmarkEnd w:id="10"/>
     </w:p>
     <w:p>
       <w:pPr>
@@ -4750,7 +4776,7 @@
       <w:pPr>
         <w:pStyle w:val="Titolo1"/>
       </w:pPr>
-      <w:bookmarkStart w:id="10" w:name="_Toc497914264"/>
+      <w:bookmarkStart w:id="11" w:name="_Toc497914264"/>
       <w:r>
         <w:lastRenderedPageBreak/>
         <w:t>3.</w:t>
@@ -4761,17 +4787,17 @@
       <w:r>
         <w:t>Modelli del sistema</w:t>
       </w:r>
-      <w:bookmarkEnd w:id="10"/>
+      <w:bookmarkEnd w:id="11"/>
     </w:p>
     <w:p>
       <w:pPr>
         <w:pStyle w:val="Titolo2"/>
       </w:pPr>
-      <w:bookmarkStart w:id="11" w:name="_Toc497914265"/>
+      <w:bookmarkStart w:id="12" w:name="_Toc497914265"/>
       <w:r>
         <w:t>3.1 Avvio dell’applicazione</w:t>
       </w:r>
-      <w:bookmarkEnd w:id="11"/>
+      <w:bookmarkEnd w:id="12"/>
       <w:r>
         <w:t xml:space="preserve"> </w:t>
       </w:r>
@@ -5394,12 +5420,12 @@
       <w:pPr>
         <w:pStyle w:val="Titolo2"/>
       </w:pPr>
-      <w:bookmarkStart w:id="12" w:name="_Toc497914266"/>
+      <w:bookmarkStart w:id="13" w:name="_Toc497914266"/>
       <w:r>
         <w:lastRenderedPageBreak/>
         <w:t>3.2 Modalità visualizzazione mappa</w:t>
       </w:r>
-      <w:bookmarkEnd w:id="12"/>
+      <w:bookmarkEnd w:id="13"/>
     </w:p>
     <w:p>
       <w:pPr>
@@ -5408,581 +5434,12 @@
           <w:rFonts w:eastAsia="Arial Unicode MS"/>
         </w:rPr>
       </w:pPr>
-      <w:bookmarkStart w:id="13" w:name="_Toc497914267"/>
+      <w:bookmarkStart w:id="14" w:name="_Toc497914267"/>
       <w:r>
         <w:rPr>
           <w:rFonts w:eastAsia="Arial Unicode MS"/>
         </w:rPr>
         <w:t>3.2.1 Scorrimento mappa</w:t>
-      </w:r>
-      <w:bookmarkEnd w:id="13"/>
-    </w:p>
-    <w:tbl>
-      <w:tblPr>
-        <w:tblStyle w:val="Tabellaelenco2-colore1"/>
-        <w:tblpPr w:leftFromText="141" w:rightFromText="141" w:vertAnchor="text" w:horzAnchor="page" w:tblpX="1270" w:tblpY="239"/>
-        <w:tblW w:w="0" w:type="auto"/>
-        <w:tblLook w:val="04A0" w:firstRow="1" w:lastRow="0" w:firstColumn="1" w:lastColumn="0" w:noHBand="0" w:noVBand="1"/>
-      </w:tblPr>
-      <w:tblGrid>
-        <w:gridCol w:w="4811"/>
-        <w:gridCol w:w="4811"/>
-      </w:tblGrid>
-      <w:tr>
-        <w:trPr>
-          <w:cnfStyle w:val="100000000000" w:firstRow="1" w:lastRow="0" w:firstColumn="0" w:lastColumn="0" w:oddVBand="0" w:evenVBand="0" w:oddHBand="0" w:evenHBand="0" w:firstRowFirstColumn="0" w:firstRowLastColumn="0" w:lastRowFirstColumn="0" w:lastRowLastColumn="0"/>
-          <w:trHeight w:val="557"/>
-        </w:trPr>
-        <w:tc>
-          <w:tcPr>
-            <w:cnfStyle w:val="001000000000" w:firstRow="0" w:lastRow="0" w:firstColumn="1" w:lastColumn="0" w:oddVBand="0" w:evenVBand="0" w:oddHBand="0" w:evenHBand="0" w:firstRowFirstColumn="0" w:firstRowLastColumn="0" w:lastRowFirstColumn="0" w:lastRowLastColumn="0"/>
-            <w:tcW w:w="4811" w:type="dxa"/>
-          </w:tcPr>
-          <w:p>
-            <w:pPr>
-              <w:pBdr>
-                <w:top w:val="none" w:sz="0" w:space="0" w:color="auto"/>
-                <w:left w:val="none" w:sz="0" w:space="0" w:color="auto"/>
-                <w:bottom w:val="none" w:sz="0" w:space="0" w:color="auto"/>
-                <w:right w:val="none" w:sz="0" w:space="0" w:color="auto"/>
-                <w:between w:val="none" w:sz="0" w:space="0" w:color="auto"/>
-                <w:bar w:val="none" w:sz="0" w:color="auto"/>
-              </w:pBdr>
-              <w:rPr>
-                <w:rFonts w:asciiTheme="majorHAnsi" w:hAnsiTheme="majorHAnsi"/>
-                <w:i/>
-              </w:rPr>
-            </w:pPr>
-            <w:r>
-              <w:rPr>
-                <w:rFonts w:asciiTheme="majorHAnsi" w:hAnsiTheme="majorHAnsi"/>
-                <w:i/>
-              </w:rPr>
-              <w:t>Nome caso d</w:t>
-            </w:r>
-            <w:r>
-              <w:rPr>
-                <w:rFonts w:ascii="Helvetica" w:eastAsia="Helvetica" w:hAnsi="Helvetica" w:cs="Helvetica"/>
-                <w:i/>
-              </w:rPr>
-              <w:t>’</w:t>
-            </w:r>
-            <w:r>
-              <w:rPr>
-                <w:rFonts w:asciiTheme="majorHAnsi" w:hAnsiTheme="majorHAnsi"/>
-                <w:i/>
-              </w:rPr>
-              <w:t>uso</w:t>
-            </w:r>
-          </w:p>
-        </w:tc>
-        <w:tc>
-          <w:tcPr>
-            <w:tcW w:w="4811" w:type="dxa"/>
-          </w:tcPr>
-          <w:p>
-            <w:pPr>
-              <w:pBdr>
-                <w:top w:val="none" w:sz="0" w:space="0" w:color="auto"/>
-                <w:left w:val="none" w:sz="0" w:space="0" w:color="auto"/>
-                <w:bottom w:val="none" w:sz="0" w:space="0" w:color="auto"/>
-                <w:right w:val="none" w:sz="0" w:space="0" w:color="auto"/>
-                <w:between w:val="none" w:sz="0" w:space="0" w:color="auto"/>
-                <w:bar w:val="none" w:sz="0" w:color="auto"/>
-              </w:pBdr>
-              <w:cnfStyle w:val="100000000000" w:firstRow="1" w:lastRow="0" w:firstColumn="0" w:lastColumn="0" w:oddVBand="0" w:evenVBand="0" w:oddHBand="0" w:evenHBand="0" w:firstRowFirstColumn="0" w:firstRowLastColumn="0" w:lastRowFirstColumn="0" w:lastRowLastColumn="0"/>
-              <w:rPr>
-                <w:rFonts w:asciiTheme="majorHAnsi" w:hAnsiTheme="majorHAnsi"/>
-                <w:b w:val="0"/>
-              </w:rPr>
-            </w:pPr>
-            <w:r>
-              <w:rPr>
-                <w:rFonts w:eastAsia="Arial Unicode MS" w:cs="Arial Unicode MS"/>
-                <w:b w:val="0"/>
-              </w:rPr>
-              <w:t>Modalità visualizzazione mappa -</w:t>
-            </w:r>
-            <w:r>
-              <w:rPr>
-                <w:rFonts w:asciiTheme="majorHAnsi" w:hAnsiTheme="majorHAnsi"/>
-                <w:b w:val="0"/>
-              </w:rPr>
-              <w:t>Scorrimento della mappa</w:t>
-            </w:r>
-          </w:p>
-        </w:tc>
-      </w:tr>
-      <w:tr>
-        <w:trPr>
-          <w:cnfStyle w:val="000000100000" w:firstRow="0" w:lastRow="0" w:firstColumn="0" w:lastColumn="0" w:oddVBand="0" w:evenVBand="0" w:oddHBand="1" w:evenHBand="0" w:firstRowFirstColumn="0" w:firstRowLastColumn="0" w:lastRowFirstColumn="0" w:lastRowLastColumn="0"/>
-          <w:trHeight w:val="529"/>
-        </w:trPr>
-        <w:tc>
-          <w:tcPr>
-            <w:cnfStyle w:val="001000000000" w:firstRow="0" w:lastRow="0" w:firstColumn="1" w:lastColumn="0" w:oddVBand="0" w:evenVBand="0" w:oddHBand="0" w:evenHBand="0" w:firstRowFirstColumn="0" w:firstRowLastColumn="0" w:lastRowFirstColumn="0" w:lastRowLastColumn="0"/>
-            <w:tcW w:w="4811" w:type="dxa"/>
-          </w:tcPr>
-          <w:p>
-            <w:pPr>
-              <w:pBdr>
-                <w:top w:val="none" w:sz="0" w:space="0" w:color="auto"/>
-                <w:left w:val="none" w:sz="0" w:space="0" w:color="auto"/>
-                <w:bottom w:val="none" w:sz="0" w:space="0" w:color="auto"/>
-                <w:right w:val="none" w:sz="0" w:space="0" w:color="auto"/>
-                <w:between w:val="none" w:sz="0" w:space="0" w:color="auto"/>
-                <w:bar w:val="none" w:sz="0" w:color="auto"/>
-              </w:pBdr>
-              <w:rPr>
-                <w:rFonts w:asciiTheme="minorHAnsi" w:hAnsiTheme="minorHAnsi"/>
-                <w:i/>
-              </w:rPr>
-            </w:pPr>
-            <w:r>
-              <w:rPr>
-                <w:rFonts w:asciiTheme="minorHAnsi" w:hAnsiTheme="minorHAnsi"/>
-                <w:i/>
-              </w:rPr>
-              <w:t>Obiettivo</w:t>
-            </w:r>
-          </w:p>
-        </w:tc>
-        <w:tc>
-          <w:tcPr>
-            <w:tcW w:w="4811" w:type="dxa"/>
-          </w:tcPr>
-          <w:p>
-            <w:pPr>
-              <w:widowControl w:val="0"/>
-              <w:pBdr>
-                <w:top w:val="none" w:sz="0" w:space="0" w:color="auto"/>
-                <w:left w:val="none" w:sz="0" w:space="0" w:color="auto"/>
-                <w:bottom w:val="none" w:sz="0" w:space="0" w:color="auto"/>
-                <w:right w:val="none" w:sz="0" w:space="0" w:color="auto"/>
-                <w:between w:val="none" w:sz="0" w:space="0" w:color="auto"/>
-                <w:bar w:val="none" w:sz="0" w:color="auto"/>
-              </w:pBdr>
-              <w:autoSpaceDE w:val="0"/>
-              <w:autoSpaceDN w:val="0"/>
-              <w:adjustRightInd w:val="0"/>
-              <w:spacing w:after="240" w:line="340" w:lineRule="atLeast"/>
-              <w:cnfStyle w:val="000000100000" w:firstRow="0" w:lastRow="0" w:firstColumn="0" w:lastColumn="0" w:oddVBand="0" w:evenVBand="0" w:oddHBand="1" w:evenHBand="0" w:firstRowFirstColumn="0" w:firstRowLastColumn="0" w:lastRowFirstColumn="0" w:lastRowLastColumn="0"/>
-              <w:rPr>
-                <w:rFonts w:asciiTheme="majorHAnsi" w:eastAsia="Arial Unicode MS" w:hAnsiTheme="majorHAnsi" w:cs="Times"/>
-              </w:rPr>
-            </w:pPr>
-            <w:r>
-              <w:rPr>
-                <w:rFonts w:asciiTheme="majorHAnsi" w:eastAsia="Arial Unicode MS" w:hAnsiTheme="majorHAnsi" w:cs="Times"/>
-              </w:rPr>
-              <w:t>Scorrere la mappa per visualizzare i punti delle opere desiderate</w:t>
-            </w:r>
-          </w:p>
-        </w:tc>
-      </w:tr>
-      <w:tr>
-        <w:tc>
-          <w:tcPr>
-            <w:cnfStyle w:val="001000000000" w:firstRow="0" w:lastRow="0" w:firstColumn="1" w:lastColumn="0" w:oddVBand="0" w:evenVBand="0" w:oddHBand="0" w:evenHBand="0" w:firstRowFirstColumn="0" w:firstRowLastColumn="0" w:lastRowFirstColumn="0" w:lastRowLastColumn="0"/>
-            <w:tcW w:w="4811" w:type="dxa"/>
-          </w:tcPr>
-          <w:p>
-            <w:pPr>
-              <w:pBdr>
-                <w:top w:val="none" w:sz="0" w:space="0" w:color="auto"/>
-                <w:left w:val="none" w:sz="0" w:space="0" w:color="auto"/>
-                <w:bottom w:val="none" w:sz="0" w:space="0" w:color="auto"/>
-                <w:right w:val="none" w:sz="0" w:space="0" w:color="auto"/>
-                <w:between w:val="none" w:sz="0" w:space="0" w:color="auto"/>
-                <w:bar w:val="none" w:sz="0" w:color="auto"/>
-              </w:pBdr>
-              <w:rPr>
-                <w:rFonts w:asciiTheme="minorHAnsi" w:hAnsiTheme="minorHAnsi"/>
-                <w:i/>
-              </w:rPr>
-            </w:pPr>
-            <w:r>
-              <w:rPr>
-                <w:rFonts w:asciiTheme="minorHAnsi" w:hAnsiTheme="minorHAnsi"/>
-                <w:i/>
-              </w:rPr>
-              <w:t>Attori</w:t>
-            </w:r>
-          </w:p>
-        </w:tc>
-        <w:tc>
-          <w:tcPr>
-            <w:tcW w:w="4811" w:type="dxa"/>
-          </w:tcPr>
-          <w:p>
-            <w:pPr>
-              <w:widowControl w:val="0"/>
-              <w:pBdr>
-                <w:top w:val="none" w:sz="0" w:space="0" w:color="auto"/>
-                <w:left w:val="none" w:sz="0" w:space="0" w:color="auto"/>
-                <w:bottom w:val="none" w:sz="0" w:space="0" w:color="auto"/>
-                <w:right w:val="none" w:sz="0" w:space="0" w:color="auto"/>
-                <w:between w:val="none" w:sz="0" w:space="0" w:color="auto"/>
-                <w:bar w:val="none" w:sz="0" w:color="auto"/>
-              </w:pBdr>
-              <w:autoSpaceDE w:val="0"/>
-              <w:autoSpaceDN w:val="0"/>
-              <w:adjustRightInd w:val="0"/>
-              <w:spacing w:after="240" w:line="340" w:lineRule="atLeast"/>
-              <w:cnfStyle w:val="000000000000" w:firstRow="0" w:lastRow="0" w:firstColumn="0" w:lastColumn="0" w:oddVBand="0" w:evenVBand="0" w:oddHBand="0" w:evenHBand="0" w:firstRowFirstColumn="0" w:firstRowLastColumn="0" w:lastRowFirstColumn="0" w:lastRowLastColumn="0"/>
-              <w:rPr>
-                <w:rFonts w:asciiTheme="minorHAnsi" w:eastAsia="Arial Unicode MS" w:hAnsiTheme="minorHAnsi" w:cs="Times"/>
-              </w:rPr>
-            </w:pPr>
-            <w:r>
-              <w:rPr>
-                <w:rFonts w:asciiTheme="minorHAnsi" w:eastAsia="Arial Unicode MS" w:hAnsiTheme="minorHAnsi" w:cs="Times"/>
-              </w:rPr>
-              <w:t>Utente, Applicazione</w:t>
-            </w:r>
-          </w:p>
-        </w:tc>
-      </w:tr>
-      <w:tr>
-        <w:trPr>
-          <w:cnfStyle w:val="000000100000" w:firstRow="0" w:lastRow="0" w:firstColumn="0" w:lastColumn="0" w:oddVBand="0" w:evenVBand="0" w:oddHBand="1" w:evenHBand="0" w:firstRowFirstColumn="0" w:firstRowLastColumn="0" w:lastRowFirstColumn="0" w:lastRowLastColumn="0"/>
-        </w:trPr>
-        <w:tc>
-          <w:tcPr>
-            <w:cnfStyle w:val="001000000000" w:firstRow="0" w:lastRow="0" w:firstColumn="1" w:lastColumn="0" w:oddVBand="0" w:evenVBand="0" w:oddHBand="0" w:evenHBand="0" w:firstRowFirstColumn="0" w:firstRowLastColumn="0" w:lastRowFirstColumn="0" w:lastRowLastColumn="0"/>
-            <w:tcW w:w="4811" w:type="dxa"/>
-          </w:tcPr>
-          <w:p>
-            <w:pPr>
-              <w:pBdr>
-                <w:top w:val="none" w:sz="0" w:space="0" w:color="auto"/>
-                <w:left w:val="none" w:sz="0" w:space="0" w:color="auto"/>
-                <w:bottom w:val="none" w:sz="0" w:space="0" w:color="auto"/>
-                <w:right w:val="none" w:sz="0" w:space="0" w:color="auto"/>
-                <w:between w:val="none" w:sz="0" w:space="0" w:color="auto"/>
-                <w:bar w:val="none" w:sz="0" w:color="auto"/>
-              </w:pBdr>
-              <w:rPr>
-                <w:rFonts w:asciiTheme="minorHAnsi" w:hAnsiTheme="minorHAnsi"/>
-                <w:i/>
-              </w:rPr>
-            </w:pPr>
-            <w:r>
-              <w:rPr>
-                <w:rFonts w:asciiTheme="minorHAnsi" w:hAnsiTheme="minorHAnsi"/>
-                <w:i/>
-              </w:rPr>
-              <w:t>Precondizioni</w:t>
-            </w:r>
-          </w:p>
-        </w:tc>
-        <w:tc>
-          <w:tcPr>
-            <w:tcW w:w="4811" w:type="dxa"/>
-          </w:tcPr>
-          <w:p>
-            <w:pPr>
-              <w:widowControl w:val="0"/>
-              <w:pBdr>
-                <w:top w:val="none" w:sz="0" w:space="0" w:color="auto"/>
-                <w:left w:val="none" w:sz="0" w:space="0" w:color="auto"/>
-                <w:bottom w:val="none" w:sz="0" w:space="0" w:color="auto"/>
-                <w:right w:val="none" w:sz="0" w:space="0" w:color="auto"/>
-                <w:between w:val="none" w:sz="0" w:space="0" w:color="auto"/>
-                <w:bar w:val="none" w:sz="0" w:color="auto"/>
-              </w:pBdr>
-              <w:autoSpaceDE w:val="0"/>
-              <w:autoSpaceDN w:val="0"/>
-              <w:adjustRightInd w:val="0"/>
-              <w:spacing w:after="240" w:line="340" w:lineRule="atLeast"/>
-              <w:cnfStyle w:val="000000100000" w:firstRow="0" w:lastRow="0" w:firstColumn="0" w:lastColumn="0" w:oddVBand="0" w:evenVBand="0" w:oddHBand="1" w:evenHBand="0" w:firstRowFirstColumn="0" w:firstRowLastColumn="0" w:lastRowFirstColumn="0" w:lastRowLastColumn="0"/>
-              <w:rPr>
-                <w:rFonts w:asciiTheme="minorHAnsi" w:eastAsia="Arial Unicode MS" w:hAnsiTheme="minorHAnsi" w:cs="Times"/>
-              </w:rPr>
-            </w:pPr>
-            <w:r>
-              <w:rPr>
-                <w:rFonts w:asciiTheme="minorHAnsi" w:eastAsia="Arial Unicode MS" w:hAnsiTheme="minorHAnsi" w:cs="Times"/>
-              </w:rPr>
-              <w:t>Essere nella modalità di visualizzazione della mappa</w:t>
-            </w:r>
-          </w:p>
-        </w:tc>
-      </w:tr>
-      <w:tr>
-        <w:tc>
-          <w:tcPr>
-            <w:cnfStyle w:val="001000000000" w:firstRow="0" w:lastRow="0" w:firstColumn="1" w:lastColumn="0" w:oddVBand="0" w:evenVBand="0" w:oddHBand="0" w:evenHBand="0" w:firstRowFirstColumn="0" w:firstRowLastColumn="0" w:lastRowFirstColumn="0" w:lastRowLastColumn="0"/>
-            <w:tcW w:w="4811" w:type="dxa"/>
-          </w:tcPr>
-          <w:p>
-            <w:pPr>
-              <w:pBdr>
-                <w:top w:val="none" w:sz="0" w:space="0" w:color="auto"/>
-                <w:left w:val="none" w:sz="0" w:space="0" w:color="auto"/>
-                <w:bottom w:val="none" w:sz="0" w:space="0" w:color="auto"/>
-                <w:right w:val="none" w:sz="0" w:space="0" w:color="auto"/>
-                <w:between w:val="none" w:sz="0" w:space="0" w:color="auto"/>
-                <w:bar w:val="none" w:sz="0" w:color="auto"/>
-              </w:pBdr>
-              <w:rPr>
-                <w:rFonts w:asciiTheme="minorHAnsi" w:hAnsiTheme="minorHAnsi"/>
-                <w:i/>
-              </w:rPr>
-            </w:pPr>
-            <w:r>
-              <w:rPr>
-                <w:rFonts w:asciiTheme="minorHAnsi" w:hAnsiTheme="minorHAnsi"/>
-                <w:i/>
-              </w:rPr>
-              <w:t>Trigger</w:t>
-            </w:r>
-          </w:p>
-        </w:tc>
-        <w:tc>
-          <w:tcPr>
-            <w:tcW w:w="4811" w:type="dxa"/>
-          </w:tcPr>
-          <w:p>
-            <w:pPr>
-              <w:widowControl w:val="0"/>
-              <w:pBdr>
-                <w:top w:val="none" w:sz="0" w:space="0" w:color="auto"/>
-                <w:left w:val="none" w:sz="0" w:space="0" w:color="auto"/>
-                <w:bottom w:val="none" w:sz="0" w:space="0" w:color="auto"/>
-                <w:right w:val="none" w:sz="0" w:space="0" w:color="auto"/>
-                <w:between w:val="none" w:sz="0" w:space="0" w:color="auto"/>
-                <w:bar w:val="none" w:sz="0" w:color="auto"/>
-              </w:pBdr>
-              <w:autoSpaceDE w:val="0"/>
-              <w:autoSpaceDN w:val="0"/>
-              <w:adjustRightInd w:val="0"/>
-              <w:spacing w:after="240" w:line="340" w:lineRule="atLeast"/>
-              <w:cnfStyle w:val="000000000000" w:firstRow="0" w:lastRow="0" w:firstColumn="0" w:lastColumn="0" w:oddVBand="0" w:evenVBand="0" w:oddHBand="0" w:evenHBand="0" w:firstRowFirstColumn="0" w:firstRowLastColumn="0" w:lastRowFirstColumn="0" w:lastRowLastColumn="0"/>
-              <w:rPr>
-                <w:rFonts w:asciiTheme="minorHAnsi" w:eastAsia="Arial Unicode MS" w:hAnsiTheme="minorHAnsi" w:cs="Times"/>
-              </w:rPr>
-            </w:pPr>
-            <w:r>
-              <w:rPr>
-                <w:rFonts w:asciiTheme="minorHAnsi" w:eastAsia="Arial Unicode MS" w:hAnsiTheme="minorHAnsi" w:cs="Times"/>
-              </w:rPr>
-              <w:t>“Swipe” dell’utente</w:t>
-            </w:r>
-          </w:p>
-        </w:tc>
-      </w:tr>
-      <w:tr>
-        <w:trPr>
-          <w:cnfStyle w:val="000000100000" w:firstRow="0" w:lastRow="0" w:firstColumn="0" w:lastColumn="0" w:oddVBand="0" w:evenVBand="0" w:oddHBand="1" w:evenHBand="0" w:firstRowFirstColumn="0" w:firstRowLastColumn="0" w:lastRowFirstColumn="0" w:lastRowLastColumn="0"/>
-        </w:trPr>
-        <w:tc>
-          <w:tcPr>
-            <w:cnfStyle w:val="001000000000" w:firstRow="0" w:lastRow="0" w:firstColumn="1" w:lastColumn="0" w:oddVBand="0" w:evenVBand="0" w:oddHBand="0" w:evenHBand="0" w:firstRowFirstColumn="0" w:firstRowLastColumn="0" w:lastRowFirstColumn="0" w:lastRowLastColumn="0"/>
-            <w:tcW w:w="4811" w:type="dxa"/>
-          </w:tcPr>
-          <w:p>
-            <w:pPr>
-              <w:pBdr>
-                <w:top w:val="none" w:sz="0" w:space="0" w:color="auto"/>
-                <w:left w:val="none" w:sz="0" w:space="0" w:color="auto"/>
-                <w:bottom w:val="none" w:sz="0" w:space="0" w:color="auto"/>
-                <w:right w:val="none" w:sz="0" w:space="0" w:color="auto"/>
-                <w:between w:val="none" w:sz="0" w:space="0" w:color="auto"/>
-                <w:bar w:val="none" w:sz="0" w:color="auto"/>
-              </w:pBdr>
-              <w:rPr>
-                <w:rFonts w:asciiTheme="minorHAnsi" w:hAnsiTheme="minorHAnsi"/>
-                <w:i/>
-              </w:rPr>
-            </w:pPr>
-            <w:r>
-              <w:rPr>
-                <w:rFonts w:asciiTheme="minorHAnsi" w:hAnsiTheme="minorHAnsi"/>
-                <w:i/>
-              </w:rPr>
-              <w:t>Descrizione</w:t>
-            </w:r>
-          </w:p>
-        </w:tc>
-        <w:tc>
-          <w:tcPr>
-            <w:tcW w:w="4811" w:type="dxa"/>
-          </w:tcPr>
-          <w:p>
-            <w:pPr>
-              <w:widowControl w:val="0"/>
-              <w:pBdr>
-                <w:top w:val="none" w:sz="0" w:space="0" w:color="auto"/>
-                <w:left w:val="none" w:sz="0" w:space="0" w:color="auto"/>
-                <w:bottom w:val="none" w:sz="0" w:space="0" w:color="auto"/>
-                <w:right w:val="none" w:sz="0" w:space="0" w:color="auto"/>
-                <w:between w:val="none" w:sz="0" w:space="0" w:color="auto"/>
-                <w:bar w:val="none" w:sz="0" w:color="auto"/>
-              </w:pBdr>
-              <w:autoSpaceDE w:val="0"/>
-              <w:autoSpaceDN w:val="0"/>
-              <w:adjustRightInd w:val="0"/>
-              <w:spacing w:after="240" w:line="340" w:lineRule="atLeast"/>
-              <w:cnfStyle w:val="000000100000" w:firstRow="0" w:lastRow="0" w:firstColumn="0" w:lastColumn="0" w:oddVBand="0" w:evenVBand="0" w:oddHBand="1" w:evenHBand="0" w:firstRowFirstColumn="0" w:firstRowLastColumn="0" w:lastRowFirstColumn="0" w:lastRowLastColumn="0"/>
-              <w:rPr>
-                <w:rFonts w:asciiTheme="minorHAnsi" w:eastAsia="Arial Unicode MS" w:hAnsiTheme="minorHAnsi" w:cs="Times"/>
-              </w:rPr>
-            </w:pPr>
-            <w:r>
-              <w:rPr>
-                <w:rFonts w:asciiTheme="minorHAnsi" w:eastAsia="Arial Unicode MS" w:hAnsiTheme="minorHAnsi" w:cs="Times"/>
-              </w:rPr>
-              <w:t>L’utente scorrendo il dito nello schermo potrà navigare nella mappa</w:t>
-            </w:r>
-          </w:p>
-        </w:tc>
-      </w:tr>
-      <w:tr>
-        <w:tc>
-          <w:tcPr>
-            <w:cnfStyle w:val="001000000000" w:firstRow="0" w:lastRow="0" w:firstColumn="1" w:lastColumn="0" w:oddVBand="0" w:evenVBand="0" w:oddHBand="0" w:evenHBand="0" w:firstRowFirstColumn="0" w:firstRowLastColumn="0" w:lastRowFirstColumn="0" w:lastRowLastColumn="0"/>
-            <w:tcW w:w="4811" w:type="dxa"/>
-          </w:tcPr>
-          <w:p>
-            <w:pPr>
-              <w:pBdr>
-                <w:top w:val="none" w:sz="0" w:space="0" w:color="auto"/>
-                <w:left w:val="none" w:sz="0" w:space="0" w:color="auto"/>
-                <w:bottom w:val="none" w:sz="0" w:space="0" w:color="auto"/>
-                <w:right w:val="none" w:sz="0" w:space="0" w:color="auto"/>
-                <w:between w:val="none" w:sz="0" w:space="0" w:color="auto"/>
-                <w:bar w:val="none" w:sz="0" w:color="auto"/>
-              </w:pBdr>
-              <w:rPr>
-                <w:rFonts w:asciiTheme="minorHAnsi" w:hAnsiTheme="minorHAnsi"/>
-                <w:i/>
-              </w:rPr>
-            </w:pPr>
-            <w:r>
-              <w:rPr>
-                <w:rFonts w:asciiTheme="minorHAnsi" w:hAnsiTheme="minorHAnsi"/>
-                <w:i/>
-              </w:rPr>
-              <w:t>Alternative</w:t>
-            </w:r>
-          </w:p>
-        </w:tc>
-        <w:tc>
-          <w:tcPr>
-            <w:tcW w:w="4811" w:type="dxa"/>
-          </w:tcPr>
-          <w:p>
-            <w:pPr>
-              <w:widowControl w:val="0"/>
-              <w:pBdr>
-                <w:top w:val="none" w:sz="0" w:space="0" w:color="auto"/>
-                <w:left w:val="none" w:sz="0" w:space="0" w:color="auto"/>
-                <w:bottom w:val="none" w:sz="0" w:space="0" w:color="auto"/>
-                <w:right w:val="none" w:sz="0" w:space="0" w:color="auto"/>
-                <w:between w:val="none" w:sz="0" w:space="0" w:color="auto"/>
-                <w:bar w:val="none" w:sz="0" w:color="auto"/>
-              </w:pBdr>
-              <w:autoSpaceDE w:val="0"/>
-              <w:autoSpaceDN w:val="0"/>
-              <w:adjustRightInd w:val="0"/>
-              <w:spacing w:after="240" w:line="340" w:lineRule="atLeast"/>
-              <w:cnfStyle w:val="000000000000" w:firstRow="0" w:lastRow="0" w:firstColumn="0" w:lastColumn="0" w:oddVBand="0" w:evenVBand="0" w:oddHBand="0" w:evenHBand="0" w:firstRowFirstColumn="0" w:firstRowLastColumn="0" w:lastRowFirstColumn="0" w:lastRowLastColumn="0"/>
-              <w:rPr>
-                <w:rFonts w:asciiTheme="minorHAnsi" w:eastAsia="Arial Unicode MS" w:hAnsiTheme="minorHAnsi" w:cs="Times"/>
-              </w:rPr>
-            </w:pPr>
-            <w:r>
-              <w:rPr>
-                <w:rFonts w:asciiTheme="minorHAnsi" w:eastAsia="Arial Unicode MS" w:hAnsiTheme="minorHAnsi" w:cs="Times"/>
-              </w:rPr>
-              <w:t>Nessuna</w:t>
-            </w:r>
-          </w:p>
-        </w:tc>
-      </w:tr>
-      <w:tr>
-        <w:trPr>
-          <w:cnfStyle w:val="000000100000" w:firstRow="0" w:lastRow="0" w:firstColumn="0" w:lastColumn="0" w:oddVBand="0" w:evenVBand="0" w:oddHBand="1" w:evenHBand="0" w:firstRowFirstColumn="0" w:firstRowLastColumn="0" w:lastRowFirstColumn="0" w:lastRowLastColumn="0"/>
-        </w:trPr>
-        <w:tc>
-          <w:tcPr>
-            <w:cnfStyle w:val="001000000000" w:firstRow="0" w:lastRow="0" w:firstColumn="1" w:lastColumn="0" w:oddVBand="0" w:evenVBand="0" w:oddHBand="0" w:evenHBand="0" w:firstRowFirstColumn="0" w:firstRowLastColumn="0" w:lastRowFirstColumn="0" w:lastRowLastColumn="0"/>
-            <w:tcW w:w="4811" w:type="dxa"/>
-          </w:tcPr>
-          <w:p>
-            <w:pPr>
-              <w:pBdr>
-                <w:top w:val="none" w:sz="0" w:space="0" w:color="auto"/>
-                <w:left w:val="none" w:sz="0" w:space="0" w:color="auto"/>
-                <w:bottom w:val="none" w:sz="0" w:space="0" w:color="auto"/>
-                <w:right w:val="none" w:sz="0" w:space="0" w:color="auto"/>
-                <w:between w:val="none" w:sz="0" w:space="0" w:color="auto"/>
-                <w:bar w:val="none" w:sz="0" w:color="auto"/>
-              </w:pBdr>
-              <w:rPr>
-                <w:rFonts w:asciiTheme="minorHAnsi" w:hAnsiTheme="minorHAnsi"/>
-                <w:i/>
-              </w:rPr>
-            </w:pPr>
-            <w:r>
-              <w:rPr>
-                <w:rFonts w:asciiTheme="minorHAnsi" w:hAnsiTheme="minorHAnsi"/>
-                <w:i/>
-              </w:rPr>
-              <w:t>Post-condizioni</w:t>
-            </w:r>
-          </w:p>
-        </w:tc>
-        <w:tc>
-          <w:tcPr>
-            <w:tcW w:w="4811" w:type="dxa"/>
-          </w:tcPr>
-          <w:p>
-            <w:pPr>
-              <w:widowControl w:val="0"/>
-              <w:pBdr>
-                <w:top w:val="none" w:sz="0" w:space="0" w:color="auto"/>
-                <w:left w:val="none" w:sz="0" w:space="0" w:color="auto"/>
-                <w:bottom w:val="none" w:sz="0" w:space="0" w:color="auto"/>
-                <w:right w:val="none" w:sz="0" w:space="0" w:color="auto"/>
-                <w:between w:val="none" w:sz="0" w:space="0" w:color="auto"/>
-                <w:bar w:val="none" w:sz="0" w:color="auto"/>
-              </w:pBdr>
-              <w:autoSpaceDE w:val="0"/>
-              <w:autoSpaceDN w:val="0"/>
-              <w:adjustRightInd w:val="0"/>
-              <w:spacing w:after="240" w:line="340" w:lineRule="atLeast"/>
-              <w:cnfStyle w:val="000000100000" w:firstRow="0" w:lastRow="0" w:firstColumn="0" w:lastColumn="0" w:oddVBand="0" w:evenVBand="0" w:oddHBand="1" w:evenHBand="0" w:firstRowFirstColumn="0" w:firstRowLastColumn="0" w:lastRowFirstColumn="0" w:lastRowLastColumn="0"/>
-              <w:rPr>
-                <w:rFonts w:asciiTheme="minorHAnsi" w:eastAsia="Arial Unicode MS" w:hAnsiTheme="minorHAnsi" w:cs="Times"/>
-              </w:rPr>
-            </w:pPr>
-            <w:r>
-              <w:rPr>
-                <w:rFonts w:asciiTheme="minorHAnsi" w:eastAsia="Arial Unicode MS" w:hAnsiTheme="minorHAnsi" w:cs="Times"/>
-              </w:rPr>
-              <w:t>La mappa “scorre” seguendo l’input dell’utente</w:t>
-            </w:r>
-          </w:p>
-        </w:tc>
-      </w:tr>
-    </w:tbl>
-    <w:p/>
-    <w:p/>
-    <w:p>
-      <w:pPr>
-        <w:pStyle w:val="Titolo3"/>
-        <w:rPr>
-          <w:rFonts w:eastAsia="Arial Unicode MS"/>
-        </w:rPr>
-      </w:pPr>
-      <w:bookmarkStart w:id="14" w:name="_Toc497914268"/>
-      <w:r>
-        <w:rPr>
-          <w:rFonts w:eastAsia="Arial Unicode MS"/>
-        </w:rPr>
-        <w:t>3.2.2 Ingrandimento/riduzione zoom della mappa</w:t>
       </w:r>
       <w:bookmarkEnd w:id="14"/>
     </w:p>
@@ -6077,7 +5534,7 @@
                 <w:rFonts w:asciiTheme="majorHAnsi" w:hAnsiTheme="majorHAnsi"/>
                 <w:b w:val="0"/>
               </w:rPr>
-              <w:t xml:space="preserve"> Zoom</w:t>
+              <w:t>Scorrimento della mappa</w:t>
             </w:r>
           </w:p>
         </w:tc>
@@ -6144,7 +5601,7 @@
               <w:rPr>
                 <w:rFonts w:asciiTheme="majorHAnsi" w:eastAsia="Arial Unicode MS" w:hAnsiTheme="majorHAnsi" w:cs="Times"/>
               </w:rPr>
-              <w:t>Ingrandire/ridurre lo zoom della mappa</w:t>
+              <w:t>Scorrere la mappa per visualizzare i punti delle opere desiderate</w:t>
             </w:r>
           </w:p>
         </w:tc>
@@ -6334,9 +5791,9 @@
             </w:pPr>
             <w:r>
               <w:rPr>
-                <w:rFonts w:asciiTheme="majorHAnsi" w:eastAsia="Arial Unicode MS" w:hAnsiTheme="majorHAnsi" w:cs="Times"/>
-              </w:rPr>
-              <w:t>“Pinch”/”Unpinch” da parte dell’utente</w:t>
+                <w:rFonts w:asciiTheme="minorHAnsi" w:eastAsia="Arial Unicode MS" w:hAnsiTheme="minorHAnsi" w:cs="Times"/>
+              </w:rPr>
+              <w:t>“Swipe” dell’utente</w:t>
             </w:r>
           </w:p>
         </w:tc>
@@ -6499,7 +5956,6 @@
                 <w:rFonts w:asciiTheme="minorHAnsi" w:hAnsiTheme="minorHAnsi"/>
                 <w:i/>
               </w:rPr>
-              <w:lastRenderedPageBreak/>
               <w:t>Post-condizioni</w:t>
             </w:r>
           </w:p>
@@ -6532,12 +5988,13 @@
               <w:rPr>
                 <w:rFonts w:asciiTheme="minorHAnsi" w:eastAsia="Arial Unicode MS" w:hAnsiTheme="minorHAnsi" w:cs="Times"/>
               </w:rPr>
-              <w:t>Cambia lo zoom della mappa seguendo l’input dell’utente</w:t>
+              <w:t>La mappa “scorre” seguendo l’input dell’utente</w:t>
             </w:r>
           </w:p>
         </w:tc>
       </w:tr>
     </w:tbl>
+    <w:p/>
     <w:p/>
     <w:p>
       <w:pPr>
@@ -6546,12 +6003,12 @@
           <w:rFonts w:eastAsia="Arial Unicode MS"/>
         </w:rPr>
       </w:pPr>
-      <w:bookmarkStart w:id="15" w:name="_Toc497914269"/>
+      <w:bookmarkStart w:id="15" w:name="_Toc497914268"/>
       <w:r>
         <w:rPr>
           <w:rFonts w:eastAsia="Arial Unicode MS"/>
         </w:rPr>
-        <w:t>3.2.3 Reset della posizione</w:t>
+        <w:t>3.2.2 Ingrandimento/riduzione zoom della mappa</w:t>
       </w:r>
       <w:bookmarkEnd w:id="15"/>
     </w:p>
@@ -6639,7 +6096,14 @@
                 <w:rFonts w:eastAsia="Arial Unicode MS" w:cs="Arial Unicode MS"/>
                 <w:b w:val="0"/>
               </w:rPr>
-              <w:t>Modalità visualizzazione mappa – Reset posizione</w:t>
+              <w:t>Modalità visualizzazione mappa -</w:t>
+            </w:r>
+            <w:r>
+              <w:rPr>
+                <w:rFonts w:asciiTheme="majorHAnsi" w:hAnsiTheme="majorHAnsi"/>
+                <w:b w:val="0"/>
+              </w:rPr>
+              <w:t xml:space="preserve"> Zoom</w:t>
             </w:r>
           </w:p>
         </w:tc>
@@ -6706,6 +6170,568 @@
               <w:rPr>
                 <w:rFonts w:asciiTheme="majorHAnsi" w:eastAsia="Arial Unicode MS" w:hAnsiTheme="majorHAnsi" w:cs="Times"/>
               </w:rPr>
+              <w:t>Ingrandire/ridurre lo zoom della mappa</w:t>
+            </w:r>
+          </w:p>
+        </w:tc>
+      </w:tr>
+      <w:tr>
+        <w:tc>
+          <w:tcPr>
+            <w:cnfStyle w:val="001000000000" w:firstRow="0" w:lastRow="0" w:firstColumn="1" w:lastColumn="0" w:oddVBand="0" w:evenVBand="0" w:oddHBand="0" w:evenHBand="0" w:firstRowFirstColumn="0" w:firstRowLastColumn="0" w:lastRowFirstColumn="0" w:lastRowLastColumn="0"/>
+            <w:tcW w:w="4811" w:type="dxa"/>
+          </w:tcPr>
+          <w:p>
+            <w:pPr>
+              <w:pBdr>
+                <w:top w:val="none" w:sz="0" w:space="0" w:color="auto"/>
+                <w:left w:val="none" w:sz="0" w:space="0" w:color="auto"/>
+                <w:bottom w:val="none" w:sz="0" w:space="0" w:color="auto"/>
+                <w:right w:val="none" w:sz="0" w:space="0" w:color="auto"/>
+                <w:between w:val="none" w:sz="0" w:space="0" w:color="auto"/>
+                <w:bar w:val="none" w:sz="0" w:color="auto"/>
+              </w:pBdr>
+              <w:rPr>
+                <w:rFonts w:asciiTheme="minorHAnsi" w:hAnsiTheme="minorHAnsi"/>
+                <w:i/>
+              </w:rPr>
+            </w:pPr>
+            <w:r>
+              <w:rPr>
+                <w:rFonts w:asciiTheme="minorHAnsi" w:hAnsiTheme="minorHAnsi"/>
+                <w:i/>
+              </w:rPr>
+              <w:t>Attori</w:t>
+            </w:r>
+          </w:p>
+        </w:tc>
+        <w:tc>
+          <w:tcPr>
+            <w:tcW w:w="4811" w:type="dxa"/>
+          </w:tcPr>
+          <w:p>
+            <w:pPr>
+              <w:widowControl w:val="0"/>
+              <w:pBdr>
+                <w:top w:val="none" w:sz="0" w:space="0" w:color="auto"/>
+                <w:left w:val="none" w:sz="0" w:space="0" w:color="auto"/>
+                <w:bottom w:val="none" w:sz="0" w:space="0" w:color="auto"/>
+                <w:right w:val="none" w:sz="0" w:space="0" w:color="auto"/>
+                <w:between w:val="none" w:sz="0" w:space="0" w:color="auto"/>
+                <w:bar w:val="none" w:sz="0" w:color="auto"/>
+              </w:pBdr>
+              <w:autoSpaceDE w:val="0"/>
+              <w:autoSpaceDN w:val="0"/>
+              <w:adjustRightInd w:val="0"/>
+              <w:spacing w:after="240" w:line="340" w:lineRule="atLeast"/>
+              <w:cnfStyle w:val="000000000000" w:firstRow="0" w:lastRow="0" w:firstColumn="0" w:lastColumn="0" w:oddVBand="0" w:evenVBand="0" w:oddHBand="0" w:evenHBand="0" w:firstRowFirstColumn="0" w:firstRowLastColumn="0" w:lastRowFirstColumn="0" w:lastRowLastColumn="0"/>
+              <w:rPr>
+                <w:rFonts w:asciiTheme="minorHAnsi" w:eastAsia="Arial Unicode MS" w:hAnsiTheme="minorHAnsi" w:cs="Times"/>
+              </w:rPr>
+            </w:pPr>
+            <w:r>
+              <w:rPr>
+                <w:rFonts w:asciiTheme="minorHAnsi" w:eastAsia="Arial Unicode MS" w:hAnsiTheme="minorHAnsi" w:cs="Times"/>
+              </w:rPr>
+              <w:t>Utente, Applicazione</w:t>
+            </w:r>
+          </w:p>
+        </w:tc>
+      </w:tr>
+      <w:tr>
+        <w:trPr>
+          <w:cnfStyle w:val="000000100000" w:firstRow="0" w:lastRow="0" w:firstColumn="0" w:lastColumn="0" w:oddVBand="0" w:evenVBand="0" w:oddHBand="1" w:evenHBand="0" w:firstRowFirstColumn="0" w:firstRowLastColumn="0" w:lastRowFirstColumn="0" w:lastRowLastColumn="0"/>
+        </w:trPr>
+        <w:tc>
+          <w:tcPr>
+            <w:cnfStyle w:val="001000000000" w:firstRow="0" w:lastRow="0" w:firstColumn="1" w:lastColumn="0" w:oddVBand="0" w:evenVBand="0" w:oddHBand="0" w:evenHBand="0" w:firstRowFirstColumn="0" w:firstRowLastColumn="0" w:lastRowFirstColumn="0" w:lastRowLastColumn="0"/>
+            <w:tcW w:w="4811" w:type="dxa"/>
+          </w:tcPr>
+          <w:p>
+            <w:pPr>
+              <w:pBdr>
+                <w:top w:val="none" w:sz="0" w:space="0" w:color="auto"/>
+                <w:left w:val="none" w:sz="0" w:space="0" w:color="auto"/>
+                <w:bottom w:val="none" w:sz="0" w:space="0" w:color="auto"/>
+                <w:right w:val="none" w:sz="0" w:space="0" w:color="auto"/>
+                <w:between w:val="none" w:sz="0" w:space="0" w:color="auto"/>
+                <w:bar w:val="none" w:sz="0" w:color="auto"/>
+              </w:pBdr>
+              <w:rPr>
+                <w:rFonts w:asciiTheme="minorHAnsi" w:hAnsiTheme="minorHAnsi"/>
+                <w:i/>
+              </w:rPr>
+            </w:pPr>
+            <w:r>
+              <w:rPr>
+                <w:rFonts w:asciiTheme="minorHAnsi" w:hAnsiTheme="minorHAnsi"/>
+                <w:i/>
+              </w:rPr>
+              <w:t>Precondizioni</w:t>
+            </w:r>
+          </w:p>
+        </w:tc>
+        <w:tc>
+          <w:tcPr>
+            <w:tcW w:w="4811" w:type="dxa"/>
+          </w:tcPr>
+          <w:p>
+            <w:pPr>
+              <w:widowControl w:val="0"/>
+              <w:pBdr>
+                <w:top w:val="none" w:sz="0" w:space="0" w:color="auto"/>
+                <w:left w:val="none" w:sz="0" w:space="0" w:color="auto"/>
+                <w:bottom w:val="none" w:sz="0" w:space="0" w:color="auto"/>
+                <w:right w:val="none" w:sz="0" w:space="0" w:color="auto"/>
+                <w:between w:val="none" w:sz="0" w:space="0" w:color="auto"/>
+                <w:bar w:val="none" w:sz="0" w:color="auto"/>
+              </w:pBdr>
+              <w:autoSpaceDE w:val="0"/>
+              <w:autoSpaceDN w:val="0"/>
+              <w:adjustRightInd w:val="0"/>
+              <w:spacing w:after="240" w:line="340" w:lineRule="atLeast"/>
+              <w:cnfStyle w:val="000000100000" w:firstRow="0" w:lastRow="0" w:firstColumn="0" w:lastColumn="0" w:oddVBand="0" w:evenVBand="0" w:oddHBand="1" w:evenHBand="0" w:firstRowFirstColumn="0" w:firstRowLastColumn="0" w:lastRowFirstColumn="0" w:lastRowLastColumn="0"/>
+              <w:rPr>
+                <w:rFonts w:asciiTheme="minorHAnsi" w:eastAsia="Arial Unicode MS" w:hAnsiTheme="minorHAnsi" w:cs="Times"/>
+              </w:rPr>
+            </w:pPr>
+            <w:r>
+              <w:rPr>
+                <w:rFonts w:asciiTheme="minorHAnsi" w:eastAsia="Arial Unicode MS" w:hAnsiTheme="minorHAnsi" w:cs="Times"/>
+              </w:rPr>
+              <w:t>Essere nella modalità di visualizzazione della mappa</w:t>
+            </w:r>
+          </w:p>
+        </w:tc>
+      </w:tr>
+      <w:tr>
+        <w:tc>
+          <w:tcPr>
+            <w:cnfStyle w:val="001000000000" w:firstRow="0" w:lastRow="0" w:firstColumn="1" w:lastColumn="0" w:oddVBand="0" w:evenVBand="0" w:oddHBand="0" w:evenHBand="0" w:firstRowFirstColumn="0" w:firstRowLastColumn="0" w:lastRowFirstColumn="0" w:lastRowLastColumn="0"/>
+            <w:tcW w:w="4811" w:type="dxa"/>
+          </w:tcPr>
+          <w:p>
+            <w:pPr>
+              <w:pBdr>
+                <w:top w:val="none" w:sz="0" w:space="0" w:color="auto"/>
+                <w:left w:val="none" w:sz="0" w:space="0" w:color="auto"/>
+                <w:bottom w:val="none" w:sz="0" w:space="0" w:color="auto"/>
+                <w:right w:val="none" w:sz="0" w:space="0" w:color="auto"/>
+                <w:between w:val="none" w:sz="0" w:space="0" w:color="auto"/>
+                <w:bar w:val="none" w:sz="0" w:color="auto"/>
+              </w:pBdr>
+              <w:rPr>
+                <w:rFonts w:asciiTheme="minorHAnsi" w:hAnsiTheme="minorHAnsi"/>
+                <w:i/>
+              </w:rPr>
+            </w:pPr>
+            <w:r>
+              <w:rPr>
+                <w:rFonts w:asciiTheme="minorHAnsi" w:hAnsiTheme="minorHAnsi"/>
+                <w:i/>
+              </w:rPr>
+              <w:t>Trigger</w:t>
+            </w:r>
+          </w:p>
+        </w:tc>
+        <w:tc>
+          <w:tcPr>
+            <w:tcW w:w="4811" w:type="dxa"/>
+          </w:tcPr>
+          <w:p>
+            <w:pPr>
+              <w:widowControl w:val="0"/>
+              <w:pBdr>
+                <w:top w:val="none" w:sz="0" w:space="0" w:color="auto"/>
+                <w:left w:val="none" w:sz="0" w:space="0" w:color="auto"/>
+                <w:bottom w:val="none" w:sz="0" w:space="0" w:color="auto"/>
+                <w:right w:val="none" w:sz="0" w:space="0" w:color="auto"/>
+                <w:between w:val="none" w:sz="0" w:space="0" w:color="auto"/>
+                <w:bar w:val="none" w:sz="0" w:color="auto"/>
+              </w:pBdr>
+              <w:autoSpaceDE w:val="0"/>
+              <w:autoSpaceDN w:val="0"/>
+              <w:adjustRightInd w:val="0"/>
+              <w:spacing w:after="240" w:line="340" w:lineRule="atLeast"/>
+              <w:cnfStyle w:val="000000000000" w:firstRow="0" w:lastRow="0" w:firstColumn="0" w:lastColumn="0" w:oddVBand="0" w:evenVBand="0" w:oddHBand="0" w:evenHBand="0" w:firstRowFirstColumn="0" w:firstRowLastColumn="0" w:lastRowFirstColumn="0" w:lastRowLastColumn="0"/>
+              <w:rPr>
+                <w:rFonts w:asciiTheme="minorHAnsi" w:eastAsia="Arial Unicode MS" w:hAnsiTheme="minorHAnsi" w:cs="Times"/>
+              </w:rPr>
+            </w:pPr>
+            <w:r>
+              <w:rPr>
+                <w:rFonts w:asciiTheme="majorHAnsi" w:eastAsia="Arial Unicode MS" w:hAnsiTheme="majorHAnsi" w:cs="Times"/>
+              </w:rPr>
+              <w:t>“Pinch”/”Unpinch” da parte dell’utente</w:t>
+            </w:r>
+          </w:p>
+        </w:tc>
+      </w:tr>
+      <w:tr>
+        <w:trPr>
+          <w:cnfStyle w:val="000000100000" w:firstRow="0" w:lastRow="0" w:firstColumn="0" w:lastColumn="0" w:oddVBand="0" w:evenVBand="0" w:oddHBand="1" w:evenHBand="0" w:firstRowFirstColumn="0" w:firstRowLastColumn="0" w:lastRowFirstColumn="0" w:lastRowLastColumn="0"/>
+        </w:trPr>
+        <w:tc>
+          <w:tcPr>
+            <w:cnfStyle w:val="001000000000" w:firstRow="0" w:lastRow="0" w:firstColumn="1" w:lastColumn="0" w:oddVBand="0" w:evenVBand="0" w:oddHBand="0" w:evenHBand="0" w:firstRowFirstColumn="0" w:firstRowLastColumn="0" w:lastRowFirstColumn="0" w:lastRowLastColumn="0"/>
+            <w:tcW w:w="4811" w:type="dxa"/>
+          </w:tcPr>
+          <w:p>
+            <w:pPr>
+              <w:pBdr>
+                <w:top w:val="none" w:sz="0" w:space="0" w:color="auto"/>
+                <w:left w:val="none" w:sz="0" w:space="0" w:color="auto"/>
+                <w:bottom w:val="none" w:sz="0" w:space="0" w:color="auto"/>
+                <w:right w:val="none" w:sz="0" w:space="0" w:color="auto"/>
+                <w:between w:val="none" w:sz="0" w:space="0" w:color="auto"/>
+                <w:bar w:val="none" w:sz="0" w:color="auto"/>
+              </w:pBdr>
+              <w:rPr>
+                <w:rFonts w:asciiTheme="minorHAnsi" w:hAnsiTheme="minorHAnsi"/>
+                <w:i/>
+              </w:rPr>
+            </w:pPr>
+            <w:r>
+              <w:rPr>
+                <w:rFonts w:asciiTheme="minorHAnsi" w:hAnsiTheme="minorHAnsi"/>
+                <w:i/>
+              </w:rPr>
+              <w:t>Descrizione</w:t>
+            </w:r>
+          </w:p>
+        </w:tc>
+        <w:tc>
+          <w:tcPr>
+            <w:tcW w:w="4811" w:type="dxa"/>
+          </w:tcPr>
+          <w:p>
+            <w:pPr>
+              <w:widowControl w:val="0"/>
+              <w:pBdr>
+                <w:top w:val="none" w:sz="0" w:space="0" w:color="auto"/>
+                <w:left w:val="none" w:sz="0" w:space="0" w:color="auto"/>
+                <w:bottom w:val="none" w:sz="0" w:space="0" w:color="auto"/>
+                <w:right w:val="none" w:sz="0" w:space="0" w:color="auto"/>
+                <w:between w:val="none" w:sz="0" w:space="0" w:color="auto"/>
+                <w:bar w:val="none" w:sz="0" w:color="auto"/>
+              </w:pBdr>
+              <w:autoSpaceDE w:val="0"/>
+              <w:autoSpaceDN w:val="0"/>
+              <w:adjustRightInd w:val="0"/>
+              <w:spacing w:after="240" w:line="340" w:lineRule="atLeast"/>
+              <w:cnfStyle w:val="000000100000" w:firstRow="0" w:lastRow="0" w:firstColumn="0" w:lastColumn="0" w:oddVBand="0" w:evenVBand="0" w:oddHBand="1" w:evenHBand="0" w:firstRowFirstColumn="0" w:firstRowLastColumn="0" w:lastRowFirstColumn="0" w:lastRowLastColumn="0"/>
+              <w:rPr>
+                <w:rFonts w:asciiTheme="minorHAnsi" w:eastAsia="Arial Unicode MS" w:hAnsiTheme="minorHAnsi" w:cs="Times"/>
+              </w:rPr>
+            </w:pPr>
+            <w:r>
+              <w:rPr>
+                <w:rFonts w:asciiTheme="minorHAnsi" w:eastAsia="Arial Unicode MS" w:hAnsiTheme="minorHAnsi" w:cs="Times"/>
+              </w:rPr>
+              <w:t>L’utente scorrendo il dito nello schermo potrà navigare nella mappa</w:t>
+            </w:r>
+          </w:p>
+        </w:tc>
+      </w:tr>
+      <w:tr>
+        <w:tc>
+          <w:tcPr>
+            <w:cnfStyle w:val="001000000000" w:firstRow="0" w:lastRow="0" w:firstColumn="1" w:lastColumn="0" w:oddVBand="0" w:evenVBand="0" w:oddHBand="0" w:evenHBand="0" w:firstRowFirstColumn="0" w:firstRowLastColumn="0" w:lastRowFirstColumn="0" w:lastRowLastColumn="0"/>
+            <w:tcW w:w="4811" w:type="dxa"/>
+          </w:tcPr>
+          <w:p>
+            <w:pPr>
+              <w:pBdr>
+                <w:top w:val="none" w:sz="0" w:space="0" w:color="auto"/>
+                <w:left w:val="none" w:sz="0" w:space="0" w:color="auto"/>
+                <w:bottom w:val="none" w:sz="0" w:space="0" w:color="auto"/>
+                <w:right w:val="none" w:sz="0" w:space="0" w:color="auto"/>
+                <w:between w:val="none" w:sz="0" w:space="0" w:color="auto"/>
+                <w:bar w:val="none" w:sz="0" w:color="auto"/>
+              </w:pBdr>
+              <w:rPr>
+                <w:rFonts w:asciiTheme="minorHAnsi" w:hAnsiTheme="minorHAnsi"/>
+                <w:i/>
+              </w:rPr>
+            </w:pPr>
+            <w:r>
+              <w:rPr>
+                <w:rFonts w:asciiTheme="minorHAnsi" w:hAnsiTheme="minorHAnsi"/>
+                <w:i/>
+              </w:rPr>
+              <w:t>Alternative</w:t>
+            </w:r>
+          </w:p>
+        </w:tc>
+        <w:tc>
+          <w:tcPr>
+            <w:tcW w:w="4811" w:type="dxa"/>
+          </w:tcPr>
+          <w:p>
+            <w:pPr>
+              <w:widowControl w:val="0"/>
+              <w:pBdr>
+                <w:top w:val="none" w:sz="0" w:space="0" w:color="auto"/>
+                <w:left w:val="none" w:sz="0" w:space="0" w:color="auto"/>
+                <w:bottom w:val="none" w:sz="0" w:space="0" w:color="auto"/>
+                <w:right w:val="none" w:sz="0" w:space="0" w:color="auto"/>
+                <w:between w:val="none" w:sz="0" w:space="0" w:color="auto"/>
+                <w:bar w:val="none" w:sz="0" w:color="auto"/>
+              </w:pBdr>
+              <w:autoSpaceDE w:val="0"/>
+              <w:autoSpaceDN w:val="0"/>
+              <w:adjustRightInd w:val="0"/>
+              <w:spacing w:after="240" w:line="340" w:lineRule="atLeast"/>
+              <w:cnfStyle w:val="000000000000" w:firstRow="0" w:lastRow="0" w:firstColumn="0" w:lastColumn="0" w:oddVBand="0" w:evenVBand="0" w:oddHBand="0" w:evenHBand="0" w:firstRowFirstColumn="0" w:firstRowLastColumn="0" w:lastRowFirstColumn="0" w:lastRowLastColumn="0"/>
+              <w:rPr>
+                <w:rFonts w:asciiTheme="minorHAnsi" w:eastAsia="Arial Unicode MS" w:hAnsiTheme="minorHAnsi" w:cs="Times"/>
+              </w:rPr>
+            </w:pPr>
+            <w:r>
+              <w:rPr>
+                <w:rFonts w:asciiTheme="minorHAnsi" w:eastAsia="Arial Unicode MS" w:hAnsiTheme="minorHAnsi" w:cs="Times"/>
+              </w:rPr>
+              <w:t>Nessuna</w:t>
+            </w:r>
+          </w:p>
+        </w:tc>
+      </w:tr>
+      <w:tr>
+        <w:trPr>
+          <w:cnfStyle w:val="000000100000" w:firstRow="0" w:lastRow="0" w:firstColumn="0" w:lastColumn="0" w:oddVBand="0" w:evenVBand="0" w:oddHBand="1" w:evenHBand="0" w:firstRowFirstColumn="0" w:firstRowLastColumn="0" w:lastRowFirstColumn="0" w:lastRowLastColumn="0"/>
+        </w:trPr>
+        <w:tc>
+          <w:tcPr>
+            <w:cnfStyle w:val="001000000000" w:firstRow="0" w:lastRow="0" w:firstColumn="1" w:lastColumn="0" w:oddVBand="0" w:evenVBand="0" w:oddHBand="0" w:evenHBand="0" w:firstRowFirstColumn="0" w:firstRowLastColumn="0" w:lastRowFirstColumn="0" w:lastRowLastColumn="0"/>
+            <w:tcW w:w="4811" w:type="dxa"/>
+          </w:tcPr>
+          <w:p>
+            <w:pPr>
+              <w:pBdr>
+                <w:top w:val="none" w:sz="0" w:space="0" w:color="auto"/>
+                <w:left w:val="none" w:sz="0" w:space="0" w:color="auto"/>
+                <w:bottom w:val="none" w:sz="0" w:space="0" w:color="auto"/>
+                <w:right w:val="none" w:sz="0" w:space="0" w:color="auto"/>
+                <w:between w:val="none" w:sz="0" w:space="0" w:color="auto"/>
+                <w:bar w:val="none" w:sz="0" w:color="auto"/>
+              </w:pBdr>
+              <w:rPr>
+                <w:rFonts w:asciiTheme="minorHAnsi" w:hAnsiTheme="minorHAnsi"/>
+                <w:i/>
+              </w:rPr>
+            </w:pPr>
+            <w:r>
+              <w:rPr>
+                <w:rFonts w:asciiTheme="minorHAnsi" w:hAnsiTheme="minorHAnsi"/>
+                <w:i/>
+              </w:rPr>
+              <w:lastRenderedPageBreak/>
+              <w:t>Post-condizioni</w:t>
+            </w:r>
+          </w:p>
+        </w:tc>
+        <w:tc>
+          <w:tcPr>
+            <w:tcW w:w="4811" w:type="dxa"/>
+          </w:tcPr>
+          <w:p>
+            <w:pPr>
+              <w:widowControl w:val="0"/>
+              <w:pBdr>
+                <w:top w:val="none" w:sz="0" w:space="0" w:color="auto"/>
+                <w:left w:val="none" w:sz="0" w:space="0" w:color="auto"/>
+                <w:bottom w:val="none" w:sz="0" w:space="0" w:color="auto"/>
+                <w:right w:val="none" w:sz="0" w:space="0" w:color="auto"/>
+                <w:between w:val="none" w:sz="0" w:space="0" w:color="auto"/>
+                <w:bar w:val="none" w:sz="0" w:color="auto"/>
+              </w:pBdr>
+              <w:autoSpaceDE w:val="0"/>
+              <w:autoSpaceDN w:val="0"/>
+              <w:adjustRightInd w:val="0"/>
+              <w:spacing w:after="240" w:line="340" w:lineRule="atLeast"/>
+              <w:cnfStyle w:val="000000100000" w:firstRow="0" w:lastRow="0" w:firstColumn="0" w:lastColumn="0" w:oddVBand="0" w:evenVBand="0" w:oddHBand="1" w:evenHBand="0" w:firstRowFirstColumn="0" w:firstRowLastColumn="0" w:lastRowFirstColumn="0" w:lastRowLastColumn="0"/>
+              <w:rPr>
+                <w:rFonts w:asciiTheme="minorHAnsi" w:eastAsia="Arial Unicode MS" w:hAnsiTheme="minorHAnsi" w:cs="Times"/>
+              </w:rPr>
+            </w:pPr>
+            <w:r>
+              <w:rPr>
+                <w:rFonts w:asciiTheme="minorHAnsi" w:eastAsia="Arial Unicode MS" w:hAnsiTheme="minorHAnsi" w:cs="Times"/>
+              </w:rPr>
+              <w:t>Cambia lo zoom della mappa seguendo l’input dell’utente</w:t>
+            </w:r>
+          </w:p>
+        </w:tc>
+      </w:tr>
+    </w:tbl>
+    <w:p/>
+    <w:p>
+      <w:pPr>
+        <w:pStyle w:val="Titolo3"/>
+        <w:rPr>
+          <w:rFonts w:eastAsia="Arial Unicode MS"/>
+        </w:rPr>
+      </w:pPr>
+      <w:bookmarkStart w:id="16" w:name="_Toc497914269"/>
+      <w:r>
+        <w:rPr>
+          <w:rFonts w:eastAsia="Arial Unicode MS"/>
+        </w:rPr>
+        <w:t>3.2.3 Reset della posizione</w:t>
+      </w:r>
+      <w:bookmarkEnd w:id="16"/>
+    </w:p>
+    <w:tbl>
+      <w:tblPr>
+        <w:tblStyle w:val="Tabellaelenco2-colore1"/>
+        <w:tblpPr w:leftFromText="141" w:rightFromText="141" w:vertAnchor="text" w:horzAnchor="page" w:tblpX="1270" w:tblpY="239"/>
+        <w:tblW w:w="0" w:type="auto"/>
+        <w:tblLook w:val="04A0" w:firstRow="1" w:lastRow="0" w:firstColumn="1" w:lastColumn="0" w:noHBand="0" w:noVBand="1"/>
+      </w:tblPr>
+      <w:tblGrid>
+        <w:gridCol w:w="4811"/>
+        <w:gridCol w:w="4811"/>
+      </w:tblGrid>
+      <w:tr>
+        <w:trPr>
+          <w:cnfStyle w:val="100000000000" w:firstRow="1" w:lastRow="0" w:firstColumn="0" w:lastColumn="0" w:oddVBand="0" w:evenVBand="0" w:oddHBand="0" w:evenHBand="0" w:firstRowFirstColumn="0" w:firstRowLastColumn="0" w:lastRowFirstColumn="0" w:lastRowLastColumn="0"/>
+          <w:trHeight w:val="557"/>
+        </w:trPr>
+        <w:tc>
+          <w:tcPr>
+            <w:cnfStyle w:val="001000000000" w:firstRow="0" w:lastRow="0" w:firstColumn="1" w:lastColumn="0" w:oddVBand="0" w:evenVBand="0" w:oddHBand="0" w:evenHBand="0" w:firstRowFirstColumn="0" w:firstRowLastColumn="0" w:lastRowFirstColumn="0" w:lastRowLastColumn="0"/>
+            <w:tcW w:w="4811" w:type="dxa"/>
+          </w:tcPr>
+          <w:p>
+            <w:pPr>
+              <w:pBdr>
+                <w:top w:val="none" w:sz="0" w:space="0" w:color="auto"/>
+                <w:left w:val="none" w:sz="0" w:space="0" w:color="auto"/>
+                <w:bottom w:val="none" w:sz="0" w:space="0" w:color="auto"/>
+                <w:right w:val="none" w:sz="0" w:space="0" w:color="auto"/>
+                <w:between w:val="none" w:sz="0" w:space="0" w:color="auto"/>
+                <w:bar w:val="none" w:sz="0" w:color="auto"/>
+              </w:pBdr>
+              <w:rPr>
+                <w:rFonts w:asciiTheme="majorHAnsi" w:hAnsiTheme="majorHAnsi"/>
+                <w:i/>
+              </w:rPr>
+            </w:pPr>
+            <w:r>
+              <w:rPr>
+                <w:rFonts w:asciiTheme="majorHAnsi" w:hAnsiTheme="majorHAnsi"/>
+                <w:i/>
+              </w:rPr>
+              <w:t>Nome caso d</w:t>
+            </w:r>
+            <w:r>
+              <w:rPr>
+                <w:rFonts w:ascii="Helvetica" w:eastAsia="Helvetica" w:hAnsi="Helvetica" w:cs="Helvetica"/>
+                <w:i/>
+              </w:rPr>
+              <w:t>’</w:t>
+            </w:r>
+            <w:r>
+              <w:rPr>
+                <w:rFonts w:asciiTheme="majorHAnsi" w:hAnsiTheme="majorHAnsi"/>
+                <w:i/>
+              </w:rPr>
+              <w:t>uso</w:t>
+            </w:r>
+          </w:p>
+        </w:tc>
+        <w:tc>
+          <w:tcPr>
+            <w:tcW w:w="4811" w:type="dxa"/>
+          </w:tcPr>
+          <w:p>
+            <w:pPr>
+              <w:pBdr>
+                <w:top w:val="none" w:sz="0" w:space="0" w:color="auto"/>
+                <w:left w:val="none" w:sz="0" w:space="0" w:color="auto"/>
+                <w:bottom w:val="none" w:sz="0" w:space="0" w:color="auto"/>
+                <w:right w:val="none" w:sz="0" w:space="0" w:color="auto"/>
+                <w:between w:val="none" w:sz="0" w:space="0" w:color="auto"/>
+                <w:bar w:val="none" w:sz="0" w:color="auto"/>
+              </w:pBdr>
+              <w:cnfStyle w:val="100000000000" w:firstRow="1" w:lastRow="0" w:firstColumn="0" w:lastColumn="0" w:oddVBand="0" w:evenVBand="0" w:oddHBand="0" w:evenHBand="0" w:firstRowFirstColumn="0" w:firstRowLastColumn="0" w:lastRowFirstColumn="0" w:lastRowLastColumn="0"/>
+              <w:rPr>
+                <w:rFonts w:asciiTheme="majorHAnsi" w:hAnsiTheme="majorHAnsi"/>
+                <w:b w:val="0"/>
+              </w:rPr>
+            </w:pPr>
+            <w:r>
+              <w:rPr>
+                <w:rFonts w:eastAsia="Arial Unicode MS" w:cs="Arial Unicode MS"/>
+                <w:b w:val="0"/>
+              </w:rPr>
+              <w:t>Modalità visualizzazione mappa – Reset posizione</w:t>
+            </w:r>
+          </w:p>
+        </w:tc>
+      </w:tr>
+      <w:tr>
+        <w:trPr>
+          <w:cnfStyle w:val="000000100000" w:firstRow="0" w:lastRow="0" w:firstColumn="0" w:lastColumn="0" w:oddVBand="0" w:evenVBand="0" w:oddHBand="1" w:evenHBand="0" w:firstRowFirstColumn="0" w:firstRowLastColumn="0" w:lastRowFirstColumn="0" w:lastRowLastColumn="0"/>
+          <w:trHeight w:val="529"/>
+        </w:trPr>
+        <w:tc>
+          <w:tcPr>
+            <w:cnfStyle w:val="001000000000" w:firstRow="0" w:lastRow="0" w:firstColumn="1" w:lastColumn="0" w:oddVBand="0" w:evenVBand="0" w:oddHBand="0" w:evenHBand="0" w:firstRowFirstColumn="0" w:firstRowLastColumn="0" w:lastRowFirstColumn="0" w:lastRowLastColumn="0"/>
+            <w:tcW w:w="4811" w:type="dxa"/>
+          </w:tcPr>
+          <w:p>
+            <w:pPr>
+              <w:pBdr>
+                <w:top w:val="none" w:sz="0" w:space="0" w:color="auto"/>
+                <w:left w:val="none" w:sz="0" w:space="0" w:color="auto"/>
+                <w:bottom w:val="none" w:sz="0" w:space="0" w:color="auto"/>
+                <w:right w:val="none" w:sz="0" w:space="0" w:color="auto"/>
+                <w:between w:val="none" w:sz="0" w:space="0" w:color="auto"/>
+                <w:bar w:val="none" w:sz="0" w:color="auto"/>
+              </w:pBdr>
+              <w:rPr>
+                <w:rFonts w:asciiTheme="minorHAnsi" w:hAnsiTheme="minorHAnsi"/>
+                <w:i/>
+              </w:rPr>
+            </w:pPr>
+            <w:r>
+              <w:rPr>
+                <w:rFonts w:asciiTheme="minorHAnsi" w:hAnsiTheme="minorHAnsi"/>
+                <w:i/>
+              </w:rPr>
+              <w:t>Obiettivo</w:t>
+            </w:r>
+          </w:p>
+        </w:tc>
+        <w:tc>
+          <w:tcPr>
+            <w:tcW w:w="4811" w:type="dxa"/>
+          </w:tcPr>
+          <w:p>
+            <w:pPr>
+              <w:widowControl w:val="0"/>
+              <w:pBdr>
+                <w:top w:val="none" w:sz="0" w:space="0" w:color="auto"/>
+                <w:left w:val="none" w:sz="0" w:space="0" w:color="auto"/>
+                <w:bottom w:val="none" w:sz="0" w:space="0" w:color="auto"/>
+                <w:right w:val="none" w:sz="0" w:space="0" w:color="auto"/>
+                <w:between w:val="none" w:sz="0" w:space="0" w:color="auto"/>
+                <w:bar w:val="none" w:sz="0" w:color="auto"/>
+              </w:pBdr>
+              <w:autoSpaceDE w:val="0"/>
+              <w:autoSpaceDN w:val="0"/>
+              <w:adjustRightInd w:val="0"/>
+              <w:spacing w:after="240" w:line="340" w:lineRule="atLeast"/>
+              <w:cnfStyle w:val="000000100000" w:firstRow="0" w:lastRow="0" w:firstColumn="0" w:lastColumn="0" w:oddVBand="0" w:evenVBand="0" w:oddHBand="1" w:evenHBand="0" w:firstRowFirstColumn="0" w:firstRowLastColumn="0" w:lastRowFirstColumn="0" w:lastRowLastColumn="0"/>
+              <w:rPr>
+                <w:rFonts w:asciiTheme="majorHAnsi" w:eastAsia="Arial Unicode MS" w:hAnsiTheme="majorHAnsi" w:cs="Times"/>
+              </w:rPr>
+            </w:pPr>
+            <w:r>
+              <w:rPr>
+                <w:rFonts w:asciiTheme="majorHAnsi" w:eastAsia="Arial Unicode MS" w:hAnsiTheme="majorHAnsi" w:cs="Times"/>
+              </w:rPr>
               <w:t>Centrare la mappa nella posizione dell’utente</w:t>
             </w:r>
           </w:p>
@@ -7114,12 +7140,12 @@
       <w:pPr>
         <w:pStyle w:val="Titolo2"/>
       </w:pPr>
-      <w:bookmarkStart w:id="16" w:name="_Toc497914270"/>
+      <w:bookmarkStart w:id="17" w:name="_Toc497914270"/>
       <w:r>
         <w:lastRenderedPageBreak/>
         <w:t>3.3 Modalità applicazione filtri</w:t>
       </w:r>
-      <w:bookmarkEnd w:id="16"/>
+      <w:bookmarkEnd w:id="17"/>
     </w:p>
     <w:p>
       <w:pPr>
@@ -7128,7 +7154,7 @@
           <w:rFonts w:eastAsia="Arial Unicode MS"/>
         </w:rPr>
       </w:pPr>
-      <w:bookmarkStart w:id="17" w:name="_Toc497914271"/>
+      <w:bookmarkStart w:id="18" w:name="_Toc497914271"/>
       <w:r>
         <w:rPr>
           <w:rFonts w:eastAsia="Arial Unicode MS"/>
@@ -7141,7 +7167,7 @@
         </w:rPr>
         <w:t>Avvio modalità applicazione filtri</w:t>
       </w:r>
-      <w:bookmarkEnd w:id="17"/>
+      <w:bookmarkEnd w:id="18"/>
     </w:p>
     <w:tbl>
       <w:tblPr>
@@ -7795,7 +7821,7 @@
           <w:rFonts w:eastAsia="Arial Unicode MS"/>
         </w:rPr>
       </w:pPr>
-      <w:bookmarkStart w:id="18" w:name="_Toc497914272"/>
+      <w:bookmarkStart w:id="19" w:name="_Toc497914272"/>
       <w:r>
         <w:rPr>
           <w:rFonts w:eastAsia="Arial Unicode MS"/>
@@ -7809,7 +7835,7 @@
         </w:rPr>
         <w:t>Applicazione del filtro</w:t>
       </w:r>
-      <w:bookmarkEnd w:id="18"/>
+      <w:bookmarkEnd w:id="19"/>
     </w:p>
     <w:tbl>
       <w:tblPr>
@@ -8550,7 +8576,7 @@
           <w:rFonts w:eastAsia="Arial Unicode MS"/>
         </w:rPr>
       </w:pPr>
-      <w:bookmarkStart w:id="19" w:name="_Toc497914273"/>
+      <w:bookmarkStart w:id="20" w:name="_Toc497914273"/>
       <w:r>
         <w:rPr>
           <w:rFonts w:eastAsia="Arial Unicode MS"/>
@@ -8564,7 +8590,7 @@
         </w:rPr>
         <w:t>Ricerca</w:t>
       </w:r>
-      <w:bookmarkEnd w:id="19"/>
+      <w:bookmarkEnd w:id="20"/>
     </w:p>
     <w:tbl>
       <w:tblPr>
@@ -9200,11 +9226,11 @@
       <w:pPr>
         <w:pStyle w:val="Titolo2"/>
       </w:pPr>
-      <w:bookmarkStart w:id="20" w:name="_Toc497914274"/>
+      <w:bookmarkStart w:id="21" w:name="_Toc497914274"/>
       <w:r>
         <w:t>3.4 Modalità scheda Opera</w:t>
       </w:r>
-      <w:bookmarkEnd w:id="20"/>
+      <w:bookmarkEnd w:id="21"/>
     </w:p>
     <w:p>
       <w:pPr>
@@ -9213,14 +9239,14 @@
           <w:rFonts w:eastAsia="Arial Unicode MS"/>
         </w:rPr>
       </w:pPr>
-      <w:bookmarkStart w:id="21" w:name="_Toc497914275"/>
+      <w:bookmarkStart w:id="22" w:name="_Toc497914275"/>
       <w:r>
         <w:rPr>
           <w:rFonts w:eastAsia="Arial Unicode MS"/>
         </w:rPr>
         <w:t>3.4.1 Avvio modalità scheda Opera</w:t>
       </w:r>
-      <w:bookmarkEnd w:id="21"/>
+      <w:bookmarkEnd w:id="22"/>
     </w:p>
     <w:tbl>
       <w:tblPr>
@@ -9842,7 +9868,7 @@
           <w:rFonts w:eastAsia="Arial Unicode MS"/>
         </w:rPr>
       </w:pPr>
-      <w:bookmarkStart w:id="22" w:name="_Toc497914276"/>
+      <w:bookmarkStart w:id="23" w:name="_Toc497914276"/>
       <w:r>
         <w:rPr>
           <w:rFonts w:eastAsia="Arial Unicode MS"/>
@@ -9854,661 +9880,6 @@
           <w:rFonts w:eastAsia="Arial Unicode MS"/>
         </w:rPr>
         <w:t>delle informazioni di un’opera</w:t>
-      </w:r>
-      <w:bookmarkEnd w:id="22"/>
-      <w:r>
-        <w:rPr>
-          <w:rFonts w:eastAsia="Arial Unicode MS"/>
-        </w:rPr>
-        <w:t xml:space="preserve"> </w:t>
-      </w:r>
-    </w:p>
-    <w:tbl>
-      <w:tblPr>
-        <w:tblStyle w:val="Tabellaelenco2-colore11"/>
-        <w:tblpPr w:leftFromText="141" w:rightFromText="141" w:vertAnchor="text" w:horzAnchor="page" w:tblpX="1450" w:tblpY="400"/>
-        <w:tblW w:w="0" w:type="auto"/>
-        <w:tblLook w:val="04A0" w:firstRow="1" w:lastRow="0" w:firstColumn="1" w:lastColumn="0" w:noHBand="0" w:noVBand="1"/>
-      </w:tblPr>
-      <w:tblGrid>
-        <w:gridCol w:w="4811"/>
-        <w:gridCol w:w="4811"/>
-      </w:tblGrid>
-      <w:tr>
-        <w:trPr>
-          <w:cnfStyle w:val="100000000000" w:firstRow="1" w:lastRow="0" w:firstColumn="0" w:lastColumn="0" w:oddVBand="0" w:evenVBand="0" w:oddHBand="0" w:evenHBand="0" w:firstRowFirstColumn="0" w:firstRowLastColumn="0" w:lastRowFirstColumn="0" w:lastRowLastColumn="0"/>
-          <w:trHeight w:val="557"/>
-        </w:trPr>
-        <w:tc>
-          <w:tcPr>
-            <w:cnfStyle w:val="001000000000" w:firstRow="0" w:lastRow="0" w:firstColumn="1" w:lastColumn="0" w:oddVBand="0" w:evenVBand="0" w:oddHBand="0" w:evenHBand="0" w:firstRowFirstColumn="0" w:firstRowLastColumn="0" w:lastRowFirstColumn="0" w:lastRowLastColumn="0"/>
-            <w:tcW w:w="4811" w:type="dxa"/>
-          </w:tcPr>
-          <w:p>
-            <w:pPr>
-              <w:pBdr>
-                <w:top w:val="none" w:sz="0" w:space="0" w:color="auto"/>
-                <w:left w:val="none" w:sz="0" w:space="0" w:color="auto"/>
-                <w:bottom w:val="none" w:sz="0" w:space="0" w:color="auto"/>
-                <w:right w:val="none" w:sz="0" w:space="0" w:color="auto"/>
-                <w:between w:val="none" w:sz="0" w:space="0" w:color="auto"/>
-                <w:bar w:val="none" w:sz="0" w:color="auto"/>
-              </w:pBdr>
-              <w:rPr>
-                <w:rFonts w:asciiTheme="majorHAnsi" w:hAnsiTheme="majorHAnsi"/>
-                <w:i/>
-                <w:sz w:val="24"/>
-                <w:szCs w:val="24"/>
-              </w:rPr>
-            </w:pPr>
-            <w:r>
-              <w:rPr>
-                <w:rFonts w:asciiTheme="majorHAnsi" w:hAnsiTheme="majorHAnsi"/>
-                <w:i/>
-                <w:sz w:val="24"/>
-                <w:szCs w:val="24"/>
-              </w:rPr>
-              <w:t>Nome caso d</w:t>
-            </w:r>
-            <w:r>
-              <w:rPr>
-                <w:rFonts w:ascii="Helvetica" w:eastAsia="Helvetica" w:hAnsi="Helvetica" w:cs="Helvetica"/>
-                <w:i/>
-                <w:sz w:val="24"/>
-                <w:szCs w:val="24"/>
-              </w:rPr>
-              <w:t>’</w:t>
-            </w:r>
-            <w:r>
-              <w:rPr>
-                <w:rFonts w:asciiTheme="majorHAnsi" w:hAnsiTheme="majorHAnsi"/>
-                <w:i/>
-                <w:sz w:val="24"/>
-                <w:szCs w:val="24"/>
-              </w:rPr>
-              <w:t>uso</w:t>
-            </w:r>
-          </w:p>
-        </w:tc>
-        <w:tc>
-          <w:tcPr>
-            <w:tcW w:w="4811" w:type="dxa"/>
-          </w:tcPr>
-          <w:p>
-            <w:pPr>
-              <w:pBdr>
-                <w:top w:val="none" w:sz="0" w:space="0" w:color="auto"/>
-                <w:left w:val="none" w:sz="0" w:space="0" w:color="auto"/>
-                <w:bottom w:val="none" w:sz="0" w:space="0" w:color="auto"/>
-                <w:right w:val="none" w:sz="0" w:space="0" w:color="auto"/>
-                <w:between w:val="none" w:sz="0" w:space="0" w:color="auto"/>
-                <w:bar w:val="none" w:sz="0" w:color="auto"/>
-              </w:pBdr>
-              <w:cnfStyle w:val="100000000000" w:firstRow="1" w:lastRow="0" w:firstColumn="0" w:lastColumn="0" w:oddVBand="0" w:evenVBand="0" w:oddHBand="0" w:evenHBand="0" w:firstRowFirstColumn="0" w:firstRowLastColumn="0" w:lastRowFirstColumn="0" w:lastRowLastColumn="0"/>
-              <w:rPr>
-                <w:rFonts w:asciiTheme="majorHAnsi" w:hAnsiTheme="majorHAnsi"/>
-                <w:b w:val="0"/>
-                <w:sz w:val="24"/>
-                <w:szCs w:val="24"/>
-              </w:rPr>
-            </w:pPr>
-            <w:r>
-              <w:rPr>
-                <w:rFonts w:asciiTheme="majorHAnsi" w:hAnsiTheme="majorHAnsi"/>
-                <w:b w:val="0"/>
-                <w:sz w:val="24"/>
-                <w:szCs w:val="24"/>
-              </w:rPr>
-              <w:t xml:space="preserve">Modalità scheda opera –  Consultazione </w:t>
-            </w:r>
-          </w:p>
-        </w:tc>
-      </w:tr>
-      <w:tr>
-        <w:trPr>
-          <w:cnfStyle w:val="000000100000" w:firstRow="0" w:lastRow="0" w:firstColumn="0" w:lastColumn="0" w:oddVBand="0" w:evenVBand="0" w:oddHBand="1" w:evenHBand="0" w:firstRowFirstColumn="0" w:firstRowLastColumn="0" w:lastRowFirstColumn="0" w:lastRowLastColumn="0"/>
-          <w:trHeight w:val="529"/>
-        </w:trPr>
-        <w:tc>
-          <w:tcPr>
-            <w:cnfStyle w:val="001000000000" w:firstRow="0" w:lastRow="0" w:firstColumn="1" w:lastColumn="0" w:oddVBand="0" w:evenVBand="0" w:oddHBand="0" w:evenHBand="0" w:firstRowFirstColumn="0" w:firstRowLastColumn="0" w:lastRowFirstColumn="0" w:lastRowLastColumn="0"/>
-            <w:tcW w:w="4811" w:type="dxa"/>
-          </w:tcPr>
-          <w:p>
-            <w:pPr>
-              <w:pBdr>
-                <w:top w:val="none" w:sz="0" w:space="0" w:color="auto"/>
-                <w:left w:val="none" w:sz="0" w:space="0" w:color="auto"/>
-                <w:bottom w:val="none" w:sz="0" w:space="0" w:color="auto"/>
-                <w:right w:val="none" w:sz="0" w:space="0" w:color="auto"/>
-                <w:between w:val="none" w:sz="0" w:space="0" w:color="auto"/>
-                <w:bar w:val="none" w:sz="0" w:color="auto"/>
-              </w:pBdr>
-              <w:rPr>
-                <w:rFonts w:asciiTheme="minorHAnsi" w:hAnsiTheme="minorHAnsi"/>
-                <w:i/>
-                <w:sz w:val="24"/>
-                <w:szCs w:val="24"/>
-              </w:rPr>
-            </w:pPr>
-            <w:r>
-              <w:rPr>
-                <w:rFonts w:asciiTheme="minorHAnsi" w:hAnsiTheme="minorHAnsi"/>
-                <w:i/>
-                <w:sz w:val="24"/>
-                <w:szCs w:val="24"/>
-              </w:rPr>
-              <w:t>Obiettivo</w:t>
-            </w:r>
-          </w:p>
-        </w:tc>
-        <w:tc>
-          <w:tcPr>
-            <w:tcW w:w="4811" w:type="dxa"/>
-          </w:tcPr>
-          <w:p>
-            <w:pPr>
-              <w:widowControl w:val="0"/>
-              <w:pBdr>
-                <w:top w:val="none" w:sz="0" w:space="0" w:color="auto"/>
-                <w:left w:val="none" w:sz="0" w:space="0" w:color="auto"/>
-                <w:bottom w:val="none" w:sz="0" w:space="0" w:color="auto"/>
-                <w:right w:val="none" w:sz="0" w:space="0" w:color="auto"/>
-                <w:between w:val="none" w:sz="0" w:space="0" w:color="auto"/>
-                <w:bar w:val="none" w:sz="0" w:color="auto"/>
-              </w:pBdr>
-              <w:autoSpaceDE w:val="0"/>
-              <w:autoSpaceDN w:val="0"/>
-              <w:adjustRightInd w:val="0"/>
-              <w:spacing w:after="240" w:line="340" w:lineRule="atLeast"/>
-              <w:cnfStyle w:val="000000100000" w:firstRow="0" w:lastRow="0" w:firstColumn="0" w:lastColumn="0" w:oddVBand="0" w:evenVBand="0" w:oddHBand="1" w:evenHBand="0" w:firstRowFirstColumn="0" w:firstRowLastColumn="0" w:lastRowFirstColumn="0" w:lastRowLastColumn="0"/>
-              <w:rPr>
-                <w:rFonts w:asciiTheme="majorHAnsi" w:eastAsia="Arial Unicode MS" w:hAnsiTheme="majorHAnsi" w:cs="Times"/>
-                <w:sz w:val="24"/>
-                <w:szCs w:val="24"/>
-              </w:rPr>
-            </w:pPr>
-            <w:r>
-              <w:rPr>
-                <w:rFonts w:asciiTheme="majorHAnsi" w:eastAsia="Arial Unicode MS" w:hAnsiTheme="majorHAnsi" w:cs="Times"/>
-                <w:sz w:val="24"/>
-                <w:szCs w:val="24"/>
-              </w:rPr>
-              <w:t>Visualizzazioni di tutte le informazioni disponibili relative all’opera selezionata</w:t>
-            </w:r>
-          </w:p>
-        </w:tc>
-      </w:tr>
-      <w:tr>
-        <w:tc>
-          <w:tcPr>
-            <w:cnfStyle w:val="001000000000" w:firstRow="0" w:lastRow="0" w:firstColumn="1" w:lastColumn="0" w:oddVBand="0" w:evenVBand="0" w:oddHBand="0" w:evenHBand="0" w:firstRowFirstColumn="0" w:firstRowLastColumn="0" w:lastRowFirstColumn="0" w:lastRowLastColumn="0"/>
-            <w:tcW w:w="4811" w:type="dxa"/>
-          </w:tcPr>
-          <w:p>
-            <w:pPr>
-              <w:pBdr>
-                <w:top w:val="none" w:sz="0" w:space="0" w:color="auto"/>
-                <w:left w:val="none" w:sz="0" w:space="0" w:color="auto"/>
-                <w:bottom w:val="none" w:sz="0" w:space="0" w:color="auto"/>
-                <w:right w:val="none" w:sz="0" w:space="0" w:color="auto"/>
-                <w:between w:val="none" w:sz="0" w:space="0" w:color="auto"/>
-                <w:bar w:val="none" w:sz="0" w:color="auto"/>
-              </w:pBdr>
-              <w:rPr>
-                <w:rFonts w:asciiTheme="minorHAnsi" w:hAnsiTheme="minorHAnsi"/>
-                <w:i/>
-                <w:sz w:val="24"/>
-                <w:szCs w:val="24"/>
-              </w:rPr>
-            </w:pPr>
-            <w:r>
-              <w:rPr>
-                <w:rFonts w:asciiTheme="minorHAnsi" w:hAnsiTheme="minorHAnsi"/>
-                <w:i/>
-                <w:sz w:val="24"/>
-                <w:szCs w:val="24"/>
-              </w:rPr>
-              <w:t>Attori</w:t>
-            </w:r>
-          </w:p>
-        </w:tc>
-        <w:tc>
-          <w:tcPr>
-            <w:tcW w:w="4811" w:type="dxa"/>
-          </w:tcPr>
-          <w:p>
-            <w:pPr>
-              <w:widowControl w:val="0"/>
-              <w:pBdr>
-                <w:top w:val="none" w:sz="0" w:space="0" w:color="auto"/>
-                <w:left w:val="none" w:sz="0" w:space="0" w:color="auto"/>
-                <w:bottom w:val="none" w:sz="0" w:space="0" w:color="auto"/>
-                <w:right w:val="none" w:sz="0" w:space="0" w:color="auto"/>
-                <w:between w:val="none" w:sz="0" w:space="0" w:color="auto"/>
-                <w:bar w:val="none" w:sz="0" w:color="auto"/>
-              </w:pBdr>
-              <w:autoSpaceDE w:val="0"/>
-              <w:autoSpaceDN w:val="0"/>
-              <w:adjustRightInd w:val="0"/>
-              <w:spacing w:after="240" w:line="340" w:lineRule="atLeast"/>
-              <w:cnfStyle w:val="000000000000" w:firstRow="0" w:lastRow="0" w:firstColumn="0" w:lastColumn="0" w:oddVBand="0" w:evenVBand="0" w:oddHBand="0" w:evenHBand="0" w:firstRowFirstColumn="0" w:firstRowLastColumn="0" w:lastRowFirstColumn="0" w:lastRowLastColumn="0"/>
-              <w:rPr>
-                <w:rFonts w:asciiTheme="minorHAnsi" w:eastAsia="Arial Unicode MS" w:hAnsiTheme="minorHAnsi" w:cs="Times"/>
-                <w:sz w:val="24"/>
-                <w:szCs w:val="24"/>
-              </w:rPr>
-            </w:pPr>
-            <w:r>
-              <w:rPr>
-                <w:rFonts w:asciiTheme="minorHAnsi" w:eastAsia="Arial Unicode MS" w:hAnsiTheme="minorHAnsi" w:cs="Times"/>
-                <w:sz w:val="24"/>
-                <w:szCs w:val="24"/>
-              </w:rPr>
-              <w:t>Utente</w:t>
-            </w:r>
-          </w:p>
-        </w:tc>
-      </w:tr>
-      <w:tr>
-        <w:trPr>
-          <w:cnfStyle w:val="000000100000" w:firstRow="0" w:lastRow="0" w:firstColumn="0" w:lastColumn="0" w:oddVBand="0" w:evenVBand="0" w:oddHBand="1" w:evenHBand="0" w:firstRowFirstColumn="0" w:firstRowLastColumn="0" w:lastRowFirstColumn="0" w:lastRowLastColumn="0"/>
-        </w:trPr>
-        <w:tc>
-          <w:tcPr>
-            <w:cnfStyle w:val="001000000000" w:firstRow="0" w:lastRow="0" w:firstColumn="1" w:lastColumn="0" w:oddVBand="0" w:evenVBand="0" w:oddHBand="0" w:evenHBand="0" w:firstRowFirstColumn="0" w:firstRowLastColumn="0" w:lastRowFirstColumn="0" w:lastRowLastColumn="0"/>
-            <w:tcW w:w="4811" w:type="dxa"/>
-          </w:tcPr>
-          <w:p>
-            <w:pPr>
-              <w:pBdr>
-                <w:top w:val="none" w:sz="0" w:space="0" w:color="auto"/>
-                <w:left w:val="none" w:sz="0" w:space="0" w:color="auto"/>
-                <w:bottom w:val="none" w:sz="0" w:space="0" w:color="auto"/>
-                <w:right w:val="none" w:sz="0" w:space="0" w:color="auto"/>
-                <w:between w:val="none" w:sz="0" w:space="0" w:color="auto"/>
-                <w:bar w:val="none" w:sz="0" w:color="auto"/>
-              </w:pBdr>
-              <w:rPr>
-                <w:rFonts w:asciiTheme="minorHAnsi" w:hAnsiTheme="minorHAnsi"/>
-                <w:i/>
-                <w:sz w:val="24"/>
-                <w:szCs w:val="24"/>
-              </w:rPr>
-            </w:pPr>
-            <w:r>
-              <w:rPr>
-                <w:rFonts w:asciiTheme="minorHAnsi" w:hAnsiTheme="minorHAnsi"/>
-                <w:i/>
-                <w:sz w:val="24"/>
-                <w:szCs w:val="24"/>
-              </w:rPr>
-              <w:t>Precondizioni</w:t>
-            </w:r>
-          </w:p>
-        </w:tc>
-        <w:tc>
-          <w:tcPr>
-            <w:tcW w:w="4811" w:type="dxa"/>
-          </w:tcPr>
-          <w:p>
-            <w:pPr>
-              <w:widowControl w:val="0"/>
-              <w:pBdr>
-                <w:top w:val="none" w:sz="0" w:space="0" w:color="auto"/>
-                <w:left w:val="none" w:sz="0" w:space="0" w:color="auto"/>
-                <w:bottom w:val="none" w:sz="0" w:space="0" w:color="auto"/>
-                <w:right w:val="none" w:sz="0" w:space="0" w:color="auto"/>
-                <w:between w:val="none" w:sz="0" w:space="0" w:color="auto"/>
-                <w:bar w:val="none" w:sz="0" w:color="auto"/>
-              </w:pBdr>
-              <w:autoSpaceDE w:val="0"/>
-              <w:autoSpaceDN w:val="0"/>
-              <w:adjustRightInd w:val="0"/>
-              <w:spacing w:after="240" w:line="340" w:lineRule="atLeast"/>
-              <w:cnfStyle w:val="000000100000" w:firstRow="0" w:lastRow="0" w:firstColumn="0" w:lastColumn="0" w:oddVBand="0" w:evenVBand="0" w:oddHBand="1" w:evenHBand="0" w:firstRowFirstColumn="0" w:firstRowLastColumn="0" w:lastRowFirstColumn="0" w:lastRowLastColumn="0"/>
-              <w:rPr>
-                <w:rFonts w:asciiTheme="minorHAnsi" w:eastAsia="Arial Unicode MS" w:hAnsiTheme="minorHAnsi" w:cs="Times"/>
-                <w:sz w:val="24"/>
-                <w:szCs w:val="24"/>
-              </w:rPr>
-            </w:pPr>
-            <w:r>
-              <w:rPr>
-                <w:rFonts w:asciiTheme="minorHAnsi" w:eastAsia="Arial Unicode MS" w:hAnsiTheme="minorHAnsi" w:cs="Times"/>
-                <w:sz w:val="24"/>
-                <w:szCs w:val="24"/>
-              </w:rPr>
-              <w:t xml:space="preserve">Essere in modalità </w:t>
-            </w:r>
-            <w:r>
-              <w:rPr>
-                <w:rFonts w:asciiTheme="minorHAnsi" w:eastAsia="Arial Unicode MS" w:hAnsiTheme="minorHAnsi" w:cs="Times"/>
-                <w:sz w:val="24"/>
-                <w:szCs w:val="24"/>
-              </w:rPr>
-              <w:t>scheda opera</w:t>
-            </w:r>
-          </w:p>
-        </w:tc>
-      </w:tr>
-      <w:tr>
-        <w:tc>
-          <w:tcPr>
-            <w:cnfStyle w:val="001000000000" w:firstRow="0" w:lastRow="0" w:firstColumn="1" w:lastColumn="0" w:oddVBand="0" w:evenVBand="0" w:oddHBand="0" w:evenHBand="0" w:firstRowFirstColumn="0" w:firstRowLastColumn="0" w:lastRowFirstColumn="0" w:lastRowLastColumn="0"/>
-            <w:tcW w:w="4811" w:type="dxa"/>
-          </w:tcPr>
-          <w:p>
-            <w:pPr>
-              <w:pBdr>
-                <w:top w:val="none" w:sz="0" w:space="0" w:color="auto"/>
-                <w:left w:val="none" w:sz="0" w:space="0" w:color="auto"/>
-                <w:bottom w:val="none" w:sz="0" w:space="0" w:color="auto"/>
-                <w:right w:val="none" w:sz="0" w:space="0" w:color="auto"/>
-                <w:between w:val="none" w:sz="0" w:space="0" w:color="auto"/>
-                <w:bar w:val="none" w:sz="0" w:color="auto"/>
-              </w:pBdr>
-              <w:rPr>
-                <w:rFonts w:asciiTheme="minorHAnsi" w:hAnsiTheme="minorHAnsi"/>
-                <w:i/>
-                <w:sz w:val="24"/>
-                <w:szCs w:val="24"/>
-              </w:rPr>
-            </w:pPr>
-            <w:r>
-              <w:rPr>
-                <w:rFonts w:asciiTheme="minorHAnsi" w:hAnsiTheme="minorHAnsi"/>
-                <w:i/>
-                <w:sz w:val="24"/>
-                <w:szCs w:val="24"/>
-              </w:rPr>
-              <w:t>Trigger</w:t>
-            </w:r>
-          </w:p>
-        </w:tc>
-        <w:tc>
-          <w:tcPr>
-            <w:tcW w:w="4811" w:type="dxa"/>
-          </w:tcPr>
-          <w:p>
-            <w:pPr>
-              <w:widowControl w:val="0"/>
-              <w:pBdr>
-                <w:top w:val="none" w:sz="0" w:space="0" w:color="auto"/>
-                <w:left w:val="none" w:sz="0" w:space="0" w:color="auto"/>
-                <w:bottom w:val="none" w:sz="0" w:space="0" w:color="auto"/>
-                <w:right w:val="none" w:sz="0" w:space="0" w:color="auto"/>
-                <w:between w:val="none" w:sz="0" w:space="0" w:color="auto"/>
-                <w:bar w:val="none" w:sz="0" w:color="auto"/>
-              </w:pBdr>
-              <w:autoSpaceDE w:val="0"/>
-              <w:autoSpaceDN w:val="0"/>
-              <w:adjustRightInd w:val="0"/>
-              <w:spacing w:after="240" w:line="340" w:lineRule="atLeast"/>
-              <w:cnfStyle w:val="000000000000" w:firstRow="0" w:lastRow="0" w:firstColumn="0" w:lastColumn="0" w:oddVBand="0" w:evenVBand="0" w:oddHBand="0" w:evenHBand="0" w:firstRowFirstColumn="0" w:firstRowLastColumn="0" w:lastRowFirstColumn="0" w:lastRowLastColumn="0"/>
-              <w:rPr>
-                <w:rFonts w:asciiTheme="minorHAnsi" w:eastAsia="Arial Unicode MS" w:hAnsiTheme="minorHAnsi" w:cs="Times"/>
-                <w:sz w:val="24"/>
-                <w:szCs w:val="24"/>
-              </w:rPr>
-            </w:pPr>
-            <w:r>
-              <w:rPr>
-                <w:rFonts w:asciiTheme="minorHAnsi" w:eastAsia="Arial Unicode MS" w:hAnsiTheme="minorHAnsi" w:cs="Times"/>
-                <w:sz w:val="24"/>
-                <w:szCs w:val="24"/>
-              </w:rPr>
-              <w:t>Nessuno</w:t>
-            </w:r>
-          </w:p>
-        </w:tc>
-      </w:tr>
-      <w:tr>
-        <w:trPr>
-          <w:cnfStyle w:val="000000100000" w:firstRow="0" w:lastRow="0" w:firstColumn="0" w:lastColumn="0" w:oddVBand="0" w:evenVBand="0" w:oddHBand="1" w:evenHBand="0" w:firstRowFirstColumn="0" w:firstRowLastColumn="0" w:lastRowFirstColumn="0" w:lastRowLastColumn="0"/>
-        </w:trPr>
-        <w:tc>
-          <w:tcPr>
-            <w:cnfStyle w:val="001000000000" w:firstRow="0" w:lastRow="0" w:firstColumn="1" w:lastColumn="0" w:oddVBand="0" w:evenVBand="0" w:oddHBand="0" w:evenHBand="0" w:firstRowFirstColumn="0" w:firstRowLastColumn="0" w:lastRowFirstColumn="0" w:lastRowLastColumn="0"/>
-            <w:tcW w:w="4811" w:type="dxa"/>
-          </w:tcPr>
-          <w:p>
-            <w:pPr>
-              <w:pBdr>
-                <w:top w:val="none" w:sz="0" w:space="0" w:color="auto"/>
-                <w:left w:val="none" w:sz="0" w:space="0" w:color="auto"/>
-                <w:bottom w:val="none" w:sz="0" w:space="0" w:color="auto"/>
-                <w:right w:val="none" w:sz="0" w:space="0" w:color="auto"/>
-                <w:between w:val="none" w:sz="0" w:space="0" w:color="auto"/>
-                <w:bar w:val="none" w:sz="0" w:color="auto"/>
-              </w:pBdr>
-              <w:rPr>
-                <w:rFonts w:asciiTheme="minorHAnsi" w:hAnsiTheme="minorHAnsi"/>
-                <w:i/>
-                <w:sz w:val="24"/>
-                <w:szCs w:val="24"/>
-              </w:rPr>
-            </w:pPr>
-            <w:r>
-              <w:rPr>
-                <w:rFonts w:asciiTheme="minorHAnsi" w:hAnsiTheme="minorHAnsi"/>
-                <w:i/>
-                <w:sz w:val="24"/>
-                <w:szCs w:val="24"/>
-              </w:rPr>
-              <w:t>Descrizione</w:t>
-            </w:r>
-          </w:p>
-        </w:tc>
-        <w:tc>
-          <w:tcPr>
-            <w:tcW w:w="4811" w:type="dxa"/>
-          </w:tcPr>
-          <w:p>
-            <w:pPr>
-              <w:widowControl w:val="0"/>
-              <w:pBdr>
-                <w:top w:val="none" w:sz="0" w:space="0" w:color="auto"/>
-                <w:left w:val="none" w:sz="0" w:space="0" w:color="auto"/>
-                <w:bottom w:val="none" w:sz="0" w:space="0" w:color="auto"/>
-                <w:right w:val="none" w:sz="0" w:space="0" w:color="auto"/>
-                <w:between w:val="none" w:sz="0" w:space="0" w:color="auto"/>
-                <w:bar w:val="none" w:sz="0" w:color="auto"/>
-              </w:pBdr>
-              <w:autoSpaceDE w:val="0"/>
-              <w:autoSpaceDN w:val="0"/>
-              <w:adjustRightInd w:val="0"/>
-              <w:spacing w:after="240" w:line="340" w:lineRule="atLeast"/>
-              <w:cnfStyle w:val="000000100000" w:firstRow="0" w:lastRow="0" w:firstColumn="0" w:lastColumn="0" w:oddVBand="0" w:evenVBand="0" w:oddHBand="1" w:evenHBand="0" w:firstRowFirstColumn="0" w:firstRowLastColumn="0" w:lastRowFirstColumn="0" w:lastRowLastColumn="0"/>
-              <w:rPr>
-                <w:rFonts w:asciiTheme="minorHAnsi" w:eastAsia="Arial Unicode MS" w:hAnsiTheme="minorHAnsi" w:cs="Times"/>
-                <w:sz w:val="24"/>
-                <w:szCs w:val="24"/>
-              </w:rPr>
-            </w:pPr>
-            <w:r>
-              <w:rPr>
-                <w:rFonts w:asciiTheme="minorHAnsi" w:eastAsia="Arial Unicode MS" w:hAnsiTheme="minorHAnsi" w:cs="Times"/>
-                <w:sz w:val="24"/>
-                <w:szCs w:val="24"/>
-              </w:rPr>
-              <w:t>Attraverso lo scroll l’utente potrà consultare le informazioni disponibili</w:t>
-            </w:r>
-          </w:p>
-        </w:tc>
-      </w:tr>
-      <w:tr>
-        <w:tc>
-          <w:tcPr>
-            <w:cnfStyle w:val="001000000000" w:firstRow="0" w:lastRow="0" w:firstColumn="1" w:lastColumn="0" w:oddVBand="0" w:evenVBand="0" w:oddHBand="0" w:evenHBand="0" w:firstRowFirstColumn="0" w:firstRowLastColumn="0" w:lastRowFirstColumn="0" w:lastRowLastColumn="0"/>
-            <w:tcW w:w="4811" w:type="dxa"/>
-          </w:tcPr>
-          <w:p>
-            <w:pPr>
-              <w:pBdr>
-                <w:top w:val="none" w:sz="0" w:space="0" w:color="auto"/>
-                <w:left w:val="none" w:sz="0" w:space="0" w:color="auto"/>
-                <w:bottom w:val="none" w:sz="0" w:space="0" w:color="auto"/>
-                <w:right w:val="none" w:sz="0" w:space="0" w:color="auto"/>
-                <w:between w:val="none" w:sz="0" w:space="0" w:color="auto"/>
-                <w:bar w:val="none" w:sz="0" w:color="auto"/>
-              </w:pBdr>
-              <w:rPr>
-                <w:rFonts w:asciiTheme="minorHAnsi" w:hAnsiTheme="minorHAnsi"/>
-                <w:i/>
-                <w:sz w:val="24"/>
-                <w:szCs w:val="24"/>
-              </w:rPr>
-            </w:pPr>
-            <w:r>
-              <w:rPr>
-                <w:rFonts w:asciiTheme="minorHAnsi" w:hAnsiTheme="minorHAnsi"/>
-                <w:i/>
-                <w:sz w:val="24"/>
-                <w:szCs w:val="24"/>
-              </w:rPr>
-              <w:t>Alternative</w:t>
-            </w:r>
-          </w:p>
-        </w:tc>
-        <w:tc>
-          <w:tcPr>
-            <w:tcW w:w="4811" w:type="dxa"/>
-          </w:tcPr>
-          <w:p>
-            <w:pPr>
-              <w:widowControl w:val="0"/>
-              <w:pBdr>
-                <w:top w:val="none" w:sz="0" w:space="0" w:color="auto"/>
-                <w:left w:val="none" w:sz="0" w:space="0" w:color="auto"/>
-                <w:bottom w:val="none" w:sz="0" w:space="0" w:color="auto"/>
-                <w:right w:val="none" w:sz="0" w:space="0" w:color="auto"/>
-                <w:between w:val="none" w:sz="0" w:space="0" w:color="auto"/>
-                <w:bar w:val="none" w:sz="0" w:color="auto"/>
-              </w:pBdr>
-              <w:autoSpaceDE w:val="0"/>
-              <w:autoSpaceDN w:val="0"/>
-              <w:adjustRightInd w:val="0"/>
-              <w:spacing w:after="240" w:line="340" w:lineRule="atLeast"/>
-              <w:cnfStyle w:val="000000000000" w:firstRow="0" w:lastRow="0" w:firstColumn="0" w:lastColumn="0" w:oddVBand="0" w:evenVBand="0" w:oddHBand="0" w:evenHBand="0" w:firstRowFirstColumn="0" w:firstRowLastColumn="0" w:lastRowFirstColumn="0" w:lastRowLastColumn="0"/>
-              <w:rPr>
-                <w:rFonts w:asciiTheme="minorHAnsi" w:eastAsia="Arial Unicode MS" w:hAnsiTheme="minorHAnsi" w:cs="Times"/>
-                <w:sz w:val="24"/>
-                <w:szCs w:val="24"/>
-              </w:rPr>
-            </w:pPr>
-            <w:r>
-              <w:rPr>
-                <w:rFonts w:asciiTheme="minorHAnsi" w:eastAsia="Arial Unicode MS" w:hAnsiTheme="minorHAnsi" w:cs="Times"/>
-                <w:sz w:val="24"/>
-                <w:szCs w:val="24"/>
-              </w:rPr>
-              <w:t>Nessuna</w:t>
-            </w:r>
-          </w:p>
-        </w:tc>
-      </w:tr>
-      <w:tr>
-        <w:trPr>
-          <w:cnfStyle w:val="000000100000" w:firstRow="0" w:lastRow="0" w:firstColumn="0" w:lastColumn="0" w:oddVBand="0" w:evenVBand="0" w:oddHBand="1" w:evenHBand="0" w:firstRowFirstColumn="0" w:firstRowLastColumn="0" w:lastRowFirstColumn="0" w:lastRowLastColumn="0"/>
-        </w:trPr>
-        <w:tc>
-          <w:tcPr>
-            <w:cnfStyle w:val="001000000000" w:firstRow="0" w:lastRow="0" w:firstColumn="1" w:lastColumn="0" w:oddVBand="0" w:evenVBand="0" w:oddHBand="0" w:evenHBand="0" w:firstRowFirstColumn="0" w:firstRowLastColumn="0" w:lastRowFirstColumn="0" w:lastRowLastColumn="0"/>
-            <w:tcW w:w="4811" w:type="dxa"/>
-          </w:tcPr>
-          <w:p>
-            <w:pPr>
-              <w:pBdr>
-                <w:top w:val="none" w:sz="0" w:space="0" w:color="auto"/>
-                <w:left w:val="none" w:sz="0" w:space="0" w:color="auto"/>
-                <w:bottom w:val="none" w:sz="0" w:space="0" w:color="auto"/>
-                <w:right w:val="none" w:sz="0" w:space="0" w:color="auto"/>
-                <w:between w:val="none" w:sz="0" w:space="0" w:color="auto"/>
-                <w:bar w:val="none" w:sz="0" w:color="auto"/>
-              </w:pBdr>
-              <w:rPr>
-                <w:rFonts w:asciiTheme="minorHAnsi" w:hAnsiTheme="minorHAnsi"/>
-                <w:i/>
-                <w:sz w:val="24"/>
-                <w:szCs w:val="24"/>
-              </w:rPr>
-            </w:pPr>
-            <w:r>
-              <w:rPr>
-                <w:rFonts w:asciiTheme="minorHAnsi" w:hAnsiTheme="minorHAnsi"/>
-                <w:i/>
-                <w:sz w:val="24"/>
-                <w:szCs w:val="24"/>
-              </w:rPr>
-              <w:t>Post-condizioni</w:t>
-            </w:r>
-          </w:p>
-        </w:tc>
-        <w:tc>
-          <w:tcPr>
-            <w:tcW w:w="4811" w:type="dxa"/>
-          </w:tcPr>
-          <w:p>
-            <w:pPr>
-              <w:widowControl w:val="0"/>
-              <w:pBdr>
-                <w:top w:val="none" w:sz="0" w:space="0" w:color="auto"/>
-                <w:left w:val="none" w:sz="0" w:space="0" w:color="auto"/>
-                <w:bottom w:val="none" w:sz="0" w:space="0" w:color="auto"/>
-                <w:right w:val="none" w:sz="0" w:space="0" w:color="auto"/>
-                <w:between w:val="none" w:sz="0" w:space="0" w:color="auto"/>
-                <w:bar w:val="none" w:sz="0" w:color="auto"/>
-              </w:pBdr>
-              <w:autoSpaceDE w:val="0"/>
-              <w:autoSpaceDN w:val="0"/>
-              <w:adjustRightInd w:val="0"/>
-              <w:spacing w:after="240" w:line="340" w:lineRule="atLeast"/>
-              <w:cnfStyle w:val="000000100000" w:firstRow="0" w:lastRow="0" w:firstColumn="0" w:lastColumn="0" w:oddVBand="0" w:evenVBand="0" w:oddHBand="1" w:evenHBand="0" w:firstRowFirstColumn="0" w:firstRowLastColumn="0" w:lastRowFirstColumn="0" w:lastRowLastColumn="0"/>
-              <w:rPr>
-                <w:rFonts w:asciiTheme="minorHAnsi" w:eastAsia="Arial Unicode MS" w:hAnsiTheme="minorHAnsi" w:cs="Times"/>
-                <w:sz w:val="24"/>
-                <w:szCs w:val="24"/>
-              </w:rPr>
-            </w:pPr>
-            <w:r>
-              <w:rPr>
-                <w:rFonts w:asciiTheme="minorHAnsi" w:eastAsia="Arial Unicode MS" w:hAnsiTheme="minorHAnsi" w:cs="Times"/>
-                <w:sz w:val="24"/>
-                <w:szCs w:val="24"/>
-              </w:rPr>
-              <w:t>Nessuna</w:t>
-            </w:r>
-          </w:p>
-        </w:tc>
-      </w:tr>
-    </w:tbl>
-    <w:p/>
-    <w:p>
-      <w:pPr>
-        <w:pStyle w:val="Titolo3"/>
-        <w:rPr>
-          <w:rFonts w:eastAsia="Arial Unicode MS"/>
-        </w:rPr>
-      </w:pPr>
-      <w:bookmarkStart w:id="23" w:name="_Toc497914277"/>
-      <w:r>
-        <w:rPr>
-          <w:rFonts w:eastAsia="Arial Unicode MS"/>
-        </w:rPr>
-        <w:t>3.4</w:t>
-      </w:r>
-      <w:r>
-        <w:rPr>
-          <w:rFonts w:eastAsia="Arial Unicode MS"/>
-        </w:rPr>
-        <w:t>.3</w:t>
-      </w:r>
-      <w:r>
-        <w:rPr>
-          <w:rFonts w:eastAsia="Arial Unicode MS"/>
-        </w:rPr>
-        <w:t xml:space="preserve"> Recensione di un’opera</w:t>
       </w:r>
       <w:bookmarkEnd w:id="23"/>
       <w:r>
@@ -10614,16 +9985,7 @@
                 <w:sz w:val="24"/>
                 <w:szCs w:val="24"/>
               </w:rPr>
-              <w:t xml:space="preserve">Modalità scheda opera – </w:t>
-            </w:r>
-            <w:r>
-              <w:rPr>
-                <w:rFonts w:asciiTheme="majorHAnsi" w:hAnsiTheme="majorHAnsi"/>
-                <w:b w:val="0"/>
-                <w:sz w:val="24"/>
-                <w:szCs w:val="24"/>
-              </w:rPr>
-              <w:t>Recensione</w:t>
+              <w:t xml:space="preserve">Modalità scheda opera –  Consultazione </w:t>
             </w:r>
           </w:p>
         </w:tc>
@@ -10698,7 +10060,7 @@
                 <w:sz w:val="24"/>
                 <w:szCs w:val="24"/>
               </w:rPr>
-              <w:t>Assegnare ad un’opera un voto compreso tra 1-5</w:t>
+              <w:t>Visualizzazioni di tutte le informazioni disponibili relative all’opera selezionata</w:t>
             </w:r>
           </w:p>
         </w:tc>
@@ -10843,7 +10205,15 @@
                 <w:sz w:val="24"/>
                 <w:szCs w:val="24"/>
               </w:rPr>
-              <w:t>Essere in modalità scheda opera</w:t>
+              <w:t xml:space="preserve">Essere in modalità </w:t>
+            </w:r>
+            <w:r>
+              <w:rPr>
+                <w:rFonts w:asciiTheme="minorHAnsi" w:eastAsia="Arial Unicode MS" w:hAnsiTheme="minorHAnsi" w:cs="Times"/>
+                <w:sz w:val="24"/>
+                <w:szCs w:val="24"/>
+              </w:rPr>
+              <w:t>scheda opera</w:t>
             </w:r>
           </w:p>
         </w:tc>
@@ -10914,15 +10284,7 @@
                 <w:sz w:val="24"/>
                 <w:szCs w:val="24"/>
               </w:rPr>
-              <w:t>Selezionare</w:t>
-            </w:r>
-            <w:r>
-              <w:rPr>
-                <w:rFonts w:asciiTheme="minorHAnsi" w:eastAsia="Arial Unicode MS" w:hAnsiTheme="minorHAnsi" w:cs="Times"/>
-                <w:sz w:val="24"/>
-                <w:szCs w:val="24"/>
-              </w:rPr>
-              <w:t xml:space="preserve"> il voto desiderato nella sezione apposita</w:t>
+              <w:t>Nessuno</w:t>
             </w:r>
           </w:p>
         </w:tc>
@@ -10996,7 +10358,7 @@
                 <w:sz w:val="24"/>
                 <w:szCs w:val="24"/>
               </w:rPr>
-              <w:t>L’utente seleziona il voto desiderato, e l’applicazione registra il voto nel sistema per l’opera scelta in precedenza</w:t>
+              <w:t>Attraverso lo scroll l’utente potrà consultare le informazioni disponibili</w:t>
             </w:r>
           </w:p>
         </w:tc>
@@ -11141,6 +10503,670 @@
                 <w:sz w:val="24"/>
                 <w:szCs w:val="24"/>
               </w:rPr>
+              <w:t>Nessuna</w:t>
+            </w:r>
+          </w:p>
+        </w:tc>
+      </w:tr>
+    </w:tbl>
+    <w:p/>
+    <w:p>
+      <w:pPr>
+        <w:pStyle w:val="Titolo3"/>
+        <w:rPr>
+          <w:rFonts w:eastAsia="Arial Unicode MS"/>
+        </w:rPr>
+      </w:pPr>
+      <w:bookmarkStart w:id="24" w:name="_Toc497914277"/>
+      <w:r>
+        <w:rPr>
+          <w:rFonts w:eastAsia="Arial Unicode MS"/>
+        </w:rPr>
+        <w:t>3.4</w:t>
+      </w:r>
+      <w:r>
+        <w:rPr>
+          <w:rFonts w:eastAsia="Arial Unicode MS"/>
+        </w:rPr>
+        <w:t>.3</w:t>
+      </w:r>
+      <w:r>
+        <w:rPr>
+          <w:rFonts w:eastAsia="Arial Unicode MS"/>
+        </w:rPr>
+        <w:t xml:space="preserve"> Recensione di un’opera</w:t>
+      </w:r>
+      <w:bookmarkEnd w:id="24"/>
+      <w:r>
+        <w:rPr>
+          <w:rFonts w:eastAsia="Arial Unicode MS"/>
+        </w:rPr>
+        <w:t xml:space="preserve"> </w:t>
+      </w:r>
+    </w:p>
+    <w:tbl>
+      <w:tblPr>
+        <w:tblStyle w:val="Tabellaelenco2-colore11"/>
+        <w:tblpPr w:leftFromText="141" w:rightFromText="141" w:vertAnchor="text" w:horzAnchor="page" w:tblpX="1450" w:tblpY="400"/>
+        <w:tblW w:w="0" w:type="auto"/>
+        <w:tblLook w:val="04A0" w:firstRow="1" w:lastRow="0" w:firstColumn="1" w:lastColumn="0" w:noHBand="0" w:noVBand="1"/>
+      </w:tblPr>
+      <w:tblGrid>
+        <w:gridCol w:w="4811"/>
+        <w:gridCol w:w="4811"/>
+      </w:tblGrid>
+      <w:tr>
+        <w:trPr>
+          <w:cnfStyle w:val="100000000000" w:firstRow="1" w:lastRow="0" w:firstColumn="0" w:lastColumn="0" w:oddVBand="0" w:evenVBand="0" w:oddHBand="0" w:evenHBand="0" w:firstRowFirstColumn="0" w:firstRowLastColumn="0" w:lastRowFirstColumn="0" w:lastRowLastColumn="0"/>
+          <w:trHeight w:val="557"/>
+        </w:trPr>
+        <w:tc>
+          <w:tcPr>
+            <w:cnfStyle w:val="001000000000" w:firstRow="0" w:lastRow="0" w:firstColumn="1" w:lastColumn="0" w:oddVBand="0" w:evenVBand="0" w:oddHBand="0" w:evenHBand="0" w:firstRowFirstColumn="0" w:firstRowLastColumn="0" w:lastRowFirstColumn="0" w:lastRowLastColumn="0"/>
+            <w:tcW w:w="4811" w:type="dxa"/>
+          </w:tcPr>
+          <w:p>
+            <w:pPr>
+              <w:pBdr>
+                <w:top w:val="none" w:sz="0" w:space="0" w:color="auto"/>
+                <w:left w:val="none" w:sz="0" w:space="0" w:color="auto"/>
+                <w:bottom w:val="none" w:sz="0" w:space="0" w:color="auto"/>
+                <w:right w:val="none" w:sz="0" w:space="0" w:color="auto"/>
+                <w:between w:val="none" w:sz="0" w:space="0" w:color="auto"/>
+                <w:bar w:val="none" w:sz="0" w:color="auto"/>
+              </w:pBdr>
+              <w:rPr>
+                <w:rFonts w:asciiTheme="majorHAnsi" w:hAnsiTheme="majorHAnsi"/>
+                <w:i/>
+                <w:sz w:val="24"/>
+                <w:szCs w:val="24"/>
+              </w:rPr>
+            </w:pPr>
+            <w:r>
+              <w:rPr>
+                <w:rFonts w:asciiTheme="majorHAnsi" w:hAnsiTheme="majorHAnsi"/>
+                <w:i/>
+                <w:sz w:val="24"/>
+                <w:szCs w:val="24"/>
+              </w:rPr>
+              <w:t>Nome caso d</w:t>
+            </w:r>
+            <w:r>
+              <w:rPr>
+                <w:rFonts w:ascii="Helvetica" w:eastAsia="Helvetica" w:hAnsi="Helvetica" w:cs="Helvetica"/>
+                <w:i/>
+                <w:sz w:val="24"/>
+                <w:szCs w:val="24"/>
+              </w:rPr>
+              <w:t>’</w:t>
+            </w:r>
+            <w:r>
+              <w:rPr>
+                <w:rFonts w:asciiTheme="majorHAnsi" w:hAnsiTheme="majorHAnsi"/>
+                <w:i/>
+                <w:sz w:val="24"/>
+                <w:szCs w:val="24"/>
+              </w:rPr>
+              <w:t>uso</w:t>
+            </w:r>
+          </w:p>
+        </w:tc>
+        <w:tc>
+          <w:tcPr>
+            <w:tcW w:w="4811" w:type="dxa"/>
+          </w:tcPr>
+          <w:p>
+            <w:pPr>
+              <w:pBdr>
+                <w:top w:val="none" w:sz="0" w:space="0" w:color="auto"/>
+                <w:left w:val="none" w:sz="0" w:space="0" w:color="auto"/>
+                <w:bottom w:val="none" w:sz="0" w:space="0" w:color="auto"/>
+                <w:right w:val="none" w:sz="0" w:space="0" w:color="auto"/>
+                <w:between w:val="none" w:sz="0" w:space="0" w:color="auto"/>
+                <w:bar w:val="none" w:sz="0" w:color="auto"/>
+              </w:pBdr>
+              <w:cnfStyle w:val="100000000000" w:firstRow="1" w:lastRow="0" w:firstColumn="0" w:lastColumn="0" w:oddVBand="0" w:evenVBand="0" w:oddHBand="0" w:evenHBand="0" w:firstRowFirstColumn="0" w:firstRowLastColumn="0" w:lastRowFirstColumn="0" w:lastRowLastColumn="0"/>
+              <w:rPr>
+                <w:rFonts w:asciiTheme="majorHAnsi" w:hAnsiTheme="majorHAnsi"/>
+                <w:b w:val="0"/>
+                <w:sz w:val="24"/>
+                <w:szCs w:val="24"/>
+              </w:rPr>
+            </w:pPr>
+            <w:r>
+              <w:rPr>
+                <w:rFonts w:asciiTheme="majorHAnsi" w:hAnsiTheme="majorHAnsi"/>
+                <w:b w:val="0"/>
+                <w:sz w:val="24"/>
+                <w:szCs w:val="24"/>
+              </w:rPr>
+              <w:t xml:space="preserve">Modalità scheda opera – </w:t>
+            </w:r>
+            <w:r>
+              <w:rPr>
+                <w:rFonts w:asciiTheme="majorHAnsi" w:hAnsiTheme="majorHAnsi"/>
+                <w:b w:val="0"/>
+                <w:sz w:val="24"/>
+                <w:szCs w:val="24"/>
+              </w:rPr>
+              <w:t>Recensione</w:t>
+            </w:r>
+          </w:p>
+        </w:tc>
+      </w:tr>
+      <w:tr>
+        <w:trPr>
+          <w:cnfStyle w:val="000000100000" w:firstRow="0" w:lastRow="0" w:firstColumn="0" w:lastColumn="0" w:oddVBand="0" w:evenVBand="0" w:oddHBand="1" w:evenHBand="0" w:firstRowFirstColumn="0" w:firstRowLastColumn="0" w:lastRowFirstColumn="0" w:lastRowLastColumn="0"/>
+          <w:trHeight w:val="529"/>
+        </w:trPr>
+        <w:tc>
+          <w:tcPr>
+            <w:cnfStyle w:val="001000000000" w:firstRow="0" w:lastRow="0" w:firstColumn="1" w:lastColumn="0" w:oddVBand="0" w:evenVBand="0" w:oddHBand="0" w:evenHBand="0" w:firstRowFirstColumn="0" w:firstRowLastColumn="0" w:lastRowFirstColumn="0" w:lastRowLastColumn="0"/>
+            <w:tcW w:w="4811" w:type="dxa"/>
+          </w:tcPr>
+          <w:p>
+            <w:pPr>
+              <w:pBdr>
+                <w:top w:val="none" w:sz="0" w:space="0" w:color="auto"/>
+                <w:left w:val="none" w:sz="0" w:space="0" w:color="auto"/>
+                <w:bottom w:val="none" w:sz="0" w:space="0" w:color="auto"/>
+                <w:right w:val="none" w:sz="0" w:space="0" w:color="auto"/>
+                <w:between w:val="none" w:sz="0" w:space="0" w:color="auto"/>
+                <w:bar w:val="none" w:sz="0" w:color="auto"/>
+              </w:pBdr>
+              <w:rPr>
+                <w:rFonts w:asciiTheme="minorHAnsi" w:hAnsiTheme="minorHAnsi"/>
+                <w:i/>
+                <w:sz w:val="24"/>
+                <w:szCs w:val="24"/>
+              </w:rPr>
+            </w:pPr>
+            <w:r>
+              <w:rPr>
+                <w:rFonts w:asciiTheme="minorHAnsi" w:hAnsiTheme="minorHAnsi"/>
+                <w:i/>
+                <w:sz w:val="24"/>
+                <w:szCs w:val="24"/>
+              </w:rPr>
+              <w:t>Obiettivo</w:t>
+            </w:r>
+          </w:p>
+        </w:tc>
+        <w:tc>
+          <w:tcPr>
+            <w:tcW w:w="4811" w:type="dxa"/>
+          </w:tcPr>
+          <w:p>
+            <w:pPr>
+              <w:widowControl w:val="0"/>
+              <w:pBdr>
+                <w:top w:val="none" w:sz="0" w:space="0" w:color="auto"/>
+                <w:left w:val="none" w:sz="0" w:space="0" w:color="auto"/>
+                <w:bottom w:val="none" w:sz="0" w:space="0" w:color="auto"/>
+                <w:right w:val="none" w:sz="0" w:space="0" w:color="auto"/>
+                <w:between w:val="none" w:sz="0" w:space="0" w:color="auto"/>
+                <w:bar w:val="none" w:sz="0" w:color="auto"/>
+              </w:pBdr>
+              <w:autoSpaceDE w:val="0"/>
+              <w:autoSpaceDN w:val="0"/>
+              <w:adjustRightInd w:val="0"/>
+              <w:spacing w:after="240" w:line="340" w:lineRule="atLeast"/>
+              <w:cnfStyle w:val="000000100000" w:firstRow="0" w:lastRow="0" w:firstColumn="0" w:lastColumn="0" w:oddVBand="0" w:evenVBand="0" w:oddHBand="1" w:evenHBand="0" w:firstRowFirstColumn="0" w:firstRowLastColumn="0" w:lastRowFirstColumn="0" w:lastRowLastColumn="0"/>
+              <w:rPr>
+                <w:rFonts w:asciiTheme="majorHAnsi" w:eastAsia="Arial Unicode MS" w:hAnsiTheme="majorHAnsi" w:cs="Times"/>
+                <w:sz w:val="24"/>
+                <w:szCs w:val="24"/>
+              </w:rPr>
+            </w:pPr>
+            <w:r>
+              <w:rPr>
+                <w:rFonts w:asciiTheme="majorHAnsi" w:eastAsia="Arial Unicode MS" w:hAnsiTheme="majorHAnsi" w:cs="Times"/>
+                <w:sz w:val="24"/>
+                <w:szCs w:val="24"/>
+              </w:rPr>
+              <w:t>Assegnare ad un’opera un voto compreso tra 1-5</w:t>
+            </w:r>
+          </w:p>
+        </w:tc>
+      </w:tr>
+      <w:tr>
+        <w:tc>
+          <w:tcPr>
+            <w:cnfStyle w:val="001000000000" w:firstRow="0" w:lastRow="0" w:firstColumn="1" w:lastColumn="0" w:oddVBand="0" w:evenVBand="0" w:oddHBand="0" w:evenHBand="0" w:firstRowFirstColumn="0" w:firstRowLastColumn="0" w:lastRowFirstColumn="0" w:lastRowLastColumn="0"/>
+            <w:tcW w:w="4811" w:type="dxa"/>
+          </w:tcPr>
+          <w:p>
+            <w:pPr>
+              <w:pBdr>
+                <w:top w:val="none" w:sz="0" w:space="0" w:color="auto"/>
+                <w:left w:val="none" w:sz="0" w:space="0" w:color="auto"/>
+                <w:bottom w:val="none" w:sz="0" w:space="0" w:color="auto"/>
+                <w:right w:val="none" w:sz="0" w:space="0" w:color="auto"/>
+                <w:between w:val="none" w:sz="0" w:space="0" w:color="auto"/>
+                <w:bar w:val="none" w:sz="0" w:color="auto"/>
+              </w:pBdr>
+              <w:rPr>
+                <w:rFonts w:asciiTheme="minorHAnsi" w:hAnsiTheme="minorHAnsi"/>
+                <w:i/>
+                <w:sz w:val="24"/>
+                <w:szCs w:val="24"/>
+              </w:rPr>
+            </w:pPr>
+            <w:r>
+              <w:rPr>
+                <w:rFonts w:asciiTheme="minorHAnsi" w:hAnsiTheme="minorHAnsi"/>
+                <w:i/>
+                <w:sz w:val="24"/>
+                <w:szCs w:val="24"/>
+              </w:rPr>
+              <w:t>Attori</w:t>
+            </w:r>
+          </w:p>
+        </w:tc>
+        <w:tc>
+          <w:tcPr>
+            <w:tcW w:w="4811" w:type="dxa"/>
+          </w:tcPr>
+          <w:p>
+            <w:pPr>
+              <w:widowControl w:val="0"/>
+              <w:pBdr>
+                <w:top w:val="none" w:sz="0" w:space="0" w:color="auto"/>
+                <w:left w:val="none" w:sz="0" w:space="0" w:color="auto"/>
+                <w:bottom w:val="none" w:sz="0" w:space="0" w:color="auto"/>
+                <w:right w:val="none" w:sz="0" w:space="0" w:color="auto"/>
+                <w:between w:val="none" w:sz="0" w:space="0" w:color="auto"/>
+                <w:bar w:val="none" w:sz="0" w:color="auto"/>
+              </w:pBdr>
+              <w:autoSpaceDE w:val="0"/>
+              <w:autoSpaceDN w:val="0"/>
+              <w:adjustRightInd w:val="0"/>
+              <w:spacing w:after="240" w:line="340" w:lineRule="atLeast"/>
+              <w:cnfStyle w:val="000000000000" w:firstRow="0" w:lastRow="0" w:firstColumn="0" w:lastColumn="0" w:oddVBand="0" w:evenVBand="0" w:oddHBand="0" w:evenHBand="0" w:firstRowFirstColumn="0" w:firstRowLastColumn="0" w:lastRowFirstColumn="0" w:lastRowLastColumn="0"/>
+              <w:rPr>
+                <w:rFonts w:asciiTheme="minorHAnsi" w:eastAsia="Arial Unicode MS" w:hAnsiTheme="minorHAnsi" w:cs="Times"/>
+                <w:sz w:val="24"/>
+                <w:szCs w:val="24"/>
+              </w:rPr>
+            </w:pPr>
+            <w:r>
+              <w:rPr>
+                <w:rFonts w:asciiTheme="minorHAnsi" w:eastAsia="Arial Unicode MS" w:hAnsiTheme="minorHAnsi" w:cs="Times"/>
+                <w:sz w:val="24"/>
+                <w:szCs w:val="24"/>
+              </w:rPr>
+              <w:t>Utente</w:t>
+            </w:r>
+          </w:p>
+        </w:tc>
+      </w:tr>
+      <w:tr>
+        <w:trPr>
+          <w:cnfStyle w:val="000000100000" w:firstRow="0" w:lastRow="0" w:firstColumn="0" w:lastColumn="0" w:oddVBand="0" w:evenVBand="0" w:oddHBand="1" w:evenHBand="0" w:firstRowFirstColumn="0" w:firstRowLastColumn="0" w:lastRowFirstColumn="0" w:lastRowLastColumn="0"/>
+        </w:trPr>
+        <w:tc>
+          <w:tcPr>
+            <w:cnfStyle w:val="001000000000" w:firstRow="0" w:lastRow="0" w:firstColumn="1" w:lastColumn="0" w:oddVBand="0" w:evenVBand="0" w:oddHBand="0" w:evenHBand="0" w:firstRowFirstColumn="0" w:firstRowLastColumn="0" w:lastRowFirstColumn="0" w:lastRowLastColumn="0"/>
+            <w:tcW w:w="4811" w:type="dxa"/>
+          </w:tcPr>
+          <w:p>
+            <w:pPr>
+              <w:pBdr>
+                <w:top w:val="none" w:sz="0" w:space="0" w:color="auto"/>
+                <w:left w:val="none" w:sz="0" w:space="0" w:color="auto"/>
+                <w:bottom w:val="none" w:sz="0" w:space="0" w:color="auto"/>
+                <w:right w:val="none" w:sz="0" w:space="0" w:color="auto"/>
+                <w:between w:val="none" w:sz="0" w:space="0" w:color="auto"/>
+                <w:bar w:val="none" w:sz="0" w:color="auto"/>
+              </w:pBdr>
+              <w:rPr>
+                <w:rFonts w:asciiTheme="minorHAnsi" w:hAnsiTheme="minorHAnsi"/>
+                <w:i/>
+                <w:sz w:val="24"/>
+                <w:szCs w:val="24"/>
+              </w:rPr>
+            </w:pPr>
+            <w:r>
+              <w:rPr>
+                <w:rFonts w:asciiTheme="minorHAnsi" w:hAnsiTheme="minorHAnsi"/>
+                <w:i/>
+                <w:sz w:val="24"/>
+                <w:szCs w:val="24"/>
+              </w:rPr>
+              <w:t>Precondizioni</w:t>
+            </w:r>
+          </w:p>
+        </w:tc>
+        <w:tc>
+          <w:tcPr>
+            <w:tcW w:w="4811" w:type="dxa"/>
+          </w:tcPr>
+          <w:p>
+            <w:pPr>
+              <w:widowControl w:val="0"/>
+              <w:pBdr>
+                <w:top w:val="none" w:sz="0" w:space="0" w:color="auto"/>
+                <w:left w:val="none" w:sz="0" w:space="0" w:color="auto"/>
+                <w:bottom w:val="none" w:sz="0" w:space="0" w:color="auto"/>
+                <w:right w:val="none" w:sz="0" w:space="0" w:color="auto"/>
+                <w:between w:val="none" w:sz="0" w:space="0" w:color="auto"/>
+                <w:bar w:val="none" w:sz="0" w:color="auto"/>
+              </w:pBdr>
+              <w:autoSpaceDE w:val="0"/>
+              <w:autoSpaceDN w:val="0"/>
+              <w:adjustRightInd w:val="0"/>
+              <w:spacing w:after="240" w:line="340" w:lineRule="atLeast"/>
+              <w:cnfStyle w:val="000000100000" w:firstRow="0" w:lastRow="0" w:firstColumn="0" w:lastColumn="0" w:oddVBand="0" w:evenVBand="0" w:oddHBand="1" w:evenHBand="0" w:firstRowFirstColumn="0" w:firstRowLastColumn="0" w:lastRowFirstColumn="0" w:lastRowLastColumn="0"/>
+              <w:rPr>
+                <w:rFonts w:asciiTheme="minorHAnsi" w:eastAsia="Arial Unicode MS" w:hAnsiTheme="minorHAnsi" w:cs="Times"/>
+                <w:sz w:val="24"/>
+                <w:szCs w:val="24"/>
+              </w:rPr>
+            </w:pPr>
+            <w:r>
+              <w:rPr>
+                <w:rFonts w:asciiTheme="minorHAnsi" w:eastAsia="Arial Unicode MS" w:hAnsiTheme="minorHAnsi" w:cs="Times"/>
+                <w:sz w:val="24"/>
+                <w:szCs w:val="24"/>
+              </w:rPr>
+              <w:t>Essere in modalità scheda opera</w:t>
+            </w:r>
+          </w:p>
+        </w:tc>
+      </w:tr>
+      <w:tr>
+        <w:tc>
+          <w:tcPr>
+            <w:cnfStyle w:val="001000000000" w:firstRow="0" w:lastRow="0" w:firstColumn="1" w:lastColumn="0" w:oddVBand="0" w:evenVBand="0" w:oddHBand="0" w:evenHBand="0" w:firstRowFirstColumn="0" w:firstRowLastColumn="0" w:lastRowFirstColumn="0" w:lastRowLastColumn="0"/>
+            <w:tcW w:w="4811" w:type="dxa"/>
+          </w:tcPr>
+          <w:p>
+            <w:pPr>
+              <w:pBdr>
+                <w:top w:val="none" w:sz="0" w:space="0" w:color="auto"/>
+                <w:left w:val="none" w:sz="0" w:space="0" w:color="auto"/>
+                <w:bottom w:val="none" w:sz="0" w:space="0" w:color="auto"/>
+                <w:right w:val="none" w:sz="0" w:space="0" w:color="auto"/>
+                <w:between w:val="none" w:sz="0" w:space="0" w:color="auto"/>
+                <w:bar w:val="none" w:sz="0" w:color="auto"/>
+              </w:pBdr>
+              <w:rPr>
+                <w:rFonts w:asciiTheme="minorHAnsi" w:hAnsiTheme="minorHAnsi"/>
+                <w:i/>
+                <w:sz w:val="24"/>
+                <w:szCs w:val="24"/>
+              </w:rPr>
+            </w:pPr>
+            <w:r>
+              <w:rPr>
+                <w:rFonts w:asciiTheme="minorHAnsi" w:hAnsiTheme="minorHAnsi"/>
+                <w:i/>
+                <w:sz w:val="24"/>
+                <w:szCs w:val="24"/>
+              </w:rPr>
+              <w:t>Trigger</w:t>
+            </w:r>
+          </w:p>
+        </w:tc>
+        <w:tc>
+          <w:tcPr>
+            <w:tcW w:w="4811" w:type="dxa"/>
+          </w:tcPr>
+          <w:p>
+            <w:pPr>
+              <w:widowControl w:val="0"/>
+              <w:pBdr>
+                <w:top w:val="none" w:sz="0" w:space="0" w:color="auto"/>
+                <w:left w:val="none" w:sz="0" w:space="0" w:color="auto"/>
+                <w:bottom w:val="none" w:sz="0" w:space="0" w:color="auto"/>
+                <w:right w:val="none" w:sz="0" w:space="0" w:color="auto"/>
+                <w:between w:val="none" w:sz="0" w:space="0" w:color="auto"/>
+                <w:bar w:val="none" w:sz="0" w:color="auto"/>
+              </w:pBdr>
+              <w:autoSpaceDE w:val="0"/>
+              <w:autoSpaceDN w:val="0"/>
+              <w:adjustRightInd w:val="0"/>
+              <w:spacing w:after="240" w:line="340" w:lineRule="atLeast"/>
+              <w:cnfStyle w:val="000000000000" w:firstRow="0" w:lastRow="0" w:firstColumn="0" w:lastColumn="0" w:oddVBand="0" w:evenVBand="0" w:oddHBand="0" w:evenHBand="0" w:firstRowFirstColumn="0" w:firstRowLastColumn="0" w:lastRowFirstColumn="0" w:lastRowLastColumn="0"/>
+              <w:rPr>
+                <w:rFonts w:asciiTheme="minorHAnsi" w:eastAsia="Arial Unicode MS" w:hAnsiTheme="minorHAnsi" w:cs="Times"/>
+                <w:sz w:val="24"/>
+                <w:szCs w:val="24"/>
+              </w:rPr>
+            </w:pPr>
+            <w:r>
+              <w:rPr>
+                <w:rFonts w:asciiTheme="minorHAnsi" w:eastAsia="Arial Unicode MS" w:hAnsiTheme="minorHAnsi" w:cs="Times"/>
+                <w:sz w:val="24"/>
+                <w:szCs w:val="24"/>
+              </w:rPr>
+              <w:t>Selezionare</w:t>
+            </w:r>
+            <w:r>
+              <w:rPr>
+                <w:rFonts w:asciiTheme="minorHAnsi" w:eastAsia="Arial Unicode MS" w:hAnsiTheme="minorHAnsi" w:cs="Times"/>
+                <w:sz w:val="24"/>
+                <w:szCs w:val="24"/>
+              </w:rPr>
+              <w:t xml:space="preserve"> il voto desiderato nella sezione apposita</w:t>
+            </w:r>
+          </w:p>
+        </w:tc>
+      </w:tr>
+      <w:tr>
+        <w:trPr>
+          <w:cnfStyle w:val="000000100000" w:firstRow="0" w:lastRow="0" w:firstColumn="0" w:lastColumn="0" w:oddVBand="0" w:evenVBand="0" w:oddHBand="1" w:evenHBand="0" w:firstRowFirstColumn="0" w:firstRowLastColumn="0" w:lastRowFirstColumn="0" w:lastRowLastColumn="0"/>
+        </w:trPr>
+        <w:tc>
+          <w:tcPr>
+            <w:cnfStyle w:val="001000000000" w:firstRow="0" w:lastRow="0" w:firstColumn="1" w:lastColumn="0" w:oddVBand="0" w:evenVBand="0" w:oddHBand="0" w:evenHBand="0" w:firstRowFirstColumn="0" w:firstRowLastColumn="0" w:lastRowFirstColumn="0" w:lastRowLastColumn="0"/>
+            <w:tcW w:w="4811" w:type="dxa"/>
+          </w:tcPr>
+          <w:p>
+            <w:pPr>
+              <w:pBdr>
+                <w:top w:val="none" w:sz="0" w:space="0" w:color="auto"/>
+                <w:left w:val="none" w:sz="0" w:space="0" w:color="auto"/>
+                <w:bottom w:val="none" w:sz="0" w:space="0" w:color="auto"/>
+                <w:right w:val="none" w:sz="0" w:space="0" w:color="auto"/>
+                <w:between w:val="none" w:sz="0" w:space="0" w:color="auto"/>
+                <w:bar w:val="none" w:sz="0" w:color="auto"/>
+              </w:pBdr>
+              <w:rPr>
+                <w:rFonts w:asciiTheme="minorHAnsi" w:hAnsiTheme="minorHAnsi"/>
+                <w:i/>
+                <w:sz w:val="24"/>
+                <w:szCs w:val="24"/>
+              </w:rPr>
+            </w:pPr>
+            <w:r>
+              <w:rPr>
+                <w:rFonts w:asciiTheme="minorHAnsi" w:hAnsiTheme="minorHAnsi"/>
+                <w:i/>
+                <w:sz w:val="24"/>
+                <w:szCs w:val="24"/>
+              </w:rPr>
+              <w:t>Descrizione</w:t>
+            </w:r>
+          </w:p>
+        </w:tc>
+        <w:tc>
+          <w:tcPr>
+            <w:tcW w:w="4811" w:type="dxa"/>
+          </w:tcPr>
+          <w:p>
+            <w:pPr>
+              <w:widowControl w:val="0"/>
+              <w:pBdr>
+                <w:top w:val="none" w:sz="0" w:space="0" w:color="auto"/>
+                <w:left w:val="none" w:sz="0" w:space="0" w:color="auto"/>
+                <w:bottom w:val="none" w:sz="0" w:space="0" w:color="auto"/>
+                <w:right w:val="none" w:sz="0" w:space="0" w:color="auto"/>
+                <w:between w:val="none" w:sz="0" w:space="0" w:color="auto"/>
+                <w:bar w:val="none" w:sz="0" w:color="auto"/>
+              </w:pBdr>
+              <w:autoSpaceDE w:val="0"/>
+              <w:autoSpaceDN w:val="0"/>
+              <w:adjustRightInd w:val="0"/>
+              <w:spacing w:after="240" w:line="340" w:lineRule="atLeast"/>
+              <w:cnfStyle w:val="000000100000" w:firstRow="0" w:lastRow="0" w:firstColumn="0" w:lastColumn="0" w:oddVBand="0" w:evenVBand="0" w:oddHBand="1" w:evenHBand="0" w:firstRowFirstColumn="0" w:firstRowLastColumn="0" w:lastRowFirstColumn="0" w:lastRowLastColumn="0"/>
+              <w:rPr>
+                <w:rFonts w:asciiTheme="minorHAnsi" w:eastAsia="Arial Unicode MS" w:hAnsiTheme="minorHAnsi" w:cs="Times"/>
+                <w:sz w:val="24"/>
+                <w:szCs w:val="24"/>
+              </w:rPr>
+            </w:pPr>
+            <w:r>
+              <w:rPr>
+                <w:rFonts w:asciiTheme="minorHAnsi" w:eastAsia="Arial Unicode MS" w:hAnsiTheme="minorHAnsi" w:cs="Times"/>
+                <w:sz w:val="24"/>
+                <w:szCs w:val="24"/>
+              </w:rPr>
+              <w:t>L’utente seleziona il voto desiderato, e l’applicazione registra il voto nel sistema per l’opera scelta in precedenza</w:t>
+            </w:r>
+          </w:p>
+        </w:tc>
+      </w:tr>
+      <w:tr>
+        <w:tc>
+          <w:tcPr>
+            <w:cnfStyle w:val="001000000000" w:firstRow="0" w:lastRow="0" w:firstColumn="1" w:lastColumn="0" w:oddVBand="0" w:evenVBand="0" w:oddHBand="0" w:evenHBand="0" w:firstRowFirstColumn="0" w:firstRowLastColumn="0" w:lastRowFirstColumn="0" w:lastRowLastColumn="0"/>
+            <w:tcW w:w="4811" w:type="dxa"/>
+          </w:tcPr>
+          <w:p>
+            <w:pPr>
+              <w:pBdr>
+                <w:top w:val="none" w:sz="0" w:space="0" w:color="auto"/>
+                <w:left w:val="none" w:sz="0" w:space="0" w:color="auto"/>
+                <w:bottom w:val="none" w:sz="0" w:space="0" w:color="auto"/>
+                <w:right w:val="none" w:sz="0" w:space="0" w:color="auto"/>
+                <w:between w:val="none" w:sz="0" w:space="0" w:color="auto"/>
+                <w:bar w:val="none" w:sz="0" w:color="auto"/>
+              </w:pBdr>
+              <w:rPr>
+                <w:rFonts w:asciiTheme="minorHAnsi" w:hAnsiTheme="minorHAnsi"/>
+                <w:i/>
+                <w:sz w:val="24"/>
+                <w:szCs w:val="24"/>
+              </w:rPr>
+            </w:pPr>
+            <w:r>
+              <w:rPr>
+                <w:rFonts w:asciiTheme="minorHAnsi" w:hAnsiTheme="minorHAnsi"/>
+                <w:i/>
+                <w:sz w:val="24"/>
+                <w:szCs w:val="24"/>
+              </w:rPr>
+              <w:t>Alternative</w:t>
+            </w:r>
+          </w:p>
+        </w:tc>
+        <w:tc>
+          <w:tcPr>
+            <w:tcW w:w="4811" w:type="dxa"/>
+          </w:tcPr>
+          <w:p>
+            <w:pPr>
+              <w:widowControl w:val="0"/>
+              <w:pBdr>
+                <w:top w:val="none" w:sz="0" w:space="0" w:color="auto"/>
+                <w:left w:val="none" w:sz="0" w:space="0" w:color="auto"/>
+                <w:bottom w:val="none" w:sz="0" w:space="0" w:color="auto"/>
+                <w:right w:val="none" w:sz="0" w:space="0" w:color="auto"/>
+                <w:between w:val="none" w:sz="0" w:space="0" w:color="auto"/>
+                <w:bar w:val="none" w:sz="0" w:color="auto"/>
+              </w:pBdr>
+              <w:autoSpaceDE w:val="0"/>
+              <w:autoSpaceDN w:val="0"/>
+              <w:adjustRightInd w:val="0"/>
+              <w:spacing w:after="240" w:line="340" w:lineRule="atLeast"/>
+              <w:cnfStyle w:val="000000000000" w:firstRow="0" w:lastRow="0" w:firstColumn="0" w:lastColumn="0" w:oddVBand="0" w:evenVBand="0" w:oddHBand="0" w:evenHBand="0" w:firstRowFirstColumn="0" w:firstRowLastColumn="0" w:lastRowFirstColumn="0" w:lastRowLastColumn="0"/>
+              <w:rPr>
+                <w:rFonts w:asciiTheme="minorHAnsi" w:eastAsia="Arial Unicode MS" w:hAnsiTheme="minorHAnsi" w:cs="Times"/>
+                <w:sz w:val="24"/>
+                <w:szCs w:val="24"/>
+              </w:rPr>
+            </w:pPr>
+            <w:r>
+              <w:rPr>
+                <w:rFonts w:asciiTheme="minorHAnsi" w:eastAsia="Arial Unicode MS" w:hAnsiTheme="minorHAnsi" w:cs="Times"/>
+                <w:sz w:val="24"/>
+                <w:szCs w:val="24"/>
+              </w:rPr>
+              <w:t>Nessuna</w:t>
+            </w:r>
+          </w:p>
+        </w:tc>
+      </w:tr>
+      <w:tr>
+        <w:trPr>
+          <w:cnfStyle w:val="000000100000" w:firstRow="0" w:lastRow="0" w:firstColumn="0" w:lastColumn="0" w:oddVBand="0" w:evenVBand="0" w:oddHBand="1" w:evenHBand="0" w:firstRowFirstColumn="0" w:firstRowLastColumn="0" w:lastRowFirstColumn="0" w:lastRowLastColumn="0"/>
+        </w:trPr>
+        <w:tc>
+          <w:tcPr>
+            <w:cnfStyle w:val="001000000000" w:firstRow="0" w:lastRow="0" w:firstColumn="1" w:lastColumn="0" w:oddVBand="0" w:evenVBand="0" w:oddHBand="0" w:evenHBand="0" w:firstRowFirstColumn="0" w:firstRowLastColumn="0" w:lastRowFirstColumn="0" w:lastRowLastColumn="0"/>
+            <w:tcW w:w="4811" w:type="dxa"/>
+          </w:tcPr>
+          <w:p>
+            <w:pPr>
+              <w:pBdr>
+                <w:top w:val="none" w:sz="0" w:space="0" w:color="auto"/>
+                <w:left w:val="none" w:sz="0" w:space="0" w:color="auto"/>
+                <w:bottom w:val="none" w:sz="0" w:space="0" w:color="auto"/>
+                <w:right w:val="none" w:sz="0" w:space="0" w:color="auto"/>
+                <w:between w:val="none" w:sz="0" w:space="0" w:color="auto"/>
+                <w:bar w:val="none" w:sz="0" w:color="auto"/>
+              </w:pBdr>
+              <w:rPr>
+                <w:rFonts w:asciiTheme="minorHAnsi" w:hAnsiTheme="minorHAnsi"/>
+                <w:i/>
+                <w:sz w:val="24"/>
+                <w:szCs w:val="24"/>
+              </w:rPr>
+            </w:pPr>
+            <w:r>
+              <w:rPr>
+                <w:rFonts w:asciiTheme="minorHAnsi" w:hAnsiTheme="minorHAnsi"/>
+                <w:i/>
+                <w:sz w:val="24"/>
+                <w:szCs w:val="24"/>
+              </w:rPr>
+              <w:t>Post-condizioni</w:t>
+            </w:r>
+          </w:p>
+        </w:tc>
+        <w:tc>
+          <w:tcPr>
+            <w:tcW w:w="4811" w:type="dxa"/>
+          </w:tcPr>
+          <w:p>
+            <w:pPr>
+              <w:widowControl w:val="0"/>
+              <w:pBdr>
+                <w:top w:val="none" w:sz="0" w:space="0" w:color="auto"/>
+                <w:left w:val="none" w:sz="0" w:space="0" w:color="auto"/>
+                <w:bottom w:val="none" w:sz="0" w:space="0" w:color="auto"/>
+                <w:right w:val="none" w:sz="0" w:space="0" w:color="auto"/>
+                <w:between w:val="none" w:sz="0" w:space="0" w:color="auto"/>
+                <w:bar w:val="none" w:sz="0" w:color="auto"/>
+              </w:pBdr>
+              <w:autoSpaceDE w:val="0"/>
+              <w:autoSpaceDN w:val="0"/>
+              <w:adjustRightInd w:val="0"/>
+              <w:spacing w:after="240" w:line="340" w:lineRule="atLeast"/>
+              <w:cnfStyle w:val="000000100000" w:firstRow="0" w:lastRow="0" w:firstColumn="0" w:lastColumn="0" w:oddVBand="0" w:evenVBand="0" w:oddHBand="1" w:evenHBand="0" w:firstRowFirstColumn="0" w:firstRowLastColumn="0" w:lastRowFirstColumn="0" w:lastRowLastColumn="0"/>
+              <w:rPr>
+                <w:rFonts w:asciiTheme="minorHAnsi" w:eastAsia="Arial Unicode MS" w:hAnsiTheme="minorHAnsi" w:cs="Times"/>
+                <w:sz w:val="24"/>
+                <w:szCs w:val="24"/>
+              </w:rPr>
+            </w:pPr>
+            <w:r>
+              <w:rPr>
+                <w:rFonts w:asciiTheme="minorHAnsi" w:eastAsia="Arial Unicode MS" w:hAnsiTheme="minorHAnsi" w:cs="Times"/>
+                <w:sz w:val="24"/>
+                <w:szCs w:val="24"/>
+              </w:rPr>
               <w:t>Il rating dell’opera viene cambiato, tenendo in considerazione il voto appena ricevuto</w:t>
             </w:r>
           </w:p>
@@ -11161,7 +11187,7 @@
         <w:pStyle w:val="Titolo1"/>
         <w:spacing w:after="0"/>
       </w:pPr>
-      <w:bookmarkStart w:id="24" w:name="_Toc497914278"/>
+      <w:bookmarkStart w:id="25" w:name="_Toc497914278"/>
       <w:r>
         <w:lastRenderedPageBreak/>
         <w:t>4</w:t>
@@ -11172,7 +11198,7 @@
       <w:r>
         <w:t xml:space="preserve"> Definizione dei requisiti funzionali</w:t>
       </w:r>
-      <w:bookmarkEnd w:id="24"/>
+      <w:bookmarkEnd w:id="25"/>
     </w:p>
     <w:p/>
     <w:tbl>
@@ -11999,8 +12025,9 @@
             <w:r>
               <w:t xml:space="preserve"> S08</w:t>
             </w:r>
-            <w:bookmarkStart w:id="25" w:name="_GoBack"/>
-            <w:bookmarkEnd w:id="25"/>
+            <w:r>
+              <w:t>, S09</w:t>
+            </w:r>
           </w:p>
         </w:tc>
       </w:tr>
@@ -16393,6 +16420,323 @@
             </w:pPr>
             <w:r>
               <w:lastRenderedPageBreak/>
+              <w:t>ID</w:t>
+            </w:r>
+          </w:p>
+        </w:tc>
+        <w:tc>
+          <w:tcPr>
+            <w:tcW w:w="4811" w:type="dxa"/>
+          </w:tcPr>
+          <w:p>
+            <w:pPr>
+              <w:pBdr>
+                <w:top w:val="none" w:sz="0" w:space="0" w:color="auto"/>
+                <w:left w:val="none" w:sz="0" w:space="0" w:color="auto"/>
+                <w:bottom w:val="none" w:sz="0" w:space="0" w:color="auto"/>
+                <w:right w:val="none" w:sz="0" w:space="0" w:color="auto"/>
+                <w:between w:val="none" w:sz="0" w:space="0" w:color="auto"/>
+                <w:bar w:val="none" w:sz="0" w:color="auto"/>
+              </w:pBdr>
+              <w:cnfStyle w:val="100000000000" w:firstRow="1" w:lastRow="0" w:firstColumn="0" w:lastColumn="0" w:oddVBand="0" w:evenVBand="0" w:oddHBand="0" w:evenHBand="0" w:firstRowFirstColumn="0" w:firstRowLastColumn="0" w:lastRowFirstColumn="0" w:lastRowLastColumn="0"/>
+              <w:rPr>
+                <w:b w:val="0"/>
+              </w:rPr>
+            </w:pPr>
+            <w:r>
+              <w:rPr>
+                <w:b w:val="0"/>
+              </w:rPr>
+              <w:t>S0</w:t>
+            </w:r>
+            <w:r>
+              <w:rPr>
+                <w:b w:val="0"/>
+              </w:rPr>
+              <w:t>9</w:t>
+            </w:r>
+          </w:p>
+        </w:tc>
+      </w:tr>
+      <w:tr>
+        <w:trPr>
+          <w:cnfStyle w:val="000000100000" w:firstRow="0" w:lastRow="0" w:firstColumn="0" w:lastColumn="0" w:oddVBand="0" w:evenVBand="0" w:oddHBand="1" w:evenHBand="0" w:firstRowFirstColumn="0" w:firstRowLastColumn="0" w:lastRowFirstColumn="0" w:lastRowLastColumn="0"/>
+        </w:trPr>
+        <w:tc>
+          <w:tcPr>
+            <w:cnfStyle w:val="001000000000" w:firstRow="0" w:lastRow="0" w:firstColumn="1" w:lastColumn="0" w:oddVBand="0" w:evenVBand="0" w:oddHBand="0" w:evenHBand="0" w:firstRowFirstColumn="0" w:firstRowLastColumn="0" w:lastRowFirstColumn="0" w:lastRowLastColumn="0"/>
+            <w:tcW w:w="4811" w:type="dxa"/>
+          </w:tcPr>
+          <w:p>
+            <w:pPr>
+              <w:pBdr>
+                <w:top w:val="none" w:sz="0" w:space="0" w:color="auto"/>
+                <w:left w:val="none" w:sz="0" w:space="0" w:color="auto"/>
+                <w:bottom w:val="none" w:sz="0" w:space="0" w:color="auto"/>
+                <w:right w:val="none" w:sz="0" w:space="0" w:color="auto"/>
+                <w:between w:val="none" w:sz="0" w:space="0" w:color="auto"/>
+                <w:bar w:val="none" w:sz="0" w:color="auto"/>
+              </w:pBdr>
+            </w:pPr>
+            <w:r>
+              <w:t>Input</w:t>
+            </w:r>
+          </w:p>
+        </w:tc>
+        <w:tc>
+          <w:tcPr>
+            <w:tcW w:w="4811" w:type="dxa"/>
+          </w:tcPr>
+          <w:p>
+            <w:pPr>
+              <w:pBdr>
+                <w:top w:val="none" w:sz="0" w:space="0" w:color="auto"/>
+                <w:left w:val="none" w:sz="0" w:space="0" w:color="auto"/>
+                <w:bottom w:val="none" w:sz="0" w:space="0" w:color="auto"/>
+                <w:right w:val="none" w:sz="0" w:space="0" w:color="auto"/>
+                <w:between w:val="none" w:sz="0" w:space="0" w:color="auto"/>
+                <w:bar w:val="none" w:sz="0" w:color="auto"/>
+              </w:pBdr>
+              <w:cnfStyle w:val="000000100000" w:firstRow="0" w:lastRow="0" w:firstColumn="0" w:lastColumn="0" w:oddVBand="0" w:evenVBand="0" w:oddHBand="1" w:evenHBand="0" w:firstRowFirstColumn="0" w:firstRowLastColumn="0" w:lastRowFirstColumn="0" w:lastRowLastColumn="0"/>
+            </w:pPr>
+            <w:r>
+              <w:rPr>
+                <w:rFonts w:asciiTheme="minorHAnsi" w:eastAsia="Arial Unicode MS" w:hAnsiTheme="minorHAnsi" w:cs="Times"/>
+              </w:rPr>
+              <w:t>S</w:t>
+            </w:r>
+            <w:r>
+              <w:rPr>
+                <w:rFonts w:asciiTheme="minorHAnsi" w:eastAsia="Arial Unicode MS" w:hAnsiTheme="minorHAnsi" w:cs="Times"/>
+              </w:rPr>
+              <w:t>croll</w:t>
+            </w:r>
+            <w:r>
+              <w:rPr>
+                <w:rFonts w:asciiTheme="minorHAnsi" w:eastAsia="Arial Unicode MS" w:hAnsiTheme="minorHAnsi" w:cs="Times"/>
+              </w:rPr>
+              <w:t xml:space="preserve"> sulla lista di item</w:t>
+            </w:r>
+          </w:p>
+        </w:tc>
+      </w:tr>
+      <w:tr>
+        <w:tc>
+          <w:tcPr>
+            <w:cnfStyle w:val="001000000000" w:firstRow="0" w:lastRow="0" w:firstColumn="1" w:lastColumn="0" w:oddVBand="0" w:evenVBand="0" w:oddHBand="0" w:evenHBand="0" w:firstRowFirstColumn="0" w:firstRowLastColumn="0" w:lastRowFirstColumn="0" w:lastRowLastColumn="0"/>
+            <w:tcW w:w="4811" w:type="dxa"/>
+          </w:tcPr>
+          <w:p>
+            <w:pPr>
+              <w:pBdr>
+                <w:top w:val="none" w:sz="0" w:space="0" w:color="auto"/>
+                <w:left w:val="none" w:sz="0" w:space="0" w:color="auto"/>
+                <w:bottom w:val="none" w:sz="0" w:space="0" w:color="auto"/>
+                <w:right w:val="none" w:sz="0" w:space="0" w:color="auto"/>
+                <w:between w:val="none" w:sz="0" w:space="0" w:color="auto"/>
+                <w:bar w:val="none" w:sz="0" w:color="auto"/>
+              </w:pBdr>
+            </w:pPr>
+            <w:r>
+              <w:t xml:space="preserve">Output </w:t>
+            </w:r>
+          </w:p>
+        </w:tc>
+        <w:tc>
+          <w:tcPr>
+            <w:tcW w:w="4811" w:type="dxa"/>
+          </w:tcPr>
+          <w:p>
+            <w:pPr>
+              <w:pBdr>
+                <w:top w:val="none" w:sz="0" w:space="0" w:color="auto"/>
+                <w:left w:val="none" w:sz="0" w:space="0" w:color="auto"/>
+                <w:bottom w:val="none" w:sz="0" w:space="0" w:color="auto"/>
+                <w:right w:val="none" w:sz="0" w:space="0" w:color="auto"/>
+                <w:between w:val="none" w:sz="0" w:space="0" w:color="auto"/>
+                <w:bar w:val="none" w:sz="0" w:color="auto"/>
+              </w:pBdr>
+              <w:cnfStyle w:val="000000000000" w:firstRow="0" w:lastRow="0" w:firstColumn="0" w:lastColumn="0" w:oddVBand="0" w:evenVBand="0" w:oddHBand="0" w:evenHBand="0" w:firstRowFirstColumn="0" w:firstRowLastColumn="0" w:lastRowFirstColumn="0" w:lastRowLastColumn="0"/>
+            </w:pPr>
+            <w:r>
+              <w:t>La lista di item scorre nel senso dello swipe</w:t>
+            </w:r>
+          </w:p>
+        </w:tc>
+      </w:tr>
+      <w:tr>
+        <w:trPr>
+          <w:cnfStyle w:val="000000100000" w:firstRow="0" w:lastRow="0" w:firstColumn="0" w:lastColumn="0" w:oddVBand="0" w:evenVBand="0" w:oddHBand="1" w:evenHBand="0" w:firstRowFirstColumn="0" w:firstRowLastColumn="0" w:lastRowFirstColumn="0" w:lastRowLastColumn="0"/>
+          <w:trHeight w:val="809"/>
+        </w:trPr>
+        <w:tc>
+          <w:tcPr>
+            <w:cnfStyle w:val="001000000000" w:firstRow="0" w:lastRow="0" w:firstColumn="1" w:lastColumn="0" w:oddVBand="0" w:evenVBand="0" w:oddHBand="0" w:evenHBand="0" w:firstRowFirstColumn="0" w:firstRowLastColumn="0" w:lastRowFirstColumn="0" w:lastRowLastColumn="0"/>
+            <w:tcW w:w="4811" w:type="dxa"/>
+          </w:tcPr>
+          <w:p>
+            <w:pPr>
+              <w:pBdr>
+                <w:top w:val="none" w:sz="0" w:space="0" w:color="auto"/>
+                <w:left w:val="none" w:sz="0" w:space="0" w:color="auto"/>
+                <w:bottom w:val="none" w:sz="0" w:space="0" w:color="auto"/>
+                <w:right w:val="none" w:sz="0" w:space="0" w:color="auto"/>
+                <w:between w:val="none" w:sz="0" w:space="0" w:color="auto"/>
+                <w:bar w:val="none" w:sz="0" w:color="auto"/>
+              </w:pBdr>
+            </w:pPr>
+            <w:r>
+              <w:t>Pre-condizioni</w:t>
+            </w:r>
+          </w:p>
+        </w:tc>
+        <w:tc>
+          <w:tcPr>
+            <w:tcW w:w="4811" w:type="dxa"/>
+          </w:tcPr>
+          <w:p>
+            <w:pPr>
+              <w:pBdr>
+                <w:top w:val="none" w:sz="0" w:space="0" w:color="auto"/>
+                <w:left w:val="none" w:sz="0" w:space="0" w:color="auto"/>
+                <w:bottom w:val="none" w:sz="0" w:space="0" w:color="auto"/>
+                <w:right w:val="none" w:sz="0" w:space="0" w:color="auto"/>
+                <w:between w:val="none" w:sz="0" w:space="0" w:color="auto"/>
+                <w:bar w:val="none" w:sz="0" w:color="auto"/>
+              </w:pBdr>
+              <w:cnfStyle w:val="000000100000" w:firstRow="0" w:lastRow="0" w:firstColumn="0" w:lastColumn="0" w:oddVBand="0" w:evenVBand="0" w:oddHBand="1" w:evenHBand="0" w:firstRowFirstColumn="0" w:firstRowLastColumn="0" w:lastRowFirstColumn="0" w:lastRowLastColumn="0"/>
+            </w:pPr>
+            <w:r>
+              <w:t>Essere in modalità applicazione filtri</w:t>
+            </w:r>
+          </w:p>
+        </w:tc>
+      </w:tr>
+      <w:tr>
+        <w:tc>
+          <w:tcPr>
+            <w:cnfStyle w:val="001000000000" w:firstRow="0" w:lastRow="0" w:firstColumn="1" w:lastColumn="0" w:oddVBand="0" w:evenVBand="0" w:oddHBand="0" w:evenHBand="0" w:firstRowFirstColumn="0" w:firstRowLastColumn="0" w:lastRowFirstColumn="0" w:lastRowLastColumn="0"/>
+            <w:tcW w:w="4811" w:type="dxa"/>
+          </w:tcPr>
+          <w:p>
+            <w:pPr>
+              <w:pBdr>
+                <w:top w:val="none" w:sz="0" w:space="0" w:color="auto"/>
+                <w:left w:val="none" w:sz="0" w:space="0" w:color="auto"/>
+                <w:bottom w:val="none" w:sz="0" w:space="0" w:color="auto"/>
+                <w:right w:val="none" w:sz="0" w:space="0" w:color="auto"/>
+                <w:between w:val="none" w:sz="0" w:space="0" w:color="auto"/>
+                <w:bar w:val="none" w:sz="0" w:color="auto"/>
+              </w:pBdr>
+            </w:pPr>
+            <w:r>
+              <w:t>Post-condizioni</w:t>
+            </w:r>
+          </w:p>
+        </w:tc>
+        <w:tc>
+          <w:tcPr>
+            <w:tcW w:w="4811" w:type="dxa"/>
+          </w:tcPr>
+          <w:p>
+            <w:pPr>
+              <w:pBdr>
+                <w:top w:val="none" w:sz="0" w:space="0" w:color="auto"/>
+                <w:left w:val="none" w:sz="0" w:space="0" w:color="auto"/>
+                <w:bottom w:val="none" w:sz="0" w:space="0" w:color="auto"/>
+                <w:right w:val="none" w:sz="0" w:space="0" w:color="auto"/>
+                <w:between w:val="none" w:sz="0" w:space="0" w:color="auto"/>
+                <w:bar w:val="none" w:sz="0" w:color="auto"/>
+              </w:pBdr>
+              <w:cnfStyle w:val="000000000000" w:firstRow="0" w:lastRow="0" w:firstColumn="0" w:lastColumn="0" w:oddVBand="0" w:evenVBand="0" w:oddHBand="0" w:evenHBand="0" w:firstRowFirstColumn="0" w:firstRowLastColumn="0" w:lastRowFirstColumn="0" w:lastRowLastColumn="0"/>
+            </w:pPr>
+            <w:r>
+              <w:t>La lista di item cambia visualizzando</w:t>
+            </w:r>
+          </w:p>
+        </w:tc>
+      </w:tr>
+      <w:tr>
+        <w:trPr>
+          <w:cnfStyle w:val="000000100000" w:firstRow="0" w:lastRow="0" w:firstColumn="0" w:lastColumn="0" w:oddVBand="0" w:evenVBand="0" w:oddHBand="1" w:evenHBand="0" w:firstRowFirstColumn="0" w:firstRowLastColumn="0" w:lastRowFirstColumn="0" w:lastRowLastColumn="0"/>
+        </w:trPr>
+        <w:tc>
+          <w:tcPr>
+            <w:cnfStyle w:val="001000000000" w:firstRow="0" w:lastRow="0" w:firstColumn="1" w:lastColumn="0" w:oddVBand="0" w:evenVBand="0" w:oddHBand="0" w:evenHBand="0" w:firstRowFirstColumn="0" w:firstRowLastColumn="0" w:lastRowFirstColumn="0" w:lastRowLastColumn="0"/>
+            <w:tcW w:w="4811" w:type="dxa"/>
+          </w:tcPr>
+          <w:p>
+            <w:pPr>
+              <w:pBdr>
+                <w:top w:val="none" w:sz="0" w:space="0" w:color="auto"/>
+                <w:left w:val="none" w:sz="0" w:space="0" w:color="auto"/>
+                <w:bottom w:val="none" w:sz="0" w:space="0" w:color="auto"/>
+                <w:right w:val="none" w:sz="0" w:space="0" w:color="auto"/>
+                <w:between w:val="none" w:sz="0" w:space="0" w:color="auto"/>
+                <w:bar w:val="none" w:sz="0" w:color="auto"/>
+              </w:pBdr>
+            </w:pPr>
+            <w:r>
+              <w:t>Requisiti non funzionali</w:t>
+            </w:r>
+          </w:p>
+        </w:tc>
+        <w:tc>
+          <w:tcPr>
+            <w:tcW w:w="4811" w:type="dxa"/>
+          </w:tcPr>
+          <w:p>
+            <w:pPr>
+              <w:pBdr>
+                <w:top w:val="none" w:sz="0" w:space="0" w:color="auto"/>
+                <w:left w:val="none" w:sz="0" w:space="0" w:color="auto"/>
+                <w:bottom w:val="none" w:sz="0" w:space="0" w:color="auto"/>
+                <w:right w:val="none" w:sz="0" w:space="0" w:color="auto"/>
+                <w:between w:val="none" w:sz="0" w:space="0" w:color="auto"/>
+                <w:bar w:val="none" w:sz="0" w:color="auto"/>
+              </w:pBdr>
+              <w:cnfStyle w:val="000000100000" w:firstRow="0" w:lastRow="0" w:firstColumn="0" w:lastColumn="0" w:oddVBand="0" w:evenVBand="0" w:oddHBand="1" w:evenHBand="0" w:firstRowFirstColumn="0" w:firstRowLastColumn="0" w:lastRowFirstColumn="0" w:lastRowLastColumn="0"/>
+            </w:pPr>
+            <w:r>
+              <w:t>Rnf1, Rnf2</w:t>
+            </w:r>
+          </w:p>
+        </w:tc>
+      </w:tr>
+    </w:tbl>
+    <w:p/>
+    <w:p/>
+    <w:tbl>
+      <w:tblPr>
+        <w:tblStyle w:val="Tabellaelenco2-colore11"/>
+        <w:tblW w:w="0" w:type="auto"/>
+        <w:tblLook w:val="04A0" w:firstRow="1" w:lastRow="0" w:firstColumn="1" w:lastColumn="0" w:noHBand="0" w:noVBand="1"/>
+      </w:tblPr>
+      <w:tblGrid>
+        <w:gridCol w:w="4811"/>
+        <w:gridCol w:w="4811"/>
+      </w:tblGrid>
+      <w:tr>
+        <w:trPr>
+          <w:cnfStyle w:val="100000000000" w:firstRow="1" w:lastRow="0" w:firstColumn="0" w:lastColumn="0" w:oddVBand="0" w:evenVBand="0" w:oddHBand="0" w:evenHBand="0" w:firstRowFirstColumn="0" w:firstRowLastColumn="0" w:lastRowFirstColumn="0" w:lastRowLastColumn="0"/>
+        </w:trPr>
+        <w:tc>
+          <w:tcPr>
+            <w:cnfStyle w:val="001000000000" w:firstRow="0" w:lastRow="0" w:firstColumn="1" w:lastColumn="0" w:oddVBand="0" w:evenVBand="0" w:oddHBand="0" w:evenHBand="0" w:firstRowFirstColumn="0" w:firstRowLastColumn="0" w:lastRowFirstColumn="0" w:lastRowLastColumn="0"/>
+            <w:tcW w:w="4811" w:type="dxa"/>
+          </w:tcPr>
+          <w:p>
+            <w:pPr>
+              <w:pBdr>
+                <w:top w:val="none" w:sz="0" w:space="0" w:color="auto"/>
+                <w:left w:val="none" w:sz="0" w:space="0" w:color="auto"/>
+                <w:bottom w:val="none" w:sz="0" w:space="0" w:color="auto"/>
+                <w:right w:val="none" w:sz="0" w:space="0" w:color="auto"/>
+                <w:between w:val="none" w:sz="0" w:space="0" w:color="auto"/>
+                <w:bar w:val="none" w:sz="0" w:color="auto"/>
+              </w:pBdr>
+            </w:pPr>
+            <w:r>
               <w:t>ID</w:t>
             </w:r>
           </w:p>
@@ -16751,7 +17095,7 @@
         <w:bCs/>
         <w:noProof/>
       </w:rPr>
-      <w:t>15</w:t>
+      <w:t>2</w:t>
     </w:r>
     <w:r>
       <w:rPr>
@@ -21516,6 +21860,7 @@
   <w:style w:type="character" w:default="1" w:styleId="Carpredefinitoparagrafo">
     <w:name w:val="Default Paragraph Font"/>
     <w:uiPriority w:val="1"/>
+    <w:semiHidden/>
     <w:unhideWhenUsed/>
   </w:style>
   <w:style w:type="table" w:default="1" w:styleId="Tabellanormale">
@@ -23501,7 +23846,7 @@
 </file>
 
 <file path=customXml/itemProps1.xml><?xml version="1.0" encoding="utf-8"?>
-<ds:datastoreItem xmlns:ds="http://schemas.openxmlformats.org/officeDocument/2006/customXml" ds:itemID="{78ABBFAB-78C3-1A46-87A8-D2AEE6F0A18D}">
+<ds:datastoreItem xmlns:ds="http://schemas.openxmlformats.org/officeDocument/2006/customXml" ds:itemID="{2AD047E2-3E60-8D44-A44B-66D098AB760D}">
   <ds:schemaRefs>
     <ds:schemaRef ds:uri="http://schemas.openxmlformats.org/officeDocument/2006/bibliography"/>
   </ds:schemaRefs>

</xml_diff>

<commit_message>
Aggiunta punto 8 + modifica punto 2
</commit_message>
<xml_diff>
--- a/docs/Analisi dei requisiti.docx
+++ b/docs/Analisi dei requisiti.docx
@@ -2357,7 +2357,19 @@
         <w:rPr>
           <w:rFonts w:eastAsia="Arial Unicode MS" w:cs="Arial Unicode MS"/>
         </w:rPr>
-        <w:t>: analisi del sistema attraverso l’utilizzo del linguaggio UML. L’analisi viene fatta fornendo i diversi casi d’uso che descrivono i comportamenti di un ipotetico utente che si interfaccia con l’applicazione.</w:t>
+        <w:t xml:space="preserve">: analisi del sistema attraverso l’utilizzo </w:t>
+      </w:r>
+      <w:r>
+        <w:rPr>
+          <w:rFonts w:eastAsia="Arial Unicode MS" w:cs="Arial Unicode MS"/>
+        </w:rPr>
+        <w:t>de</w:t>
+      </w:r>
+      <w:r>
+        <w:rPr>
+          <w:rFonts w:eastAsia="Arial Unicode MS" w:cs="Arial Unicode MS"/>
+        </w:rPr>
+        <w:t>i diversi casi d’uso che descrivono i comportamenti di un ipotetico utente che si interfaccia con l’applicazione.</w:t>
       </w:r>
     </w:p>
     <w:p>
@@ -16776,7 +16788,19 @@
               <w:rPr>
                 <w:rFonts w:asciiTheme="minorHAnsi" w:eastAsia="Arial Unicode MS" w:hAnsiTheme="minorHAnsi" w:cs="Times"/>
               </w:rPr>
-              <w:t xml:space="preserve"> su un’item della categoria</w:t>
+              <w:t xml:space="preserve"> su un’item di una</w:t>
+            </w:r>
+            <w:r>
+              <w:rPr>
+                <w:rFonts w:asciiTheme="minorHAnsi" w:eastAsia="Arial Unicode MS" w:hAnsiTheme="minorHAnsi" w:cs="Times"/>
+              </w:rPr>
+              <w:t xml:space="preserve"> categoria</w:t>
+            </w:r>
+            <w:r>
+              <w:rPr>
+                <w:rFonts w:asciiTheme="minorHAnsi" w:eastAsia="Arial Unicode MS" w:hAnsiTheme="minorHAnsi" w:cs="Times"/>
+              </w:rPr>
+              <w:t xml:space="preserve"> di filtro</w:t>
             </w:r>
           </w:p>
         </w:tc>
@@ -17606,13 +17630,85 @@
       <w:pPr>
         <w:pStyle w:val="Titolo1"/>
       </w:pPr>
+      <w:r>
+        <w:t>8. Database</w:t>
+      </w:r>
+    </w:p>
+    <w:p>
+      <w:r>
+        <w:t xml:space="preserve">La nostra applicazione utilizzerà un database </w:t>
+      </w:r>
+      <w:proofErr w:type="spellStart"/>
+      <w:r>
+        <w:t>SQLite</w:t>
+      </w:r>
+      <w:proofErr w:type="spellEnd"/>
+      <w:r>
+        <w:t xml:space="preserve"> per la gestione delle informazioni e conterrà i dati forniti dalla Regione Veneto contenente i dettagli riguardo alle opere di arte visiva presenti nel territorio.</w:t>
+      </w:r>
+    </w:p>
+    <w:p>
+      <w:pPr>
+        <w:pStyle w:val="Titolo2"/>
+      </w:pPr>
+      <w:r>
+        <w:t>8.1. Requisiti del dispositivo</w:t>
+      </w:r>
+    </w:p>
+    <w:p>
+      <w:pPr>
+        <w:pStyle w:val="Paragrafoelenco"/>
+        <w:numPr>
+          <w:ilvl w:val="0"/>
+          <w:numId w:val="35"/>
+        </w:numPr>
+      </w:pPr>
+      <w:r>
+        <w:t xml:space="preserve">Sistema operativo </w:t>
+      </w:r>
+      <w:proofErr w:type="spellStart"/>
+      <w:r>
+        <w:t>Android</w:t>
+      </w:r>
+      <w:proofErr w:type="spellEnd"/>
+      <w:r>
+        <w:t xml:space="preserve"> Kit </w:t>
+      </w:r>
+      <w:proofErr w:type="spellStart"/>
+      <w:r>
+        <w:t>Kat</w:t>
+      </w:r>
+      <w:proofErr w:type="spellEnd"/>
+      <w:r>
+        <w:t xml:space="preserve"> 4.4 o superiori</w:t>
+      </w:r>
+    </w:p>
+    <w:p>
+      <w:pPr>
+        <w:pStyle w:val="Paragrafoelenco"/>
+        <w:numPr>
+          <w:ilvl w:val="0"/>
+          <w:numId w:val="35"/>
+        </w:numPr>
+      </w:pPr>
+      <w:r>
+        <w:t>Il dispositivo deve potersi connettere ad internet</w:t>
+      </w:r>
+    </w:p>
+    <w:p>
+      <w:pPr>
+        <w:pStyle w:val="Paragrafoelenco"/>
+        <w:numPr>
+          <w:ilvl w:val="0"/>
+          <w:numId w:val="35"/>
+        </w:numPr>
+      </w:pPr>
+      <w:r>
+        <w:t>Deve supportare un sistema di geolocalizzazione</w:t>
+      </w:r>
       <w:bookmarkStart w:id="30" w:name="_GoBack"/>
       <w:bookmarkEnd w:id="30"/>
-      <w:r>
-        <w:t>8. Database</w:t>
-      </w:r>
     </w:p>
-    <w:p/>
     <w:sectPr>
       <w:headerReference w:type="default" r:id="rId10"/>
       <w:footerReference w:type="default" r:id="rId11"/>
@@ -20628,6 +20724,119 @@
     </w:lvl>
   </w:abstractNum>
   <w:abstractNum w:abstractNumId="17">
+    <w:nsid w:val="4E5C6FB6"/>
+    <w:multiLevelType w:val="hybridMultilevel"/>
+    <w:tmpl w:val="ED3CD5AE"/>
+    <w:lvl w:ilvl="0" w:tplc="04100001">
+      <w:start w:val="1"/>
+      <w:numFmt w:val="bullet"/>
+      <w:lvlText w:val=""/>
+      <w:lvlJc w:val="left"/>
+      <w:pPr>
+        <w:ind w:left="720" w:hanging="360"/>
+      </w:pPr>
+      <w:rPr>
+        <w:rFonts w:ascii="Symbol" w:hAnsi="Symbol" w:hint="default"/>
+      </w:rPr>
+    </w:lvl>
+    <w:lvl w:ilvl="1" w:tplc="04100003" w:tentative="1">
+      <w:start w:val="1"/>
+      <w:numFmt w:val="bullet"/>
+      <w:lvlText w:val="o"/>
+      <w:lvlJc w:val="left"/>
+      <w:pPr>
+        <w:ind w:left="1440" w:hanging="360"/>
+      </w:pPr>
+      <w:rPr>
+        <w:rFonts w:ascii="Courier New" w:hAnsi="Courier New" w:cs="Courier New" w:hint="default"/>
+      </w:rPr>
+    </w:lvl>
+    <w:lvl w:ilvl="2" w:tplc="04100005" w:tentative="1">
+      <w:start w:val="1"/>
+      <w:numFmt w:val="bullet"/>
+      <w:lvlText w:val=""/>
+      <w:lvlJc w:val="left"/>
+      <w:pPr>
+        <w:ind w:left="2160" w:hanging="360"/>
+      </w:pPr>
+      <w:rPr>
+        <w:rFonts w:ascii="Wingdings" w:hAnsi="Wingdings" w:hint="default"/>
+      </w:rPr>
+    </w:lvl>
+    <w:lvl w:ilvl="3" w:tplc="04100001" w:tentative="1">
+      <w:start w:val="1"/>
+      <w:numFmt w:val="bullet"/>
+      <w:lvlText w:val=""/>
+      <w:lvlJc w:val="left"/>
+      <w:pPr>
+        <w:ind w:left="2880" w:hanging="360"/>
+      </w:pPr>
+      <w:rPr>
+        <w:rFonts w:ascii="Symbol" w:hAnsi="Symbol" w:hint="default"/>
+      </w:rPr>
+    </w:lvl>
+    <w:lvl w:ilvl="4" w:tplc="04100003" w:tentative="1">
+      <w:start w:val="1"/>
+      <w:numFmt w:val="bullet"/>
+      <w:lvlText w:val="o"/>
+      <w:lvlJc w:val="left"/>
+      <w:pPr>
+        <w:ind w:left="3600" w:hanging="360"/>
+      </w:pPr>
+      <w:rPr>
+        <w:rFonts w:ascii="Courier New" w:hAnsi="Courier New" w:cs="Courier New" w:hint="default"/>
+      </w:rPr>
+    </w:lvl>
+    <w:lvl w:ilvl="5" w:tplc="04100005" w:tentative="1">
+      <w:start w:val="1"/>
+      <w:numFmt w:val="bullet"/>
+      <w:lvlText w:val=""/>
+      <w:lvlJc w:val="left"/>
+      <w:pPr>
+        <w:ind w:left="4320" w:hanging="360"/>
+      </w:pPr>
+      <w:rPr>
+        <w:rFonts w:ascii="Wingdings" w:hAnsi="Wingdings" w:hint="default"/>
+      </w:rPr>
+    </w:lvl>
+    <w:lvl w:ilvl="6" w:tplc="04100001" w:tentative="1">
+      <w:start w:val="1"/>
+      <w:numFmt w:val="bullet"/>
+      <w:lvlText w:val=""/>
+      <w:lvlJc w:val="left"/>
+      <w:pPr>
+        <w:ind w:left="5040" w:hanging="360"/>
+      </w:pPr>
+      <w:rPr>
+        <w:rFonts w:ascii="Symbol" w:hAnsi="Symbol" w:hint="default"/>
+      </w:rPr>
+    </w:lvl>
+    <w:lvl w:ilvl="7" w:tplc="04100003" w:tentative="1">
+      <w:start w:val="1"/>
+      <w:numFmt w:val="bullet"/>
+      <w:lvlText w:val="o"/>
+      <w:lvlJc w:val="left"/>
+      <w:pPr>
+        <w:ind w:left="5760" w:hanging="360"/>
+      </w:pPr>
+      <w:rPr>
+        <w:rFonts w:ascii="Courier New" w:hAnsi="Courier New" w:cs="Courier New" w:hint="default"/>
+      </w:rPr>
+    </w:lvl>
+    <w:lvl w:ilvl="8" w:tplc="04100005" w:tentative="1">
+      <w:start w:val="1"/>
+      <w:numFmt w:val="bullet"/>
+      <w:lvlText w:val=""/>
+      <w:lvlJc w:val="left"/>
+      <w:pPr>
+        <w:ind w:left="6480" w:hanging="360"/>
+      </w:pPr>
+      <w:rPr>
+        <w:rFonts w:ascii="Wingdings" w:hAnsi="Wingdings" w:hint="default"/>
+      </w:rPr>
+    </w:lvl>
+  </w:abstractNum>
+  <w:abstractNum w:abstractNumId="18">
     <w:nsid w:val="50B9163F"/>
     <w:multiLevelType w:val="hybridMultilevel"/>
     <w:tmpl w:val="2B72012A"/>
@@ -20716,7 +20925,7 @@
       </w:pPr>
     </w:lvl>
   </w:abstractNum>
-  <w:abstractNum w:abstractNumId="18">
+  <w:abstractNum w:abstractNumId="19">
     <w:nsid w:val="52722933"/>
     <w:multiLevelType w:val="hybridMultilevel"/>
     <w:tmpl w:val="A5FC5B28"/>
@@ -20983,13 +21192,13 @@
       </w:rPr>
     </w:lvl>
   </w:abstractNum>
-  <w:abstractNum w:abstractNumId="19">
+  <w:abstractNum w:abstractNumId="20">
     <w:nsid w:val="528C7DCC"/>
     <w:multiLevelType w:val="hybridMultilevel"/>
     <w:tmpl w:val="70F27FEA"/>
     <w:numStyleLink w:val="Stileimportato1"/>
   </w:abstractNum>
-  <w:abstractNum w:abstractNumId="20">
+  <w:abstractNum w:abstractNumId="21">
     <w:nsid w:val="54823FC3"/>
     <w:multiLevelType w:val="hybridMultilevel"/>
     <w:tmpl w:val="697E6038"/>
@@ -21102,13 +21311,13 @@
       </w:rPr>
     </w:lvl>
   </w:abstractNum>
-  <w:abstractNum w:abstractNumId="21">
+  <w:abstractNum w:abstractNumId="22">
     <w:nsid w:val="5656670F"/>
     <w:multiLevelType w:val="multilevel"/>
     <w:tmpl w:val="6262E2F0"/>
     <w:numStyleLink w:val="Stileimportato7"/>
   </w:abstractNum>
-  <w:abstractNum w:abstractNumId="22">
+  <w:abstractNum w:abstractNumId="23">
     <w:nsid w:val="587001F2"/>
     <w:multiLevelType w:val="hybridMultilevel"/>
     <w:tmpl w:val="4E8486EA"/>
@@ -21220,7 +21429,7 @@
       </w:rPr>
     </w:lvl>
   </w:abstractNum>
-  <w:abstractNum w:abstractNumId="23">
+  <w:abstractNum w:abstractNumId="24">
     <w:nsid w:val="5D850391"/>
     <w:multiLevelType w:val="hybridMultilevel"/>
     <w:tmpl w:val="DBFC06D6"/>
@@ -21333,7 +21542,7 @@
       </w:rPr>
     </w:lvl>
   </w:abstractNum>
-  <w:abstractNum w:abstractNumId="24">
+  <w:abstractNum w:abstractNumId="25">
     <w:nsid w:val="6013164C"/>
     <w:multiLevelType w:val="hybridMultilevel"/>
     <w:tmpl w:val="22CE8220"/>
@@ -21446,13 +21655,13 @@
       </w:rPr>
     </w:lvl>
   </w:abstractNum>
-  <w:abstractNum w:abstractNumId="25">
+  <w:abstractNum w:abstractNumId="26">
     <w:nsid w:val="65146F5A"/>
     <w:multiLevelType w:val="hybridMultilevel"/>
     <w:tmpl w:val="976A58A0"/>
     <w:numStyleLink w:val="Stileimportato5"/>
   </w:abstractNum>
-  <w:abstractNum w:abstractNumId="26">
+  <w:abstractNum w:abstractNumId="27">
     <w:nsid w:val="67ED42D3"/>
     <w:multiLevelType w:val="hybridMultilevel"/>
     <w:tmpl w:val="976A58A0"/>
@@ -21719,13 +21928,13 @@
       </w:rPr>
     </w:lvl>
   </w:abstractNum>
-  <w:abstractNum w:abstractNumId="27">
+  <w:abstractNum w:abstractNumId="28">
     <w:nsid w:val="70040AAB"/>
     <w:multiLevelType w:val="hybridMultilevel"/>
     <w:tmpl w:val="A5FC5B28"/>
     <w:numStyleLink w:val="Stileimportato10"/>
   </w:abstractNum>
-  <w:abstractNum w:abstractNumId="28">
+  <w:abstractNum w:abstractNumId="29">
     <w:nsid w:val="77F43015"/>
     <w:multiLevelType w:val="hybridMultilevel"/>
     <w:tmpl w:val="18084218"/>
@@ -21838,19 +22047,19 @@
       </w:rPr>
     </w:lvl>
   </w:abstractNum>
-  <w:abstractNum w:abstractNumId="29">
+  <w:abstractNum w:abstractNumId="30">
     <w:nsid w:val="7BBA5E5D"/>
     <w:multiLevelType w:val="hybridMultilevel"/>
     <w:tmpl w:val="16425FE8"/>
     <w:numStyleLink w:val="Stileimportato4"/>
   </w:abstractNum>
-  <w:abstractNum w:abstractNumId="30">
+  <w:abstractNum w:abstractNumId="31">
     <w:nsid w:val="7D823C4D"/>
     <w:multiLevelType w:val="hybridMultilevel"/>
     <w:tmpl w:val="B20E5F0C"/>
     <w:numStyleLink w:val="Stileimportato6"/>
   </w:abstractNum>
-  <w:abstractNum w:abstractNumId="31">
+  <w:abstractNum w:abstractNumId="32">
     <w:nsid w:val="7FE724D9"/>
     <w:multiLevelType w:val="hybridMultilevel"/>
     <w:tmpl w:val="9F5ADAC8"/>
@@ -21869,7 +22078,7 @@
     <w:abstractNumId w:val="1"/>
   </w:num>
   <w:num w:numId="4">
-    <w:abstractNumId w:val="31"/>
+    <w:abstractNumId w:val="32"/>
   </w:num>
   <w:num w:numId="5">
     <w:abstractNumId w:val="12"/>
@@ -21881,31 +22090,31 @@
     <w:abstractNumId w:val="11"/>
   </w:num>
   <w:num w:numId="8">
-    <w:abstractNumId w:val="29"/>
+    <w:abstractNumId w:val="30"/>
   </w:num>
   <w:num w:numId="9">
-    <w:abstractNumId w:val="26"/>
+    <w:abstractNumId w:val="27"/>
   </w:num>
   <w:num w:numId="10">
-    <w:abstractNumId w:val="25"/>
+    <w:abstractNumId w:val="26"/>
   </w:num>
   <w:num w:numId="11">
     <w:abstractNumId w:val="16"/>
   </w:num>
   <w:num w:numId="12">
-    <w:abstractNumId w:val="19"/>
+    <w:abstractNumId w:val="20"/>
   </w:num>
   <w:num w:numId="13">
     <w:abstractNumId w:val="2"/>
   </w:num>
   <w:num w:numId="14">
-    <w:abstractNumId w:val="30"/>
+    <w:abstractNumId w:val="31"/>
   </w:num>
   <w:num w:numId="15">
     <w:abstractNumId w:val="15"/>
   </w:num>
   <w:num w:numId="16">
-    <w:abstractNumId w:val="21"/>
+    <w:abstractNumId w:val="22"/>
   </w:num>
   <w:num w:numId="17">
     <w:abstractNumId w:val="14"/>
@@ -21926,10 +22135,10 @@
     <w:abstractNumId w:val="6"/>
   </w:num>
   <w:num w:numId="22">
-    <w:abstractNumId w:val="18"/>
+    <w:abstractNumId w:val="19"/>
   </w:num>
   <w:num w:numId="23">
-    <w:abstractNumId w:val="27"/>
+    <w:abstractNumId w:val="28"/>
   </w:num>
   <w:num w:numId="24">
     <w:abstractNumId w:val="9"/>
@@ -21941,28 +22150,31 @@
     <w:abstractNumId w:val="4"/>
   </w:num>
   <w:num w:numId="27">
-    <w:abstractNumId w:val="23"/>
+    <w:abstractNumId w:val="24"/>
   </w:num>
   <w:num w:numId="28">
-    <w:abstractNumId w:val="20"/>
+    <w:abstractNumId w:val="21"/>
   </w:num>
   <w:num w:numId="29">
     <w:abstractNumId w:val="10"/>
   </w:num>
   <w:num w:numId="30">
-    <w:abstractNumId w:val="17"/>
+    <w:abstractNumId w:val="18"/>
   </w:num>
   <w:num w:numId="31">
     <w:abstractNumId w:val="0"/>
   </w:num>
   <w:num w:numId="32">
-    <w:abstractNumId w:val="22"/>
+    <w:abstractNumId w:val="23"/>
   </w:num>
   <w:num w:numId="33">
-    <w:abstractNumId w:val="28"/>
+    <w:abstractNumId w:val="29"/>
   </w:num>
   <w:num w:numId="34">
-    <w:abstractNumId w:val="24"/>
+    <w:abstractNumId w:val="25"/>
+  </w:num>
+  <w:num w:numId="35">
+    <w:abstractNumId w:val="17"/>
   </w:num>
 </w:numbering>
 </file>
@@ -25315,7 +25527,7 @@
 </file>
 
 <file path=customXml/itemProps1.xml><?xml version="1.0" encoding="utf-8"?>
-<ds:datastoreItem xmlns:ds="http://schemas.openxmlformats.org/officeDocument/2006/customXml" ds:itemID="{0BDA39DA-7FFC-4E44-BBB6-A0D21C805699}">
+<ds:datastoreItem xmlns:ds="http://schemas.openxmlformats.org/officeDocument/2006/customXml" ds:itemID="{8E9B56C1-197D-4833-92FC-08C977195AC4}">
   <ds:schemaRefs>
     <ds:schemaRef ds:uri="http://schemas.openxmlformats.org/officeDocument/2006/bibliography"/>
   </ds:schemaRefs>

</xml_diff>

<commit_message>
Aggiunta UML Use Case + aggiunta rating
</commit_message>
<xml_diff>
--- a/docs/Analisi dei requisiti.docx
+++ b/docs/Analisi dei requisiti.docx
@@ -5060,11 +5060,76 @@
       <w:bookmarkEnd w:id="10"/>
     </w:p>
     <w:p>
+      <w:r>
+        <w:t>In seguito viene mostrato il diagramma Use Case UML che rappresenta le varie funzionalità del sistema</w:t>
+      </w:r>
+    </w:p>
+    <w:p>
+      <w:pPr>
+        <w:jc w:val="center"/>
+      </w:pPr>
+      <w:r>
+        <w:rPr>
+          <w:noProof/>
+        </w:rPr>
+        <w:drawing>
+          <wp:inline distT="0" distB="0" distL="0" distR="0" wp14:anchorId="4FAF2A7A" wp14:editId="50A72026">
+            <wp:extent cx="4352925" cy="7058025"/>
+            <wp:effectExtent l="0" t="0" r="9525" b="9525"/>
+            <wp:docPr id="1" name="Immagine 1"/>
+            <wp:cNvGraphicFramePr>
+              <a:graphicFrameLocks xmlns:a="http://schemas.openxmlformats.org/drawingml/2006/main" noChangeAspect="1"/>
+            </wp:cNvGraphicFramePr>
+            <a:graphic xmlns:a="http://schemas.openxmlformats.org/drawingml/2006/main">
+              <a:graphicData uri="http://schemas.openxmlformats.org/drawingml/2006/picture">
+                <pic:pic xmlns:pic="http://schemas.openxmlformats.org/drawingml/2006/picture">
+                  <pic:nvPicPr>
+                    <pic:cNvPr id="0" name="Use Case.png"/>
+                    <pic:cNvPicPr/>
+                  </pic:nvPicPr>
+                  <pic:blipFill>
+                    <a:blip r:embed="rId10">
+                      <a:extLst>
+                        <a:ext uri="{28A0092B-C50C-407E-A947-70E740481C1C}">
+                          <a14:useLocalDpi xmlns:a14="http://schemas.microsoft.com/office/drawing/2010/main" val="0"/>
+                        </a:ext>
+                      </a:extLst>
+                    </a:blip>
+                    <a:stretch>
+                      <a:fillRect/>
+                    </a:stretch>
+                  </pic:blipFill>
+                  <pic:spPr>
+                    <a:xfrm>
+                      <a:off x="0" y="0"/>
+                      <a:ext cx="4352925" cy="7058025"/>
+                    </a:xfrm>
+                    <a:prstGeom prst="rect">
+                      <a:avLst/>
+                    </a:prstGeom>
+                  </pic:spPr>
+                </pic:pic>
+              </a:graphicData>
+            </a:graphic>
+          </wp:inline>
+        </w:drawing>
+      </w:r>
+    </w:p>
+    <w:p>
+      <w:pPr>
+        <w:spacing w:after="0" w:line="240" w:lineRule="auto"/>
+      </w:pPr>
+      <w:r>
+        <w:br w:type="page"/>
+      </w:r>
+    </w:p>
+    <w:p>
       <w:pPr>
         <w:pStyle w:val="Titolo2"/>
       </w:pPr>
       <w:bookmarkStart w:id="11" w:name="_Toc497914265"/>
       <w:r>
+        <w:lastRenderedPageBreak/>
         <w:t>3.1 Avvio dell’applicazione</w:t>
       </w:r>
       <w:bookmarkEnd w:id="11"/>
@@ -11610,7 +11675,14 @@
       </w:r>
       <w:bookmarkEnd w:id="24"/>
     </w:p>
-    <w:p/>
+    <w:p>
+      <w:pPr>
+        <w:pStyle w:val="Titolo2"/>
+      </w:pPr>
+      <w:r>
+        <w:t>4.1 Avvio dell’applicazione</w:t>
+      </w:r>
+    </w:p>
     <w:tbl>
       <w:tblPr>
         <w:tblStyle w:val="ListTable2Accent1"/>
@@ -11814,18 +11886,11 @@
     </w:tbl>
     <w:p>
       <w:pPr>
-        <w:spacing w:after="0"/>
-      </w:pPr>
-    </w:p>
-    <w:p>
-      <w:pPr>
-        <w:spacing w:after="0"/>
-      </w:pPr>
-    </w:p>
-    <w:p>
-      <w:pPr>
-        <w:spacing w:after="0"/>
-      </w:pPr>
+        <w:pStyle w:val="Titolo2"/>
+      </w:pPr>
+      <w:r>
+        <w:t>4.2 Consultazione delle opere nella mappa</w:t>
+      </w:r>
     </w:p>
     <w:tbl>
       <w:tblPr>
@@ -12027,18 +12092,11 @@
     </w:tbl>
     <w:p>
       <w:pPr>
-        <w:spacing w:after="0"/>
-      </w:pPr>
-    </w:p>
-    <w:p>
-      <w:pPr>
-        <w:spacing w:after="0"/>
-      </w:pPr>
-    </w:p>
-    <w:p>
-      <w:pPr>
-        <w:spacing w:after="0"/>
-      </w:pPr>
+        <w:pStyle w:val="Titolo2"/>
+      </w:pPr>
+      <w:r>
+        <w:t>4.3 Opere d’arte da open data</w:t>
+      </w:r>
     </w:p>
     <w:tbl>
       <w:tblPr>
@@ -12236,18 +12294,11 @@
     </w:tbl>
     <w:p>
       <w:pPr>
-        <w:spacing w:after="0"/>
-      </w:pPr>
-    </w:p>
-    <w:p>
-      <w:pPr>
-        <w:spacing w:after="0"/>
-      </w:pPr>
-    </w:p>
-    <w:p>
-      <w:pPr>
-        <w:spacing w:after="0"/>
-      </w:pPr>
+        <w:pStyle w:val="Titolo2"/>
+      </w:pPr>
+      <w:r>
+        <w:t>4.4 Filtraggio opere</w:t>
+      </w:r>
     </w:p>
     <w:tbl>
       <w:tblPr>
@@ -12356,13 +12407,9 @@
           </w:tcPr>
           <w:p>
             <w:pPr>
-              <w:spacing w:after="0"/>
               <w:cnfStyle w:val="000000000000" w:firstRow="0" w:lastRow="0" w:firstColumn="0" w:lastColumn="0" w:oddVBand="0" w:evenVBand="0" w:oddHBand="0" w:evenHBand="0" w:firstRowFirstColumn="0" w:firstRowLastColumn="0" w:lastRowFirstColumn="0" w:lastRowLastColumn="0"/>
             </w:pPr>
             <w:r>
-              <w:rPr>
-                <w:rFonts w:ascii="Arial" w:hAnsi="Arial" w:cs="Arial"/>
-              </w:rPr>
               <w:t>L’utente deve avere a disposizione questi filtri per facilitare una ricerca di opere di cui non conosce il nome</w:t>
             </w:r>
           </w:p>
@@ -12452,11 +12499,208 @@
     </w:tbl>
     <w:p>
       <w:pPr>
+        <w:pStyle w:val="Titolo2"/>
+      </w:pPr>
+      <w:bookmarkStart w:id="25" w:name="_Toc497914279"/>
+      <w:r>
+        <w:lastRenderedPageBreak/>
+        <w:t>4.5 Rating delle opere</w:t>
+      </w:r>
+    </w:p>
+    <w:tbl>
+      <w:tblPr>
+        <w:tblStyle w:val="Tabellaelenco2-colore11"/>
+        <w:tblW w:w="0" w:type="auto"/>
+        <w:tblLook w:val="04A0" w:firstRow="1" w:lastRow="0" w:firstColumn="1" w:lastColumn="0" w:noHBand="0" w:noVBand="1"/>
+      </w:tblPr>
+      <w:tblGrid>
+        <w:gridCol w:w="4720"/>
+        <w:gridCol w:w="4728"/>
+      </w:tblGrid>
+      <w:tr>
+        <w:trPr>
+          <w:cnfStyle w:val="100000000000" w:firstRow="1" w:lastRow="0" w:firstColumn="0" w:lastColumn="0" w:oddVBand="0" w:evenVBand="0" w:oddHBand="0" w:evenHBand="0" w:firstRowFirstColumn="0" w:firstRowLastColumn="0" w:lastRowFirstColumn="0" w:lastRowLastColumn="0"/>
+        </w:trPr>
+        <w:tc>
+          <w:tcPr>
+            <w:cnfStyle w:val="001000000000" w:firstRow="0" w:lastRow="0" w:firstColumn="1" w:lastColumn="0" w:oddVBand="0" w:evenVBand="0" w:oddHBand="0" w:evenHBand="0" w:firstRowFirstColumn="0" w:firstRowLastColumn="0" w:lastRowFirstColumn="0" w:lastRowLastColumn="0"/>
+            <w:tcW w:w="4720" w:type="dxa"/>
+          </w:tcPr>
+          <w:p>
+            <w:pPr>
+              <w:spacing w:after="0"/>
+            </w:pPr>
+            <w:r>
+              <w:t>Nome</w:t>
+            </w:r>
+          </w:p>
+        </w:tc>
+        <w:tc>
+          <w:tcPr>
+            <w:tcW w:w="4728" w:type="dxa"/>
+          </w:tcPr>
+          <w:p>
+            <w:pPr>
+              <w:spacing w:after="0"/>
+              <w:cnfStyle w:val="100000000000" w:firstRow="1" w:lastRow="0" w:firstColumn="0" w:lastColumn="0" w:oddVBand="0" w:evenVBand="0" w:oddHBand="0" w:evenHBand="0" w:firstRowFirstColumn="0" w:firstRowLastColumn="0" w:lastRowFirstColumn="0" w:lastRowLastColumn="0"/>
+              <w:rPr>
+                <w:b w:val="0"/>
+              </w:rPr>
+            </w:pPr>
+            <w:r>
+              <w:rPr>
+                <w:b w:val="0"/>
+              </w:rPr>
+              <w:t>Rating delle opere</w:t>
+            </w:r>
+          </w:p>
+        </w:tc>
+      </w:tr>
+      <w:tr>
+        <w:trPr>
+          <w:cnfStyle w:val="000000100000" w:firstRow="0" w:lastRow="0" w:firstColumn="0" w:lastColumn="0" w:oddVBand="0" w:evenVBand="0" w:oddHBand="1" w:evenHBand="0" w:firstRowFirstColumn="0" w:firstRowLastColumn="0" w:lastRowFirstColumn="0" w:lastRowLastColumn="0"/>
+          <w:trHeight w:val="557"/>
+        </w:trPr>
+        <w:tc>
+          <w:tcPr>
+            <w:cnfStyle w:val="001000000000" w:firstRow="0" w:lastRow="0" w:firstColumn="1" w:lastColumn="0" w:oddVBand="0" w:evenVBand="0" w:oddHBand="0" w:evenHBand="0" w:firstRowFirstColumn="0" w:firstRowLastColumn="0" w:lastRowFirstColumn="0" w:lastRowLastColumn="0"/>
+            <w:tcW w:w="4720" w:type="dxa"/>
+          </w:tcPr>
+          <w:p>
+            <w:pPr>
+              <w:spacing w:after="0"/>
+            </w:pPr>
+            <w:r>
+              <w:t>Descrizione</w:t>
+            </w:r>
+          </w:p>
+        </w:tc>
+        <w:tc>
+          <w:tcPr>
+            <w:tcW w:w="4728" w:type="dxa"/>
+          </w:tcPr>
+          <w:p>
+            <w:pPr>
+              <w:spacing w:after="0"/>
+              <w:cnfStyle w:val="000000100000" w:firstRow="0" w:lastRow="0" w:firstColumn="0" w:lastColumn="0" w:oddVBand="0" w:evenVBand="0" w:oddHBand="1" w:evenHBand="0" w:firstRowFirstColumn="0" w:firstRowLastColumn="0" w:lastRowFirstColumn="0" w:lastRowLastColumn="0"/>
+            </w:pPr>
+            <w:r>
+              <w:t xml:space="preserve">Dev’essere </w:t>
+            </w:r>
+            <w:r>
+              <w:t>presente un sistema di rating delle opere, che comprenderanno una valutazione e un eventuale commento da parte dell’utente</w:t>
+            </w:r>
+          </w:p>
+        </w:tc>
+      </w:tr>
+      <w:tr>
+        <w:trPr>
+          <w:trHeight w:val="557"/>
+        </w:trPr>
+        <w:tc>
+          <w:tcPr>
+            <w:cnfStyle w:val="001000000000" w:firstRow="0" w:lastRow="0" w:firstColumn="1" w:lastColumn="0" w:oddVBand="0" w:evenVBand="0" w:oddHBand="0" w:evenHBand="0" w:firstRowFirstColumn="0" w:firstRowLastColumn="0" w:lastRowFirstColumn="0" w:lastRowLastColumn="0"/>
+            <w:tcW w:w="4720" w:type="dxa"/>
+          </w:tcPr>
+          <w:p>
+            <w:pPr>
+              <w:spacing w:after="0"/>
+            </w:pPr>
+            <w:r>
+              <w:t>Motivazione</w:t>
+            </w:r>
+          </w:p>
+        </w:tc>
+        <w:tc>
+          <w:tcPr>
+            <w:tcW w:w="4728" w:type="dxa"/>
+          </w:tcPr>
+          <w:p>
+            <w:pPr>
+              <w:cnfStyle w:val="000000000000" w:firstRow="0" w:lastRow="0" w:firstColumn="0" w:lastColumn="0" w:oddVBand="0" w:evenVBand="0" w:oddHBand="0" w:evenHBand="0" w:firstRowFirstColumn="0" w:firstRowLastColumn="0" w:lastRowFirstColumn="0" w:lastRowLastColumn="0"/>
+            </w:pPr>
+            <w:r>
+              <w:t xml:space="preserve">L’utente </w:t>
+            </w:r>
+            <w:r>
+              <w:t>deve poter esprimere un proprio parere riguardo alle opere esposte, in modo da coinvolgerlo nella visione</w:t>
+            </w:r>
+          </w:p>
+        </w:tc>
+      </w:tr>
+      <w:tr>
+        <w:trPr>
+          <w:cnfStyle w:val="000000100000" w:firstRow="0" w:lastRow="0" w:firstColumn="0" w:lastColumn="0" w:oddVBand="0" w:evenVBand="0" w:oddHBand="1" w:evenHBand="0" w:firstRowFirstColumn="0" w:firstRowLastColumn="0" w:lastRowFirstColumn="0" w:lastRowLastColumn="0"/>
+        </w:trPr>
+        <w:tc>
+          <w:tcPr>
+            <w:cnfStyle w:val="001000000000" w:firstRow="0" w:lastRow="0" w:firstColumn="1" w:lastColumn="0" w:oddVBand="0" w:evenVBand="0" w:oddHBand="0" w:evenHBand="0" w:firstRowFirstColumn="0" w:firstRowLastColumn="0" w:lastRowFirstColumn="0" w:lastRowLastColumn="0"/>
+            <w:tcW w:w="4720" w:type="dxa"/>
+          </w:tcPr>
+          <w:p>
+            <w:pPr>
+              <w:spacing w:after="0"/>
+            </w:pPr>
+            <w:r>
+              <w:t>Influisce</w:t>
+            </w:r>
+          </w:p>
+        </w:tc>
+        <w:tc>
+          <w:tcPr>
+            <w:tcW w:w="4728" w:type="dxa"/>
+          </w:tcPr>
+          <w:p>
+            <w:pPr>
+              <w:spacing w:after="0"/>
+              <w:cnfStyle w:val="000000100000" w:firstRow="0" w:lastRow="0" w:firstColumn="0" w:lastColumn="0" w:oddVBand="0" w:evenVBand="0" w:oddHBand="1" w:evenHBand="0" w:firstRowFirstColumn="0" w:firstRowLastColumn="0" w:lastRowFirstColumn="0" w:lastRowLastColumn="0"/>
+            </w:pPr>
+            <w:r>
+              <w:t>N/D</w:t>
+            </w:r>
+          </w:p>
+        </w:tc>
+      </w:tr>
+      <w:tr>
+        <w:tc>
+          <w:tcPr>
+            <w:cnfStyle w:val="001000000000" w:firstRow="0" w:lastRow="0" w:firstColumn="1" w:lastColumn="0" w:oddVBand="0" w:evenVBand="0" w:oddHBand="0" w:evenHBand="0" w:firstRowFirstColumn="0" w:firstRowLastColumn="0" w:lastRowFirstColumn="0" w:lastRowLastColumn="0"/>
+            <w:tcW w:w="4720" w:type="dxa"/>
+          </w:tcPr>
+          <w:p>
+            <w:pPr>
+              <w:spacing w:after="0"/>
+            </w:pPr>
+            <w:r>
+              <w:t>Codice della specifica</w:t>
+            </w:r>
+          </w:p>
+        </w:tc>
+        <w:tc>
+          <w:tcPr>
+            <w:tcW w:w="4728" w:type="dxa"/>
+          </w:tcPr>
+          <w:p>
+            <w:pPr>
+              <w:spacing w:after="0"/>
+              <w:cnfStyle w:val="000000000000" w:firstRow="0" w:lastRow="0" w:firstColumn="0" w:lastColumn="0" w:oddVBand="0" w:evenVBand="0" w:oddHBand="0" w:evenHBand="0" w:firstRowFirstColumn="0" w:firstRowLastColumn="0" w:lastRowFirstColumn="0" w:lastRowLastColumn="0"/>
+            </w:pPr>
+            <w:r>
+              <w:t>S</w:t>
+            </w:r>
+            <w:r>
+              <w:t>11</w:t>
+            </w:r>
+          </w:p>
+        </w:tc>
+      </w:tr>
+    </w:tbl>
+    <w:p/>
+    <w:p>
+      <w:pPr>
         <w:pStyle w:val="Titolo1"/>
       </w:pPr>
-      <w:bookmarkStart w:id="25" w:name="_Toc497914279"/>
-      <w:r>
-        <w:lastRenderedPageBreak/>
+      <w:r>
         <w:t>5</w:t>
       </w:r>
       <w:r>
@@ -13018,20 +13262,6 @@
         </w:rPr>
       </w:pPr>
     </w:p>
-    <w:p>
-      <w:pPr>
-        <w:rPr>
-          <w:b/>
-        </w:rPr>
-      </w:pPr>
-    </w:p>
-    <w:p>
-      <w:pPr>
-        <w:rPr>
-          <w:b/>
-        </w:rPr>
-      </w:pPr>
-    </w:p>
     <w:tbl>
       <w:tblPr>
         <w:tblStyle w:val="ListTable2Accent1"/>
@@ -13265,7 +13495,6 @@
       </w:pPr>
       <w:bookmarkStart w:id="27" w:name="_Toc497914281"/>
       <w:r>
-        <w:lastRenderedPageBreak/>
         <w:t>5.2 Requisiti di processo</w:t>
       </w:r>
       <w:bookmarkEnd w:id="27"/>
@@ -13727,20 +13956,7 @@
     </w:tbl>
     <w:p>
       <w:pPr>
-        <w:rPr>
-          <w:b/>
-        </w:rPr>
-      </w:pPr>
-    </w:p>
-    <w:p>
-      <w:pPr>
-        <w:rPr>
-          <w:b/>
-        </w:rPr>
-      </w:pPr>
-    </w:p>
-    <w:p>
-      <w:pPr>
+        <w:spacing w:after="0" w:line="240" w:lineRule="auto"/>
         <w:rPr>
           <w:b/>
         </w:rPr>
@@ -13965,27 +14181,6 @@
         </w:rPr>
       </w:pPr>
     </w:p>
-    <w:p>
-      <w:pPr>
-        <w:rPr>
-          <w:b/>
-        </w:rPr>
-      </w:pPr>
-    </w:p>
-    <w:p>
-      <w:pPr>
-        <w:rPr>
-          <w:b/>
-        </w:rPr>
-      </w:pPr>
-    </w:p>
-    <w:p>
-      <w:pPr>
-        <w:rPr>
-          <w:b/>
-        </w:rPr>
-      </w:pPr>
-    </w:p>
     <w:tbl>
       <w:tblPr>
         <w:tblStyle w:val="ListTable2Accent1"/>
@@ -14019,7 +14214,6 @@
               </w:pBdr>
             </w:pPr>
             <w:r>
-              <w:lastRenderedPageBreak/>
               <w:t>ID</w:t>
             </w:r>
           </w:p>
@@ -14201,13 +14395,6 @@
     </w:tbl>
     <w:p>
       <w:pPr>
-        <w:rPr>
-          <w:b/>
-        </w:rPr>
-      </w:pPr>
-    </w:p>
-    <w:p>
-      <w:pPr>
         <w:pStyle w:val="Titolo1"/>
       </w:pPr>
       <w:bookmarkStart w:id="29" w:name="_Toc497914283"/>
@@ -14394,24 +14581,11 @@
     </w:p>
     <w:p>
       <w:pPr>
-        <w:spacing w:after="0" w:line="240" w:lineRule="auto"/>
-        <w:rPr>
-          <w:b/>
-          <w:bCs/>
-          <w:color w:val="365F91"/>
-          <w:sz w:val="28"/>
-          <w:szCs w:val="28"/>
-          <w:u w:color="365F91"/>
-        </w:rPr>
+        <w:pStyle w:val="Titolo1"/>
       </w:pPr>
       <w:r>
         <w:br w:type="page"/>
       </w:r>
-    </w:p>
-    <w:p>
-      <w:pPr>
-        <w:pStyle w:val="Titolo1"/>
-      </w:pPr>
       <w:r>
         <w:lastRenderedPageBreak/>
         <w:t>7.</w:t>
@@ -17373,13 +17547,13 @@
               <w:rPr>
                 <w:b w:val="0"/>
               </w:rPr>
-              <w:t>S0</w:t>
+              <w:t>S</w:t>
             </w:r>
             <w:r>
               <w:rPr>
                 <w:b w:val="0"/>
               </w:rPr>
-              <w:t>9</w:t>
+              <w:t>10</w:t>
             </w:r>
           </w:p>
         </w:tc>
@@ -17626,6 +17800,318 @@
         </w:tc>
       </w:tr>
     </w:tbl>
+    <w:p/>
+    <w:tbl>
+      <w:tblPr>
+        <w:tblStyle w:val="Tabellaelenco2-colore11"/>
+        <w:tblW w:w="0" w:type="auto"/>
+        <w:tblLook w:val="04A0" w:firstRow="1" w:lastRow="0" w:firstColumn="1" w:lastColumn="0" w:noHBand="0" w:noVBand="1"/>
+      </w:tblPr>
+      <w:tblGrid>
+        <w:gridCol w:w="4811"/>
+        <w:gridCol w:w="4811"/>
+      </w:tblGrid>
+      <w:tr>
+        <w:trPr>
+          <w:cnfStyle w:val="100000000000" w:firstRow="1" w:lastRow="0" w:firstColumn="0" w:lastColumn="0" w:oddVBand="0" w:evenVBand="0" w:oddHBand="0" w:evenHBand="0" w:firstRowFirstColumn="0" w:firstRowLastColumn="0" w:lastRowFirstColumn="0" w:lastRowLastColumn="0"/>
+        </w:trPr>
+        <w:tc>
+          <w:tcPr>
+            <w:cnfStyle w:val="001000000000" w:firstRow="0" w:lastRow="0" w:firstColumn="1" w:lastColumn="0" w:oddVBand="0" w:evenVBand="0" w:oddHBand="0" w:evenHBand="0" w:firstRowFirstColumn="0" w:firstRowLastColumn="0" w:lastRowFirstColumn="0" w:lastRowLastColumn="0"/>
+            <w:tcW w:w="4811" w:type="dxa"/>
+          </w:tcPr>
+          <w:p>
+            <w:pPr>
+              <w:pBdr>
+                <w:top w:val="none" w:sz="0" w:space="0" w:color="auto"/>
+                <w:left w:val="none" w:sz="0" w:space="0" w:color="auto"/>
+                <w:bottom w:val="none" w:sz="0" w:space="0" w:color="auto"/>
+                <w:right w:val="none" w:sz="0" w:space="0" w:color="auto"/>
+                <w:between w:val="none" w:sz="0" w:space="0" w:color="auto"/>
+                <w:bar w:val="none" w:sz="0" w:color="auto"/>
+              </w:pBdr>
+            </w:pPr>
+            <w:r>
+              <w:t>ID</w:t>
+            </w:r>
+          </w:p>
+        </w:tc>
+        <w:tc>
+          <w:tcPr>
+            <w:tcW w:w="4811" w:type="dxa"/>
+          </w:tcPr>
+          <w:p>
+            <w:pPr>
+              <w:pBdr>
+                <w:top w:val="none" w:sz="0" w:space="0" w:color="auto"/>
+                <w:left w:val="none" w:sz="0" w:space="0" w:color="auto"/>
+                <w:bottom w:val="none" w:sz="0" w:space="0" w:color="auto"/>
+                <w:right w:val="none" w:sz="0" w:space="0" w:color="auto"/>
+                <w:between w:val="none" w:sz="0" w:space="0" w:color="auto"/>
+                <w:bar w:val="none" w:sz="0" w:color="auto"/>
+              </w:pBdr>
+              <w:cnfStyle w:val="100000000000" w:firstRow="1" w:lastRow="0" w:firstColumn="0" w:lastColumn="0" w:oddVBand="0" w:evenVBand="0" w:oddHBand="0" w:evenHBand="0" w:firstRowFirstColumn="0" w:firstRowLastColumn="0" w:lastRowFirstColumn="0" w:lastRowLastColumn="0"/>
+              <w:rPr>
+                <w:b w:val="0"/>
+              </w:rPr>
+            </w:pPr>
+            <w:r>
+              <w:rPr>
+                <w:b w:val="0"/>
+              </w:rPr>
+              <w:t>S11</w:t>
+            </w:r>
+          </w:p>
+        </w:tc>
+      </w:tr>
+      <w:tr>
+        <w:trPr>
+          <w:cnfStyle w:val="000000100000" w:firstRow="0" w:lastRow="0" w:firstColumn="0" w:lastColumn="0" w:oddVBand="0" w:evenVBand="0" w:oddHBand="1" w:evenHBand="0" w:firstRowFirstColumn="0" w:firstRowLastColumn="0" w:lastRowFirstColumn="0" w:lastRowLastColumn="0"/>
+        </w:trPr>
+        <w:tc>
+          <w:tcPr>
+            <w:cnfStyle w:val="001000000000" w:firstRow="0" w:lastRow="0" w:firstColumn="1" w:lastColumn="0" w:oddVBand="0" w:evenVBand="0" w:oddHBand="0" w:evenHBand="0" w:firstRowFirstColumn="0" w:firstRowLastColumn="0" w:lastRowFirstColumn="0" w:lastRowLastColumn="0"/>
+            <w:tcW w:w="4811" w:type="dxa"/>
+          </w:tcPr>
+          <w:p>
+            <w:pPr>
+              <w:pBdr>
+                <w:top w:val="none" w:sz="0" w:space="0" w:color="auto"/>
+                <w:left w:val="none" w:sz="0" w:space="0" w:color="auto"/>
+                <w:bottom w:val="none" w:sz="0" w:space="0" w:color="auto"/>
+                <w:right w:val="none" w:sz="0" w:space="0" w:color="auto"/>
+                <w:between w:val="none" w:sz="0" w:space="0" w:color="auto"/>
+                <w:bar w:val="none" w:sz="0" w:color="auto"/>
+              </w:pBdr>
+            </w:pPr>
+            <w:r>
+              <w:t>Input</w:t>
+            </w:r>
+          </w:p>
+        </w:tc>
+        <w:tc>
+          <w:tcPr>
+            <w:tcW w:w="4811" w:type="dxa"/>
+          </w:tcPr>
+          <w:p>
+            <w:pPr>
+              <w:pBdr>
+                <w:top w:val="none" w:sz="0" w:space="0" w:color="auto"/>
+                <w:left w:val="none" w:sz="0" w:space="0" w:color="auto"/>
+                <w:bottom w:val="none" w:sz="0" w:space="0" w:color="auto"/>
+                <w:right w:val="none" w:sz="0" w:space="0" w:color="auto"/>
+                <w:between w:val="none" w:sz="0" w:space="0" w:color="auto"/>
+                <w:bar w:val="none" w:sz="0" w:color="auto"/>
+              </w:pBdr>
+              <w:cnfStyle w:val="000000100000" w:firstRow="0" w:lastRow="0" w:firstColumn="0" w:lastColumn="0" w:oddVBand="0" w:evenVBand="0" w:oddHBand="1" w:evenHBand="0" w:firstRowFirstColumn="0" w:firstRowLastColumn="0" w:lastRowFirstColumn="0" w:lastRowLastColumn="0"/>
+            </w:pPr>
+            <w:proofErr w:type="spellStart"/>
+            <w:r>
+              <w:rPr>
+                <w:rFonts w:asciiTheme="minorHAnsi" w:eastAsia="Arial Unicode MS" w:hAnsiTheme="minorHAnsi" w:cs="Times"/>
+              </w:rPr>
+              <w:t>Tap</w:t>
+            </w:r>
+            <w:proofErr w:type="spellEnd"/>
+            <w:r>
+              <w:rPr>
+                <w:rFonts w:asciiTheme="minorHAnsi" w:eastAsia="Arial Unicode MS" w:hAnsiTheme="minorHAnsi" w:cs="Times"/>
+              </w:rPr>
+              <w:t xml:space="preserve"> sul pulsante “Recensisci” nella scheda di un’opera</w:t>
+            </w:r>
+          </w:p>
+        </w:tc>
+      </w:tr>
+      <w:tr>
+        <w:tc>
+          <w:tcPr>
+            <w:cnfStyle w:val="001000000000" w:firstRow="0" w:lastRow="0" w:firstColumn="1" w:lastColumn="0" w:oddVBand="0" w:evenVBand="0" w:oddHBand="0" w:evenHBand="0" w:firstRowFirstColumn="0" w:firstRowLastColumn="0" w:lastRowFirstColumn="0" w:lastRowLastColumn="0"/>
+            <w:tcW w:w="4811" w:type="dxa"/>
+          </w:tcPr>
+          <w:p>
+            <w:pPr>
+              <w:pBdr>
+                <w:top w:val="none" w:sz="0" w:space="0" w:color="auto"/>
+                <w:left w:val="none" w:sz="0" w:space="0" w:color="auto"/>
+                <w:bottom w:val="none" w:sz="0" w:space="0" w:color="auto"/>
+                <w:right w:val="none" w:sz="0" w:space="0" w:color="auto"/>
+                <w:between w:val="none" w:sz="0" w:space="0" w:color="auto"/>
+                <w:bar w:val="none" w:sz="0" w:color="auto"/>
+              </w:pBdr>
+            </w:pPr>
+            <w:r>
+              <w:t xml:space="preserve">Output </w:t>
+            </w:r>
+          </w:p>
+        </w:tc>
+        <w:tc>
+          <w:tcPr>
+            <w:tcW w:w="4811" w:type="dxa"/>
+          </w:tcPr>
+          <w:p>
+            <w:pPr>
+              <w:pBdr>
+                <w:top w:val="none" w:sz="0" w:space="0" w:color="auto"/>
+                <w:left w:val="none" w:sz="0" w:space="0" w:color="auto"/>
+                <w:bottom w:val="none" w:sz="0" w:space="0" w:color="auto"/>
+                <w:right w:val="none" w:sz="0" w:space="0" w:color="auto"/>
+                <w:between w:val="none" w:sz="0" w:space="0" w:color="auto"/>
+                <w:bar w:val="none" w:sz="0" w:color="auto"/>
+              </w:pBdr>
+              <w:cnfStyle w:val="000000000000" w:firstRow="0" w:lastRow="0" w:firstColumn="0" w:lastColumn="0" w:oddVBand="0" w:evenVBand="0" w:oddHBand="0" w:evenHBand="0" w:firstRowFirstColumn="0" w:firstRowLastColumn="0" w:lastRowFirstColumn="0" w:lastRowLastColumn="0"/>
+            </w:pPr>
+            <w:r>
+              <w:t>Viene aperta la schermata per la valutazione dell’opera da parte dell’utente</w:t>
+            </w:r>
+          </w:p>
+        </w:tc>
+      </w:tr>
+      <w:tr>
+        <w:trPr>
+          <w:cnfStyle w:val="000000100000" w:firstRow="0" w:lastRow="0" w:firstColumn="0" w:lastColumn="0" w:oddVBand="0" w:evenVBand="0" w:oddHBand="1" w:evenHBand="0" w:firstRowFirstColumn="0" w:firstRowLastColumn="0" w:lastRowFirstColumn="0" w:lastRowLastColumn="0"/>
+          <w:trHeight w:val="809"/>
+        </w:trPr>
+        <w:tc>
+          <w:tcPr>
+            <w:cnfStyle w:val="001000000000" w:firstRow="0" w:lastRow="0" w:firstColumn="1" w:lastColumn="0" w:oddVBand="0" w:evenVBand="0" w:oddHBand="0" w:evenHBand="0" w:firstRowFirstColumn="0" w:firstRowLastColumn="0" w:lastRowFirstColumn="0" w:lastRowLastColumn="0"/>
+            <w:tcW w:w="4811" w:type="dxa"/>
+          </w:tcPr>
+          <w:p>
+            <w:pPr>
+              <w:pBdr>
+                <w:top w:val="none" w:sz="0" w:space="0" w:color="auto"/>
+                <w:left w:val="none" w:sz="0" w:space="0" w:color="auto"/>
+                <w:bottom w:val="none" w:sz="0" w:space="0" w:color="auto"/>
+                <w:right w:val="none" w:sz="0" w:space="0" w:color="auto"/>
+                <w:between w:val="none" w:sz="0" w:space="0" w:color="auto"/>
+                <w:bar w:val="none" w:sz="0" w:color="auto"/>
+              </w:pBdr>
+            </w:pPr>
+            <w:r>
+              <w:t>Pre-condizioni</w:t>
+            </w:r>
+          </w:p>
+        </w:tc>
+        <w:tc>
+          <w:tcPr>
+            <w:tcW w:w="4811" w:type="dxa"/>
+          </w:tcPr>
+          <w:p>
+            <w:pPr>
+              <w:pBdr>
+                <w:top w:val="none" w:sz="0" w:space="0" w:color="auto"/>
+                <w:left w:val="none" w:sz="0" w:space="0" w:color="auto"/>
+                <w:bottom w:val="none" w:sz="0" w:space="0" w:color="auto"/>
+                <w:right w:val="none" w:sz="0" w:space="0" w:color="auto"/>
+                <w:between w:val="none" w:sz="0" w:space="0" w:color="auto"/>
+                <w:bar w:val="none" w:sz="0" w:color="auto"/>
+              </w:pBdr>
+              <w:cnfStyle w:val="000000100000" w:firstRow="0" w:lastRow="0" w:firstColumn="0" w:lastColumn="0" w:oddVBand="0" w:evenVBand="0" w:oddHBand="1" w:evenHBand="0" w:firstRowFirstColumn="0" w:firstRowLastColumn="0" w:lastRowFirstColumn="0" w:lastRowLastColumn="0"/>
+            </w:pPr>
+            <w:r>
+              <w:t xml:space="preserve">Si deve essere </w:t>
+            </w:r>
+            <w:r>
+              <w:t>nella schermata di visualizzazione dei dettagli dell’opera</w:t>
+            </w:r>
+          </w:p>
+        </w:tc>
+      </w:tr>
+      <w:tr>
+        <w:tc>
+          <w:tcPr>
+            <w:cnfStyle w:val="001000000000" w:firstRow="0" w:lastRow="0" w:firstColumn="1" w:lastColumn="0" w:oddVBand="0" w:evenVBand="0" w:oddHBand="0" w:evenHBand="0" w:firstRowFirstColumn="0" w:firstRowLastColumn="0" w:lastRowFirstColumn="0" w:lastRowLastColumn="0"/>
+            <w:tcW w:w="4811" w:type="dxa"/>
+          </w:tcPr>
+          <w:p>
+            <w:pPr>
+              <w:pBdr>
+                <w:top w:val="none" w:sz="0" w:space="0" w:color="auto"/>
+                <w:left w:val="none" w:sz="0" w:space="0" w:color="auto"/>
+                <w:bottom w:val="none" w:sz="0" w:space="0" w:color="auto"/>
+                <w:right w:val="none" w:sz="0" w:space="0" w:color="auto"/>
+                <w:between w:val="none" w:sz="0" w:space="0" w:color="auto"/>
+                <w:bar w:val="none" w:sz="0" w:color="auto"/>
+              </w:pBdr>
+            </w:pPr>
+            <w:r>
+              <w:t>Post-condizioni</w:t>
+            </w:r>
+          </w:p>
+        </w:tc>
+        <w:tc>
+          <w:tcPr>
+            <w:tcW w:w="4811" w:type="dxa"/>
+          </w:tcPr>
+          <w:p>
+            <w:pPr>
+              <w:pBdr>
+                <w:top w:val="none" w:sz="0" w:space="0" w:color="auto"/>
+                <w:left w:val="none" w:sz="0" w:space="0" w:color="auto"/>
+                <w:bottom w:val="none" w:sz="0" w:space="0" w:color="auto"/>
+                <w:right w:val="none" w:sz="0" w:space="0" w:color="auto"/>
+                <w:between w:val="none" w:sz="0" w:space="0" w:color="auto"/>
+                <w:bar w:val="none" w:sz="0" w:color="auto"/>
+              </w:pBdr>
+              <w:cnfStyle w:val="000000000000" w:firstRow="0" w:lastRow="0" w:firstColumn="0" w:lastColumn="0" w:oddVBand="0" w:evenVBand="0" w:oddHBand="0" w:evenHBand="0" w:firstRowFirstColumn="0" w:firstRowLastColumn="0" w:lastRowFirstColumn="0" w:lastRowLastColumn="0"/>
+            </w:pPr>
+            <w:r>
+              <w:t>La schermata aperta è quella per la recensione dell’opera</w:t>
+            </w:r>
+          </w:p>
+        </w:tc>
+      </w:tr>
+      <w:tr>
+        <w:trPr>
+          <w:cnfStyle w:val="000000100000" w:firstRow="0" w:lastRow="0" w:firstColumn="0" w:lastColumn="0" w:oddVBand="0" w:evenVBand="0" w:oddHBand="1" w:evenHBand="0" w:firstRowFirstColumn="0" w:firstRowLastColumn="0" w:lastRowFirstColumn="0" w:lastRowLastColumn="0"/>
+        </w:trPr>
+        <w:tc>
+          <w:tcPr>
+            <w:cnfStyle w:val="001000000000" w:firstRow="0" w:lastRow="0" w:firstColumn="1" w:lastColumn="0" w:oddVBand="0" w:evenVBand="0" w:oddHBand="0" w:evenHBand="0" w:firstRowFirstColumn="0" w:firstRowLastColumn="0" w:lastRowFirstColumn="0" w:lastRowLastColumn="0"/>
+            <w:tcW w:w="4811" w:type="dxa"/>
+          </w:tcPr>
+          <w:p>
+            <w:pPr>
+              <w:pBdr>
+                <w:top w:val="none" w:sz="0" w:space="0" w:color="auto"/>
+                <w:left w:val="none" w:sz="0" w:space="0" w:color="auto"/>
+                <w:bottom w:val="none" w:sz="0" w:space="0" w:color="auto"/>
+                <w:right w:val="none" w:sz="0" w:space="0" w:color="auto"/>
+                <w:between w:val="none" w:sz="0" w:space="0" w:color="auto"/>
+                <w:bar w:val="none" w:sz="0" w:color="auto"/>
+              </w:pBdr>
+            </w:pPr>
+            <w:r>
+              <w:t>Requisiti non funzionali</w:t>
+            </w:r>
+          </w:p>
+        </w:tc>
+        <w:tc>
+          <w:tcPr>
+            <w:tcW w:w="4811" w:type="dxa"/>
+          </w:tcPr>
+          <w:p>
+            <w:pPr>
+              <w:pBdr>
+                <w:top w:val="none" w:sz="0" w:space="0" w:color="auto"/>
+                <w:left w:val="none" w:sz="0" w:space="0" w:color="auto"/>
+                <w:bottom w:val="none" w:sz="0" w:space="0" w:color="auto"/>
+                <w:right w:val="none" w:sz="0" w:space="0" w:color="auto"/>
+                <w:between w:val="none" w:sz="0" w:space="0" w:color="auto"/>
+                <w:bar w:val="none" w:sz="0" w:color="auto"/>
+              </w:pBdr>
+              <w:cnfStyle w:val="000000100000" w:firstRow="0" w:lastRow="0" w:firstColumn="0" w:lastColumn="0" w:oddVBand="0" w:evenVBand="0" w:oddHBand="1" w:evenHBand="0" w:firstRowFirstColumn="0" w:firstRowLastColumn="0" w:lastRowFirstColumn="0" w:lastRowLastColumn="0"/>
+            </w:pPr>
+            <w:r>
+              <w:t>RNF01</w:t>
+            </w:r>
+            <w:bookmarkStart w:id="30" w:name="_GoBack"/>
+            <w:bookmarkEnd w:id="30"/>
+          </w:p>
+        </w:tc>
+      </w:tr>
+    </w:tbl>
+    <w:p/>
     <w:p>
       <w:pPr>
         <w:pStyle w:val="Titolo1"/>
@@ -17704,14 +18190,17 @@
         </w:numPr>
       </w:pPr>
       <w:r>
-        <w:t>Deve supportare un sistema di geolocalizzazione</w:t>
-      </w:r>
-      <w:bookmarkStart w:id="30" w:name="_GoBack"/>
-      <w:bookmarkEnd w:id="30"/>
+        <w:t xml:space="preserve">Deve supportare un sistema di </w:t>
+      </w:r>
+      <w:proofErr w:type="spellStart"/>
+      <w:r>
+        <w:t>geolocalizzazione</w:t>
+      </w:r>
+      <w:proofErr w:type="spellEnd"/>
     </w:p>
     <w:sectPr>
-      <w:headerReference w:type="default" r:id="rId10"/>
-      <w:footerReference w:type="default" r:id="rId11"/>
+      <w:headerReference w:type="default" r:id="rId11"/>
+      <w:footerReference w:type="default" r:id="rId12"/>
       <w:pgSz w:w="11900" w:h="16840"/>
       <w:pgMar w:top="1417" w:right="1134" w:bottom="1134" w:left="1134" w:header="708" w:footer="708" w:gutter="0"/>
       <w:pgNumType w:start="0"/>
@@ -17785,7 +18274,7 @@
         <w:bCs/>
         <w:noProof/>
       </w:rPr>
-      <w:t>21</w:t>
+      <w:t>22</w:t>
     </w:r>
     <w:r>
       <w:rPr>
@@ -17802,36 +18291,7 @@
         <w:b/>
         <w:bCs/>
       </w:rPr>
-      <w:fldChar w:fldCharType="begin"/>
-    </w:r>
-    <w:r>
-      <w:rPr>
-        <w:b/>
-        <w:bCs/>
-      </w:rPr>
-      <w:instrText xml:space="preserve"> NUMPAGES </w:instrText>
-    </w:r>
-    <w:r>
-      <w:rPr>
-        <w:b/>
-        <w:bCs/>
-      </w:rPr>
-      <w:fldChar w:fldCharType="separate"/>
-    </w:r>
-    <w:r>
-      <w:rPr>
-        <w:b/>
-        <w:bCs/>
-        <w:noProof/>
-      </w:rPr>
       <w:t>22</w:t>
-    </w:r>
-    <w:r>
-      <w:rPr>
-        <w:b/>
-        <w:bCs/>
-      </w:rPr>
-      <w:fldChar w:fldCharType="end"/>
     </w:r>
   </w:p>
 </w:ftr>
@@ -25527,7 +25987,7 @@
 </file>
 
 <file path=customXml/itemProps1.xml><?xml version="1.0" encoding="utf-8"?>
-<ds:datastoreItem xmlns:ds="http://schemas.openxmlformats.org/officeDocument/2006/customXml" ds:itemID="{8E9B56C1-197D-4833-92FC-08C977195AC4}">
+<ds:datastoreItem xmlns:ds="http://schemas.openxmlformats.org/officeDocument/2006/customXml" ds:itemID="{077BE032-2FC3-4EB8-AC66-8D9433854288}">
   <ds:schemaRefs>
     <ds:schemaRef ds:uri="http://schemas.openxmlformats.org/officeDocument/2006/bibliography"/>
   </ds:schemaRefs>

</xml_diff>